<commit_message>
UI planning and installation instructions added.
</commit_message>
<xml_diff>
--- a/Dokumentáció.docx
+++ b/Dokumentáció.docx
@@ -61,11 +61,9 @@
       <w:pPr>
         <w:pStyle w:val="Cm"/>
       </w:pPr>
-      <w:proofErr w:type="spellStart"/>
       <w:r>
         <w:t>SmartPaint</w:t>
       </w:r>
-      <w:proofErr w:type="spellEnd"/>
     </w:p>
     <w:p>
       <w:pPr>
@@ -169,21 +167,7 @@
         <w:rPr>
           <w:lang w:val="hu-HU"/>
         </w:rPr>
-        <w:t xml:space="preserve">A feladat célja egy olyan rajzprogram létrehozása, mely pixel halmazok formájában adott foltok szerkesztésére, valamint ezeket manipuláló algoritmusok futtatására alkalmas. A rajzprogramban ezeket a foltokat lehet átrajzolni (pixelek törlése vagy hozzáadása), valamint ezeken a foltokon lehet egyszerű műveleteket lefuttatni (például kettő összeolvasztása, nem teljesen körbevett pixelek törlése). (A cél nem bonyolult képmorfológiai műveletek megvalósítása, hanem az ezek befogadására képes, kényelmesen bővíthető (transzformáció </w:t>
-      </w:r>
-      <w:proofErr w:type="spellStart"/>
-      <w:r>
-        <w:rPr>
-          <w:lang w:val="hu-HU"/>
-        </w:rPr>
-        <w:t>plug-in-eket</w:t>
-      </w:r>
-      <w:proofErr w:type="spellEnd"/>
-      <w:r>
-        <w:rPr>
-          <w:lang w:val="hu-HU"/>
-        </w:rPr>
-        <w:t xml:space="preserve"> támogató) architektúra kialakítása.)</w:t>
+        <w:t>A feladat célja egy olyan rajzprogram létrehozása, mely pixel halmazok formájában adott foltok szerkesztésére, valamint ezeket manipuláló algoritmusok futtatására alkalmas. A rajzprogramban ezeket a foltokat lehet átrajzolni (pixelek törlése vagy hozzáadása), valamint ezeken a foltokon lehet egyszerű műveleteket lefuttatni (például kettő összeolvasztása, nem teljesen körbevett pixelek törlése). (A cél nem bonyolult képmorfológiai műveletek megvalósítása, hanem az ezek befogadására képes, kényelmesen bővíthető (transzformáció plug-in-eket támogató) architektúra kialakítása.)</w:t>
       </w:r>
     </w:p>
     <w:p>
@@ -287,21 +271,7 @@
         <w:rPr>
           <w:lang w:val="hu-HU"/>
         </w:rPr>
-        <w:t xml:space="preserve">Preferált platform: </w:t>
-      </w:r>
-      <w:proofErr w:type="spellStart"/>
-      <w:r>
-        <w:rPr>
-          <w:lang w:val="hu-HU"/>
-        </w:rPr>
-        <w:t>Qt</w:t>
-      </w:r>
-      <w:proofErr w:type="spellEnd"/>
-      <w:r>
-        <w:rPr>
-          <w:lang w:val="hu-HU"/>
-        </w:rPr>
-        <w:t xml:space="preserve"> C++ vagy WPF</w:t>
+        <w:t>Preferált platform: Qt C++ vagy WPF</w:t>
       </w:r>
       <w:r>
         <w:rPr>
@@ -342,85 +312,7 @@
         <w:rPr>
           <w:lang w:val="hu-HU"/>
         </w:rPr>
-        <w:t xml:space="preserve">A </w:t>
-      </w:r>
-      <w:proofErr w:type="gramStart"/>
-      <w:r>
-        <w:rPr>
-          <w:lang w:val="hu-HU"/>
-        </w:rPr>
-        <w:t>rajzprogram .</w:t>
-      </w:r>
-      <w:proofErr w:type="spellStart"/>
-      <w:r>
-        <w:rPr>
-          <w:lang w:val="hu-HU"/>
-        </w:rPr>
-        <w:t>png</w:t>
-      </w:r>
-      <w:proofErr w:type="spellEnd"/>
-      <w:proofErr w:type="gramEnd"/>
-      <w:r>
-        <w:rPr>
-          <w:lang w:val="hu-HU"/>
-        </w:rPr>
-        <w:t>, .</w:t>
-      </w:r>
-      <w:proofErr w:type="spellStart"/>
-      <w:r>
-        <w:rPr>
-          <w:lang w:val="hu-HU"/>
-        </w:rPr>
-        <w:t>jpg</w:t>
-      </w:r>
-      <w:proofErr w:type="spellEnd"/>
-      <w:r>
-        <w:rPr>
-          <w:lang w:val="hu-HU"/>
-        </w:rPr>
-        <w:t>, és .</w:t>
-      </w:r>
-      <w:proofErr w:type="spellStart"/>
-      <w:r>
-        <w:rPr>
-          <w:lang w:val="hu-HU"/>
-        </w:rPr>
-        <w:t>bmp</w:t>
-      </w:r>
-      <w:proofErr w:type="spellEnd"/>
-      <w:r>
-        <w:rPr>
-          <w:lang w:val="hu-HU"/>
-        </w:rPr>
-        <w:t xml:space="preserve"> formátumú nyers képek, illetve az általunk definiált .</w:t>
-      </w:r>
-      <w:proofErr w:type="spellStart"/>
-      <w:r>
-        <w:rPr>
-          <w:lang w:val="hu-HU"/>
-        </w:rPr>
-        <w:t>spt</w:t>
-      </w:r>
-      <w:proofErr w:type="spellEnd"/>
-      <w:r>
-        <w:rPr>
-          <w:lang w:val="hu-HU"/>
-        </w:rPr>
-        <w:t xml:space="preserve"> kiterjesztésű </w:t>
-      </w:r>
-      <w:proofErr w:type="spellStart"/>
-      <w:r>
-        <w:rPr>
-          <w:lang w:val="hu-HU"/>
-        </w:rPr>
-        <w:t>SmartPaint</w:t>
-      </w:r>
-      <w:proofErr w:type="spellEnd"/>
-      <w:r>
-        <w:rPr>
-          <w:lang w:val="hu-HU"/>
-        </w:rPr>
-        <w:t xml:space="preserve"> projektfájlok (folthalmaz-fájlok) kezelésére lesz képes. Az alkalmazás indításkor azonnal azt kéri, hogy hozzunk létre egy új projektet, vagy a fájlrendszerből töltsünk be egy meglévőt. Ezután a projekten az alábbi műveleteket végezhetjük:</w:t>
+        <w:t>A rajzprogram .png, .jpg, és .bmp formátumú nyers képek, illetve az általunk definiált .spt kiterjesztésű SmartPaint projektfájlok (folthalmaz-fájlok) kezelésére lesz képes. Az alkalmazás indításkor azonnal azt kéri, hogy hozzunk létre egy új projektet, vagy a fájlrendszerből töltsünk be egy meglévőt. Ezután a projekten az alábbi műveleteket végezhetjük:</w:t>
       </w:r>
     </w:p>
     <w:p>
@@ -472,14 +364,7 @@
         <w:rPr>
           <w:lang w:val="hu-HU"/>
         </w:rPr>
-        <w:t xml:space="preserve">A projekt foltjainak </w:t>
-      </w:r>
-      <w:proofErr w:type="gramStart"/>
-      <w:r>
-        <w:rPr>
-          <w:lang w:val="hu-HU"/>
-        </w:rPr>
-        <w:t xml:space="preserve">exportálása </w:t>
+        <w:t xml:space="preserve">A projekt foltjainak exportálása </w:t>
       </w:r>
       <w:r>
         <w:rPr>
@@ -487,61 +372,24 @@
         </w:rPr>
         <w:t>.</w:t>
       </w:r>
-      <w:proofErr w:type="spellStart"/>
-      <w:r>
-        <w:rPr>
-          <w:lang w:val="hu-HU"/>
-        </w:rPr>
-        <w:t>png</w:t>
-      </w:r>
-      <w:proofErr w:type="spellEnd"/>
-      <w:proofErr w:type="gramEnd"/>
-      <w:r>
-        <w:rPr>
-          <w:lang w:val="hu-HU"/>
-        </w:rPr>
-        <w:t xml:space="preserve"> formátumú képfájlba</w:t>
-      </w:r>
-    </w:p>
-    <w:p>
-      <w:pPr>
-        <w:rPr>
-          <w:lang w:val="hu-HU"/>
-        </w:rPr>
-      </w:pPr>
-      <w:r>
-        <w:rPr>
-          <w:lang w:val="hu-HU"/>
-        </w:rPr>
-        <w:t xml:space="preserve">Az alkalmazás alapvetően három folthalmaz-transzformációt tesz lehetővé: mozgatást, összeolvasztást és eróziót, ezek menüpontok formájában elérhetőek a felhasználó számára. Mozgatás után az egyes foltok egymást átfedhetik, ezért a foltok között egy kirajzolási sorrend lesz definiálva. A program képes lesz bővítmények kezelésére olyan módon, hogy a fájlrendszerben a megfelelő mappába elhelyezett </w:t>
-      </w:r>
-      <w:proofErr w:type="spellStart"/>
-      <w:r>
-        <w:rPr>
-          <w:lang w:val="hu-HU"/>
-        </w:rPr>
-        <w:t>dll-eket</w:t>
-      </w:r>
-      <w:proofErr w:type="spellEnd"/>
-      <w:r>
-        <w:rPr>
-          <w:lang w:val="hu-HU"/>
-        </w:rPr>
-        <w:t xml:space="preserve"> indításkor detektálja és betölti, ezután az új </w:t>
-      </w:r>
-      <w:proofErr w:type="spellStart"/>
-      <w:r>
-        <w:rPr>
-          <w:lang w:val="hu-HU"/>
-        </w:rPr>
-        <w:t>dll</w:t>
-      </w:r>
-      <w:proofErr w:type="spellEnd"/>
-      <w:r>
-        <w:rPr>
-          <w:lang w:val="hu-HU"/>
-        </w:rPr>
-        <w:t xml:space="preserve"> által nyújtott plusz transzformációkat is elérhetővé teszi a felhasználói felületen. </w:t>
+      <w:r>
+        <w:rPr>
+          <w:lang w:val="hu-HU"/>
+        </w:rPr>
+        <w:t>png formátumú képfájlba</w:t>
+      </w:r>
+    </w:p>
+    <w:p>
+      <w:pPr>
+        <w:rPr>
+          <w:lang w:val="hu-HU"/>
+        </w:rPr>
+      </w:pPr>
+      <w:r>
+        <w:rPr>
+          <w:lang w:val="hu-HU"/>
+        </w:rPr>
+        <w:t xml:space="preserve">Az alkalmazás alapvetően három folthalmaz-transzformációt tesz lehetővé: mozgatást, összeolvasztást és eróziót, ezek menüpontok formájában elérhetőek a felhasználó számára. Mozgatás után az egyes foltok egymást átfedhetik, ezért a foltok között egy kirajzolási sorrend lesz definiálva. A program képes lesz bővítmények kezelésére olyan módon, hogy a fájlrendszerben a megfelelő mappába elhelyezett dll-eket indításkor detektálja és betölti, ezután az új dll által nyújtott plusz transzformációkat is elérhetővé teszi a felhasználói felületen. </w:t>
       </w:r>
     </w:p>
     <w:p>
@@ -573,16 +421,8 @@
         <w:rPr>
           <w:lang w:val="hu-HU"/>
         </w:rPr>
-        <w:t xml:space="preserve">tását illeti: </w:t>
-      </w:r>
-      <w:proofErr w:type="spellStart"/>
-      <w:r>
-        <w:rPr>
-          <w:lang w:val="hu-HU"/>
-        </w:rPr>
-        <w:t>Model-View-Viewmodel</w:t>
-      </w:r>
-      <w:proofErr w:type="spellEnd"/>
+        <w:t>tását illeti: Model-View-Viewmodel</w:t>
+      </w:r>
       <w:r>
         <w:rPr>
           <w:lang w:val="hu-HU"/>
@@ -614,114 +454,34 @@
         <w:rPr>
           <w:lang w:val="hu-HU" w:eastAsia="hu-HU"/>
         </w:rPr>
-        <w:t xml:space="preserve">A definiált </w:t>
-      </w:r>
-      <w:proofErr w:type="gramStart"/>
-      <w:r>
-        <w:rPr>
-          <w:lang w:val="hu-HU" w:eastAsia="hu-HU"/>
-        </w:rPr>
-        <w:t>alkalmazást .NET</w:t>
-      </w:r>
-      <w:proofErr w:type="gramEnd"/>
-      <w:r>
-        <w:rPr>
-          <w:lang w:val="hu-HU" w:eastAsia="hu-HU"/>
-        </w:rPr>
-        <w:t xml:space="preserve"> platformra, WPF felhasználásával C# nyelven készítjük el. </w:t>
-      </w:r>
-      <w:proofErr w:type="gramStart"/>
-      <w:r>
-        <w:rPr>
-          <w:lang w:val="hu-HU" w:eastAsia="hu-HU"/>
-        </w:rPr>
-        <w:t>Csak .NET</w:t>
-      </w:r>
-      <w:proofErr w:type="gramEnd"/>
-      <w:r>
-        <w:rPr>
-          <w:lang w:val="hu-HU" w:eastAsia="hu-HU"/>
-        </w:rPr>
-        <w:t xml:space="preserve"> keretrendszerrel rendelkező, </w:t>
-      </w:r>
-      <w:proofErr w:type="spellStart"/>
-      <w:r>
-        <w:rPr>
-          <w:lang w:val="hu-HU" w:eastAsia="hu-HU"/>
-        </w:rPr>
-        <w:t>WPF-et</w:t>
-      </w:r>
-      <w:proofErr w:type="spellEnd"/>
-      <w:r>
-        <w:rPr>
-          <w:lang w:val="hu-HU" w:eastAsia="hu-HU"/>
-        </w:rPr>
-        <w:t xml:space="preserve"> támogató - például Windows 7 és 8 operációs rendszeren - lesz futtatható. Az alkalmazásnak nem lesz különösebb hardverigénye. A fejlesztés és tesztelés az alábbi konfigurációjú számítógépen fog történni:</w:t>
-      </w:r>
-    </w:p>
-    <w:p>
-      <w:pPr>
-        <w:rPr>
-          <w:lang w:val="hu-HU" w:eastAsia="hu-HU"/>
-        </w:rPr>
-      </w:pPr>
-      <w:proofErr w:type="spellStart"/>
-      <w:r>
-        <w:rPr>
-          <w:lang w:val="hu-HU" w:eastAsia="hu-HU"/>
-        </w:rPr>
-        <w:t>-Windows</w:t>
-      </w:r>
-      <w:proofErr w:type="spellEnd"/>
-      <w:r>
-        <w:rPr>
-          <w:lang w:val="hu-HU" w:eastAsia="hu-HU"/>
-        </w:rPr>
-        <w:t xml:space="preserve"> 8.1 x64 operációs rendszer</w:t>
-      </w:r>
-    </w:p>
-    <w:p>
-      <w:pPr>
-        <w:rPr>
-          <w:lang w:val="hu-HU" w:eastAsia="hu-HU"/>
-        </w:rPr>
-      </w:pPr>
-      <w:proofErr w:type="spellStart"/>
-      <w:r>
-        <w:rPr>
-          <w:lang w:val="hu-HU" w:eastAsia="hu-HU"/>
-        </w:rPr>
-        <w:t>-Intel</w:t>
-      </w:r>
-      <w:proofErr w:type="spellEnd"/>
-      <w:r>
-        <w:rPr>
-          <w:lang w:val="hu-HU" w:eastAsia="hu-HU"/>
-        </w:rPr>
-        <w:t xml:space="preserve"> </w:t>
-      </w:r>
-      <w:proofErr w:type="spellStart"/>
-      <w:r>
-        <w:rPr>
-          <w:lang w:val="hu-HU" w:eastAsia="hu-HU"/>
-        </w:rPr>
-        <w:t>Core</w:t>
-      </w:r>
-      <w:proofErr w:type="spellEnd"/>
-      <w:r>
-        <w:rPr>
-          <w:lang w:val="hu-HU" w:eastAsia="hu-HU"/>
-        </w:rPr>
-        <w:t xml:space="preserve"> i5-2450M CPU @ 2.50 </w:t>
-      </w:r>
-      <w:proofErr w:type="spellStart"/>
-      <w:r>
-        <w:rPr>
-          <w:lang w:val="hu-HU" w:eastAsia="hu-HU"/>
-        </w:rPr>
-        <w:t>GHz</w:t>
-      </w:r>
-      <w:proofErr w:type="spellEnd"/>
+        <w:t>A definiált alkalmazást .NET platformra, WPF felhasználásával C# nyelven készítjük el. Csak .NET keretrendszerrel rendelkező, WPF-et támogató - például Windows 7 és 8 operációs rendszeren - lesz futtatható. Az alkalmazásnak nem lesz különösebb hardverigénye. A fejlesztés és tesztelés az alábbi konfigurációjú számítógépen fog történni:</w:t>
+      </w:r>
+    </w:p>
+    <w:p>
+      <w:pPr>
+        <w:rPr>
+          <w:lang w:val="hu-HU" w:eastAsia="hu-HU"/>
+        </w:rPr>
+      </w:pPr>
+      <w:r>
+        <w:rPr>
+          <w:lang w:val="hu-HU" w:eastAsia="hu-HU"/>
+        </w:rPr>
+        <w:t>-Windows 8.1 x64 operációs rendszer</w:t>
+      </w:r>
+    </w:p>
+    <w:p>
+      <w:pPr>
+        <w:rPr>
+          <w:lang w:val="hu-HU" w:eastAsia="hu-HU"/>
+        </w:rPr>
+      </w:pPr>
+      <w:r>
+        <w:rPr>
+          <w:lang w:val="hu-HU" w:eastAsia="hu-HU"/>
+        </w:rPr>
+        <w:t>-Intel Core i5-2450M CPU @ 2.50 GHz</w:t>
+      </w:r>
     </w:p>
     <w:p>
       <w:pPr>
@@ -753,39 +513,7 @@
           <w:shd w:val="clear" w:color="auto" w:fill="FFFFFF"/>
           <w:lang w:val="hu-HU" w:eastAsia="hu-HU"/>
         </w:rPr>
-        <w:t xml:space="preserve">ATI </w:t>
-      </w:r>
-      <w:proofErr w:type="spellStart"/>
-      <w:r>
-        <w:rPr>
-          <w:shd w:val="clear" w:color="auto" w:fill="FFFFFF"/>
-          <w:lang w:val="hu-HU" w:eastAsia="hu-HU"/>
-        </w:rPr>
-        <w:t>Mobility</w:t>
-      </w:r>
-      <w:proofErr w:type="spellEnd"/>
-      <w:r>
-        <w:rPr>
-          <w:shd w:val="clear" w:color="auto" w:fill="FFFFFF"/>
-          <w:lang w:val="hu-HU" w:eastAsia="hu-HU"/>
-        </w:rPr>
-        <w:t xml:space="preserve"> </w:t>
-      </w:r>
-      <w:proofErr w:type="spellStart"/>
-      <w:r>
-        <w:rPr>
-          <w:shd w:val="clear" w:color="auto" w:fill="FFFFFF"/>
-          <w:lang w:val="hu-HU" w:eastAsia="hu-HU"/>
-        </w:rPr>
-        <w:t>Radeon</w:t>
-      </w:r>
-      <w:proofErr w:type="spellEnd"/>
-      <w:r>
-        <w:rPr>
-          <w:shd w:val="clear" w:color="auto" w:fill="FFFFFF"/>
-          <w:lang w:val="hu-HU" w:eastAsia="hu-HU"/>
-        </w:rPr>
-        <w:t xml:space="preserve"> HD7650M 2GB videokártya</w:t>
+        <w:t>ATI Mobility Radeon HD7650M 2GB videokártya</w:t>
       </w:r>
     </w:p>
     <w:p>
@@ -1020,19 +748,11 @@
           <w:lang w:val="hu-HU"/>
         </w:rPr>
       </w:pPr>
-      <w:proofErr w:type="spellStart"/>
-      <w:r>
-        <w:rPr>
-          <w:lang w:val="hu-HU"/>
-        </w:rPr>
-        <w:t>Use-case</w:t>
-      </w:r>
-      <w:proofErr w:type="spellEnd"/>
-      <w:r>
-        <w:rPr>
-          <w:lang w:val="hu-HU"/>
-        </w:rPr>
-        <w:t xml:space="preserve"> diagram</w:t>
+      <w:r>
+        <w:rPr>
+          <w:lang w:val="hu-HU"/>
+        </w:rPr>
+        <w:t>Use-case diagram</w:t>
       </w:r>
     </w:p>
     <w:p>
@@ -1187,6 +907,75 @@
           <w:lang w:val="hu-HU"/>
         </w:rPr>
       </w:pPr>
+      <w:r>
+        <w:rPr>
+          <w:lang w:val="hu-HU"/>
+        </w:rPr>
+        <w:t>A felhasználói felület az aktuális Microsoft stílusnak megfelelően két menüsort fog tartalmazni, amik közül a felső szöveges menüpontokat tartalmaz, az alsó pedig grafikus ikonokat, amikkel a leggyakrabban használt funkciók hajthatóak végre.</w:t>
+      </w:r>
+    </w:p>
+    <w:p>
+      <w:pPr>
+        <w:rPr>
+          <w:lang w:val="hu-HU"/>
+        </w:rPr>
+      </w:pPr>
+      <w:r>
+        <w:rPr>
+          <w:lang w:val="hu-HU"/>
+        </w:rPr>
+        <w:t>A menük kialakításakor o</w:t>
+      </w:r>
+      <w:r>
+        <w:rPr>
+          <w:lang w:val="hu-HU"/>
+        </w:rPr>
+        <w:t>dafigyelünk az ergonómiából tanult 7+-2 szabályra, vagyis arra, hogy a felhasználók átlagosan 7 dolgot tudnak megjegyezni és elkülöníteni. Ez azt jelenti, hogy egyik menübe sem szerencsés 7-nél több menüpontot tenni</w:t>
+      </w:r>
+      <w:r>
+        <w:rPr>
+          <w:lang w:val="hu-HU"/>
+        </w:rPr>
+        <w:t xml:space="preserve">, </w:t>
+      </w:r>
+      <w:r>
+        <w:rPr>
+          <w:lang w:val="hu-HU"/>
+        </w:rPr>
+        <w:t xml:space="preserve">9-nél </w:t>
+      </w:r>
+      <w:r>
+        <w:rPr>
+          <w:lang w:val="hu-HU"/>
+        </w:rPr>
+        <w:t>többet pedig szinte tilos!</w:t>
+      </w:r>
+    </w:p>
+    <w:p>
+      <w:pPr>
+        <w:rPr>
+          <w:lang w:val="hu-HU"/>
+        </w:rPr>
+      </w:pPr>
+      <w:r>
+        <w:rPr>
+          <w:lang w:val="hu-HU"/>
+        </w:rPr>
+        <w:t>Az intuitivitás érdekében minél kifejezőbb grafikus ikonok kiválasztására törekedtünk, és arra az esetre is felkészültünk, ha a felhasználó az igyekezetünk ellenére mégsem tudja kitalálni, milyen funkcióra alkalmas az ikon: az egeret bármelyikük fölé mozgatva tooltip jelenik meg.</w:t>
+      </w:r>
+    </w:p>
+    <w:p>
+      <w:pPr>
+        <w:rPr>
+          <w:lang w:val="hu-HU"/>
+        </w:rPr>
+      </w:pPr>
+      <w:r>
+        <w:rPr>
+          <w:lang w:val="hu-HU"/>
+        </w:rPr>
+        <w:t xml:space="preserve">A program lokalizációra, azaz többféle nyelv támogatására alkalmas. Jelenleg az amerikai angol, illetve a magyar nyelv választható, de igény esetén gyorsan tudnánk még több nyelvvel bővíteni az alkalmazást. </w:t>
+      </w:r>
     </w:p>
     <w:p>
       <w:pPr>
@@ -1246,21 +1035,7 @@
         <w:rPr>
           <w:lang w:val="hu-HU"/>
         </w:rPr>
-        <w:t xml:space="preserve">Az alábbi képen látható, hogy a programba betöltött különböző alakzatok tetszőlegesen mozgathatóak a vásznon, és a kirajzolási sorrend is állítható a nyilak segítségével. A képeket természetesen az </w:t>
-      </w:r>
-      <w:proofErr w:type="spellStart"/>
-      <w:r>
-        <w:rPr>
-          <w:lang w:val="hu-HU"/>
-        </w:rPr>
-        <w:t>átlátszósági</w:t>
-      </w:r>
-      <w:proofErr w:type="spellEnd"/>
-      <w:r>
-        <w:rPr>
-          <w:lang w:val="hu-HU"/>
-        </w:rPr>
-        <w:t xml:space="preserve"> információ figyelembevételével rajzolja ki</w:t>
+        <w:t>Az alábbi képen látható, hogy a programba betöltött különböző alakzatok tetszőlegesen mozgathatóak a vásznon, és a kirajzolási sorrend is állítható a nyilak segítségével. A képeket természetesen az átlátszósági információ figyelembevételével rajzolja ki</w:t>
       </w:r>
       <w:r>
         <w:rPr>
@@ -1340,14 +1115,19 @@
         <w:rPr>
           <w:lang w:val="hu-HU"/>
         </w:rPr>
-        <w:t xml:space="preserve">A beimportált képekre tetszőlegesen kiválasztott </w:t>
-      </w:r>
-      <w:proofErr w:type="spellStart"/>
-      <w:r>
-        <w:rPr>
-          <w:lang w:val="hu-HU"/>
-        </w:rPr>
-        <w:t>színne</w:t>
+        <w:t>A beimportált képekre</w:t>
+      </w:r>
+      <w:r>
+        <w:rPr>
+          <w:lang w:val="hu-HU"/>
+        </w:rPr>
+        <w:t xml:space="preserve"> tetszőlegesen kiválasztott szí</w:t>
+      </w:r>
+      <w:r>
+        <w:rPr>
+          <w:lang w:val="hu-HU"/>
+        </w:rPr>
+        <w:t>ne</w:t>
       </w:r>
       <w:r>
         <w:rPr>
@@ -1359,14 +1139,7 @@
         <w:rPr>
           <w:lang w:val="hu-HU"/>
         </w:rPr>
-        <w:t>l</w:t>
-      </w:r>
-      <w:proofErr w:type="spellEnd"/>
-      <w:r>
-        <w:rPr>
-          <w:lang w:val="hu-HU"/>
-        </w:rPr>
-        <w:t xml:space="preserve"> rajzolhatunk:</w:t>
+        <w:t>l rajzolhatunk:</w:t>
       </w:r>
     </w:p>
     <w:p>
@@ -1476,37 +1249,19 @@
         <w:rPr>
           <w:lang w:val="hu-HU"/>
         </w:rPr>
-        <w:t xml:space="preserve">A fejlesztés során mélyebben megismertük </w:t>
-      </w:r>
-      <w:proofErr w:type="gramStart"/>
-      <w:r>
-        <w:rPr>
-          <w:lang w:val="hu-HU"/>
-        </w:rPr>
-        <w:t>a .NET</w:t>
-      </w:r>
-      <w:proofErr w:type="gramEnd"/>
-      <w:r>
-        <w:rPr>
-          <w:lang w:val="hu-HU"/>
-        </w:rPr>
-        <w:t xml:space="preserve"> </w:t>
-      </w:r>
-      <w:bookmarkStart w:id="0" w:name="_GoBack"/>
-      <w:bookmarkEnd w:id="0"/>
-      <w:proofErr w:type="spellStart"/>
-      <w:r>
-        <w:rPr>
-          <w:lang w:val="hu-HU"/>
-        </w:rPr>
-        <w:t>binding</w:t>
-      </w:r>
-      <w:proofErr w:type="spellEnd"/>
-      <w:r>
-        <w:rPr>
-          <w:lang w:val="hu-HU"/>
-        </w:rPr>
-        <w:t xml:space="preserve"> sokrétűségét, és a WPF felhasználói felület gazdag funkcionalitását. Ezen kívül az eróziót előállító képfeldolgozó algoritmust is megismertük.</w:t>
+        <w:t xml:space="preserve">A fejlesztés során mélyebben megismertük a .NET binding sokrétűségét, és a WPF felhasználói felület gazdag funkcionalitását. </w:t>
+      </w:r>
+      <w:r>
+        <w:rPr>
+          <w:lang w:val="hu-HU"/>
+        </w:rPr>
+        <w:t xml:space="preserve">Néhány bonyolultabb esetben kihívást jelentett a modell és a nézet összekapcsolásakor a változásértesítés megvalósítása. </w:t>
+      </w:r>
+      <w:r>
+        <w:rPr>
+          <w:lang w:val="hu-HU"/>
+        </w:rPr>
+        <w:t>Ezen kívül az eróziót előállító képfeldolgozó algoritmust is megismertük.</w:t>
       </w:r>
     </w:p>
     <w:p>
@@ -1533,21 +1288,7 @@
         <w:rPr>
           <w:lang w:val="hu-HU"/>
         </w:rPr>
-        <w:t xml:space="preserve">A </w:t>
-      </w:r>
-      <w:proofErr w:type="spellStart"/>
-      <w:r>
-        <w:rPr>
-          <w:lang w:val="hu-HU"/>
-        </w:rPr>
-        <w:t>SmartPaintet</w:t>
-      </w:r>
-      <w:proofErr w:type="spellEnd"/>
-      <w:r>
-        <w:rPr>
-          <w:lang w:val="hu-HU"/>
-        </w:rPr>
-        <w:t xml:space="preserve"> </w:t>
+        <w:t xml:space="preserve">A SmartPaintet </w:t>
       </w:r>
       <w:r>
         <w:rPr>
@@ -1643,6 +1384,7 @@
         <w:rPr>
           <w:lang w:val="hu-HU"/>
         </w:rPr>
+        <w:lastRenderedPageBreak/>
         <w:t>Olyan felhasználói élményt javító funkciók, mint például visszavonás, kilépés előtt változások mentésének megkérdezése</w:t>
       </w:r>
     </w:p>
@@ -1661,7 +1403,6 @@
         <w:rPr>
           <w:lang w:val="hu-HU"/>
         </w:rPr>
-        <w:lastRenderedPageBreak/>
         <w:t>Professzionális</w:t>
       </w:r>
       <w:r>
@@ -1714,43 +1455,76 @@
         <w:rPr>
           <w:lang w:val="hu-HU"/>
         </w:rPr>
-        <w:t>Mivel az alkalmazás hordozható (</w:t>
-      </w:r>
-      <w:proofErr w:type="spellStart"/>
-      <w:r>
-        <w:rPr>
-          <w:lang w:val="hu-HU"/>
-        </w:rPr>
-        <w:t>portable</w:t>
-      </w:r>
-      <w:proofErr w:type="spellEnd"/>
-      <w:r>
-        <w:rPr>
-          <w:lang w:val="hu-HU"/>
-        </w:rPr>
-        <w:t xml:space="preserve">), nem szükséges telepíteni. Csak ki kell csomagolni a </w:t>
-      </w:r>
-      <w:proofErr w:type="gramStart"/>
-      <w:r>
-        <w:rPr>
-          <w:lang w:val="hu-HU"/>
-        </w:rPr>
-        <w:t>mellékelt .</w:t>
-      </w:r>
-      <w:proofErr w:type="spellStart"/>
-      <w:r>
-        <w:rPr>
-          <w:lang w:val="hu-HU"/>
-        </w:rPr>
-        <w:t>zip</w:t>
-      </w:r>
-      <w:proofErr w:type="spellEnd"/>
-      <w:proofErr w:type="gramEnd"/>
-      <w:r>
-        <w:rPr>
-          <w:lang w:val="hu-HU"/>
-        </w:rPr>
-        <w:t xml:space="preserve"> archívumot, és ezután a SmartPaint.exe alkalmazást már el is lehet indítani. A futtatáshoz szükséges minimális rendszerkövetelmények az alábbiak:</w:t>
+        <w:t xml:space="preserve">Mivel az alkalmazás hordozható (portable), nem szükséges telepíteni. Csak ki kell csomagolni a mellékelt .zip archívumot, és ezután a SmartPaint.exe alkalmazást már el is lehet indítani. </w:t>
+      </w:r>
+      <w:r>
+        <w:rPr>
+          <w:lang w:val="hu-HU"/>
+        </w:rPr>
+        <w:t xml:space="preserve">Az alkalmazás nyelve az első indításkor angol, de a Settings </w:t>
+      </w:r>
+      <w:r>
+        <w:rPr>
+          <w:rFonts w:ascii="Arial" w:hAnsi="Arial" w:cs="Arial"/>
+          <w:lang w:val="hu-HU"/>
+        </w:rPr>
+        <w:t>→</w:t>
+      </w:r>
+      <w:r>
+        <w:rPr>
+          <w:lang w:val="hu-HU"/>
+        </w:rPr>
+        <w:t xml:space="preserve"> Language menüben a Hungarian-t választva átállítható magyarra. A változás érvénybe lépéséhez a programot újra kell indítani, és ezt követően a nyelv tartósan magyar </w:t>
+      </w:r>
+      <w:r>
+        <w:rPr>
+          <w:lang w:val="hu-HU"/>
+        </w:rPr>
+        <w:t xml:space="preserve">marad, de </w:t>
+      </w:r>
+      <w:r>
+        <w:rPr>
+          <w:lang w:val="hu-HU"/>
+        </w:rPr>
+        <w:t xml:space="preserve">tetszés szerint bármikor </w:t>
+      </w:r>
+      <w:r>
+        <w:rPr>
+          <w:lang w:val="hu-HU"/>
+        </w:rPr>
+        <w:t>vissza</w:t>
+      </w:r>
+      <w:r>
+        <w:rPr>
+          <w:lang w:val="hu-HU"/>
+        </w:rPr>
+        <w:t xml:space="preserve">állítható </w:t>
+      </w:r>
+      <w:r>
+        <w:rPr>
+          <w:lang w:val="hu-HU"/>
+        </w:rPr>
+        <w:t xml:space="preserve">angolra </w:t>
+      </w:r>
+      <w:bookmarkStart w:id="0" w:name="_GoBack"/>
+      <w:bookmarkEnd w:id="0"/>
+      <w:r>
+        <w:rPr>
+          <w:lang w:val="hu-HU"/>
+        </w:rPr>
+        <w:t>ugyanezzel a módszerrel</w:t>
+      </w:r>
+      <w:r>
+        <w:rPr>
+          <w:lang w:val="hu-HU"/>
+        </w:rPr>
+        <w:t xml:space="preserve">. </w:t>
+      </w:r>
+      <w:r>
+        <w:rPr>
+          <w:lang w:val="hu-HU"/>
+        </w:rPr>
+        <w:t>A futtatáshoz szükséges minimális rendszerkövetelmények az alábbiak:</w:t>
       </w:r>
     </w:p>
     <w:p>
@@ -1774,21 +1548,7 @@
         <w:rPr>
           <w:lang w:val="hu-HU"/>
         </w:rPr>
-        <w:t>, vagy egyéb</w:t>
-      </w:r>
-      <w:proofErr w:type="gramStart"/>
-      <w:r>
-        <w:rPr>
-          <w:lang w:val="hu-HU"/>
-        </w:rPr>
-        <w:t>, .NET</w:t>
-      </w:r>
-      <w:proofErr w:type="gramEnd"/>
-      <w:r>
-        <w:rPr>
-          <w:lang w:val="hu-HU"/>
-        </w:rPr>
-        <w:t xml:space="preserve"> 4.0-t tartalmazó rendszer</w:t>
+        <w:t>, vagy egyéb, .NET 4.0-t tartalmazó rendszer</w:t>
       </w:r>
     </w:p>
     <w:p>
@@ -1854,16 +1614,8 @@
         <w:rPr>
           <w:lang w:val="hu-HU"/>
         </w:rPr>
-        <w:t xml:space="preserve">1 </w:t>
-      </w:r>
-      <w:proofErr w:type="spellStart"/>
-      <w:r>
-        <w:rPr>
-          <w:lang w:val="hu-HU"/>
-        </w:rPr>
-        <w:t>GHz-es</w:t>
-      </w:r>
-      <w:proofErr w:type="spellEnd"/>
+        <w:t>1 GHz-es</w:t>
+      </w:r>
       <w:r>
         <w:rPr>
           <w:lang w:val="hu-HU"/>
@@ -1925,35 +1677,7 @@
         <w:rPr>
           <w:lang w:val="hu-HU"/>
         </w:rPr>
-        <w:t xml:space="preserve">Visual </w:t>
-      </w:r>
-      <w:proofErr w:type="spellStart"/>
-      <w:r>
-        <w:rPr>
-          <w:lang w:val="hu-HU"/>
-        </w:rPr>
-        <w:t>Studio</w:t>
-      </w:r>
-      <w:proofErr w:type="spellEnd"/>
-      <w:r>
-        <w:rPr>
-          <w:lang w:val="hu-HU"/>
-        </w:rPr>
-        <w:t xml:space="preserve"> </w:t>
-      </w:r>
-      <w:proofErr w:type="spellStart"/>
-      <w:r>
-        <w:rPr>
-          <w:lang w:val="hu-HU"/>
-        </w:rPr>
-        <w:t>Ultimate</w:t>
-      </w:r>
-      <w:proofErr w:type="spellEnd"/>
-      <w:r>
-        <w:rPr>
-          <w:lang w:val="hu-HU"/>
-        </w:rPr>
-        <w:t xml:space="preserve"> 2012</w:t>
+        <w:t>Visual Studio Ultimate 2012</w:t>
       </w:r>
       <w:r>
         <w:rPr>
@@ -1977,49 +1701,13 @@
         <w:rPr>
           <w:lang w:val="hu-HU"/>
         </w:rPr>
-        <w:t xml:space="preserve">WPF </w:t>
-      </w:r>
-      <w:proofErr w:type="spellStart"/>
-      <w:r>
-        <w:rPr>
-          <w:lang w:val="hu-HU"/>
-        </w:rPr>
-        <w:t>Extended</w:t>
-      </w:r>
-      <w:proofErr w:type="spellEnd"/>
-      <w:r>
-        <w:rPr>
-          <w:lang w:val="hu-HU"/>
-        </w:rPr>
-        <w:t xml:space="preserve"> </w:t>
-      </w:r>
-      <w:proofErr w:type="spellStart"/>
-      <w:r>
-        <w:rPr>
-          <w:lang w:val="hu-HU"/>
-        </w:rPr>
-        <w:t>Toolkit</w:t>
-      </w:r>
-      <w:proofErr w:type="spellEnd"/>
-      <w:r>
-        <w:rPr>
-          <w:lang w:val="hu-HU"/>
-        </w:rPr>
-        <w:t xml:space="preserve">: Egyedi WPF komponenseket tartalmazó eszköztár. A </w:t>
-      </w:r>
-      <w:proofErr w:type="spellStart"/>
-      <w:r>
-        <w:rPr>
-          <w:lang w:val="hu-HU"/>
-        </w:rPr>
-        <w:t>SmartPAint</w:t>
-      </w:r>
-      <w:proofErr w:type="spellEnd"/>
-      <w:r>
-        <w:rPr>
-          <w:lang w:val="hu-HU"/>
-        </w:rPr>
-        <w:t xml:space="preserve"> felhasználói felületén látható színválasztó komponenst innen vettük. </w:t>
+        <w:t>WPF Extended Toolkit</w:t>
+      </w:r>
+      <w:r>
+        <w:rPr>
+          <w:lang w:val="hu-HU"/>
+        </w:rPr>
+        <w:t xml:space="preserve">: Egyedi WPF komponenseket tartalmazó eszköztár. A SmartPAint felhasználói felületén látható színválasztó komponenst innen vettük. </w:t>
       </w:r>
     </w:p>
     <w:p>
@@ -2033,91 +1721,11 @@
           <w:lang w:val="hu-HU"/>
         </w:rPr>
       </w:pPr>
-      <w:proofErr w:type="spellStart"/>
-      <w:r>
-        <w:rPr>
-          <w:lang w:val="hu-HU"/>
-        </w:rPr>
-        <w:t>DotNetZip</w:t>
-      </w:r>
-      <w:proofErr w:type="spellEnd"/>
-      <w:r>
-        <w:rPr>
-          <w:lang w:val="hu-HU"/>
-        </w:rPr>
-        <w:t xml:space="preserve">: A program által </w:t>
-      </w:r>
-      <w:proofErr w:type="gramStart"/>
-      <w:r>
-        <w:rPr>
-          <w:lang w:val="hu-HU"/>
-        </w:rPr>
-        <w:t>használt .</w:t>
-      </w:r>
-      <w:proofErr w:type="spellStart"/>
-      <w:r>
-        <w:rPr>
-          <w:lang w:val="hu-HU"/>
-        </w:rPr>
-        <w:t>spt</w:t>
-      </w:r>
-      <w:proofErr w:type="spellEnd"/>
-      <w:proofErr w:type="gramEnd"/>
-      <w:r>
-        <w:rPr>
-          <w:lang w:val="hu-HU"/>
-        </w:rPr>
-        <w:t xml:space="preserve"> projektformátumba való mentéshez használtuk fel. </w:t>
-      </w:r>
-      <w:proofErr w:type="gramStart"/>
-      <w:r>
-        <w:rPr>
-          <w:lang w:val="hu-HU"/>
-        </w:rPr>
-        <w:t>A .</w:t>
-      </w:r>
-      <w:proofErr w:type="spellStart"/>
-      <w:r>
-        <w:rPr>
-          <w:lang w:val="hu-HU"/>
-        </w:rPr>
-        <w:t>spt</w:t>
-      </w:r>
-      <w:proofErr w:type="spellEnd"/>
-      <w:proofErr w:type="gramEnd"/>
-      <w:r>
-        <w:rPr>
-          <w:lang w:val="hu-HU"/>
-        </w:rPr>
-        <w:t xml:space="preserve"> tulajdonképpen egy becsomagolt .</w:t>
-      </w:r>
-      <w:proofErr w:type="spellStart"/>
-      <w:r>
-        <w:rPr>
-          <w:lang w:val="hu-HU"/>
-        </w:rPr>
-        <w:t>zip</w:t>
-      </w:r>
-      <w:proofErr w:type="spellEnd"/>
-      <w:r>
-        <w:rPr>
-          <w:lang w:val="hu-HU"/>
-        </w:rPr>
-        <w:t xml:space="preserve"> archívum, amit a </w:t>
-      </w:r>
-      <w:proofErr w:type="spellStart"/>
-      <w:r>
-        <w:rPr>
-          <w:lang w:val="hu-HU"/>
-        </w:rPr>
-        <w:t>DotNetZippel</w:t>
-      </w:r>
-      <w:proofErr w:type="spellEnd"/>
-      <w:r>
-        <w:rPr>
-          <w:lang w:val="hu-HU"/>
-        </w:rPr>
-        <w:t xml:space="preserve"> állítottunk elő.</w:t>
+      <w:r>
+        <w:rPr>
+          <w:lang w:val="hu-HU"/>
+        </w:rPr>
+        <w:t>DotNetZip: A program által használt .spt projektformátumba való mentéshez használtuk fel. A .spt tulajdonképpen egy becsomagolt .zip archívum, amit a DotNetZippel állítottunk elő.</w:t>
       </w:r>
     </w:p>
     <w:p>
@@ -2131,33 +1739,11 @@
           <w:lang w:val="hu-HU"/>
         </w:rPr>
       </w:pPr>
-      <w:proofErr w:type="spellStart"/>
-      <w:r>
-        <w:rPr>
-          <w:lang w:val="hu-HU"/>
-        </w:rPr>
-        <w:t>Git</w:t>
-      </w:r>
-      <w:proofErr w:type="spellEnd"/>
-      <w:r>
-        <w:rPr>
-          <w:lang w:val="hu-HU"/>
-        </w:rPr>
-        <w:t xml:space="preserve">: A közös munkát nagymértékben megkönnyítette a </w:t>
-      </w:r>
-      <w:proofErr w:type="spellStart"/>
-      <w:r>
-        <w:rPr>
-          <w:lang w:val="hu-HU"/>
-        </w:rPr>
-        <w:t>Git</w:t>
-      </w:r>
-      <w:proofErr w:type="spellEnd"/>
-      <w:r>
-        <w:rPr>
-          <w:lang w:val="hu-HU"/>
-        </w:rPr>
-        <w:t xml:space="preserve"> verziókezelő rendszer.</w:t>
+      <w:r>
+        <w:rPr>
+          <w:lang w:val="hu-HU"/>
+        </w:rPr>
+        <w:t>Git: A közös munkát nagymértékben megkönnyítette a Git verziókezelő rendszer.</w:t>
       </w:r>
     </w:p>
     <w:p>
@@ -2171,53 +1757,17 @@
           <w:lang w:val="hu-HU"/>
         </w:rPr>
       </w:pPr>
-      <w:proofErr w:type="spellStart"/>
-      <w:r>
-        <w:rPr>
-          <w:lang w:val="hu-HU"/>
-        </w:rPr>
-        <w:t>GitHub</w:t>
-      </w:r>
-      <w:proofErr w:type="spellEnd"/>
-      <w:r>
-        <w:rPr>
-          <w:lang w:val="hu-HU"/>
-        </w:rPr>
-        <w:t xml:space="preserve">: </w:t>
-      </w:r>
-      <w:r>
-        <w:rPr>
-          <w:lang w:val="hu-HU"/>
-        </w:rPr>
-        <w:t xml:space="preserve">A forráskód online </w:t>
-      </w:r>
-      <w:proofErr w:type="spellStart"/>
-      <w:r>
-        <w:rPr>
-          <w:lang w:val="hu-HU"/>
-        </w:rPr>
-        <w:t>hosztolásához</w:t>
-      </w:r>
-      <w:proofErr w:type="spellEnd"/>
-      <w:r>
-        <w:rPr>
-          <w:lang w:val="hu-HU"/>
-        </w:rPr>
-        <w:t xml:space="preserve"> a </w:t>
-      </w:r>
-      <w:proofErr w:type="spellStart"/>
-      <w:r>
-        <w:rPr>
-          <w:lang w:val="hu-HU"/>
-        </w:rPr>
-        <w:t>GitHubot</w:t>
-      </w:r>
-      <w:proofErr w:type="spellEnd"/>
-      <w:r>
-        <w:rPr>
-          <w:lang w:val="hu-HU"/>
-        </w:rPr>
-        <w:t xml:space="preserve"> választottuk. </w:t>
+      <w:r>
+        <w:rPr>
+          <w:lang w:val="hu-HU"/>
+        </w:rPr>
+        <w:t xml:space="preserve">GitHub: </w:t>
+      </w:r>
+      <w:r>
+        <w:rPr>
+          <w:lang w:val="hu-HU"/>
+        </w:rPr>
+        <w:t xml:space="preserve">A forráskód online hosztolásához a GitHubot választottuk. </w:t>
       </w:r>
     </w:p>
     <w:p>
@@ -2231,47 +1781,17 @@
           <w:lang w:val="hu-HU"/>
         </w:rPr>
       </w:pPr>
-      <w:proofErr w:type="spellStart"/>
       <w:r>
         <w:rPr>
           <w:lang w:val="hu-HU"/>
         </w:rPr>
         <w:t>SourceTree</w:t>
       </w:r>
-      <w:proofErr w:type="spellEnd"/>
-      <w:r>
-        <w:rPr>
-          <w:lang w:val="hu-HU"/>
-        </w:rPr>
-        <w:t xml:space="preserve">: Grafikus </w:t>
-      </w:r>
-      <w:proofErr w:type="spellStart"/>
-      <w:r>
-        <w:rPr>
-          <w:lang w:val="hu-HU"/>
-        </w:rPr>
-        <w:t>Git</w:t>
-      </w:r>
-      <w:proofErr w:type="spellEnd"/>
-      <w:r>
-        <w:rPr>
-          <w:lang w:val="hu-HU"/>
-        </w:rPr>
-        <w:t xml:space="preserve"> felhasználói felület, melynek használata jóval kényelmesebb, mint a </w:t>
-      </w:r>
-      <w:proofErr w:type="spellStart"/>
-      <w:r>
-        <w:rPr>
-          <w:lang w:val="hu-HU"/>
-        </w:rPr>
-        <w:t>Git</w:t>
-      </w:r>
-      <w:proofErr w:type="spellEnd"/>
-      <w:r>
-        <w:rPr>
-          <w:lang w:val="hu-HU"/>
-        </w:rPr>
-        <w:t xml:space="preserve"> parancssoré</w:t>
+      <w:r>
+        <w:rPr>
+          <w:lang w:val="hu-HU"/>
+        </w:rPr>
+        <w:t>: Grafikus Git felhasználói felület, melynek használata jóval kényelmesebb, mint a Git parancssoré</w:t>
       </w:r>
       <w:r>
         <w:rPr>
@@ -2301,21 +1821,7 @@
         <w:rPr>
           <w:lang w:val="hu-HU"/>
         </w:rPr>
-        <w:t xml:space="preserve">: Dokumentációs eszköz, amit az osztálydiagram és </w:t>
-      </w:r>
-      <w:proofErr w:type="spellStart"/>
-      <w:r>
-        <w:rPr>
-          <w:lang w:val="hu-HU"/>
-        </w:rPr>
-        <w:t>use-case</w:t>
-      </w:r>
-      <w:proofErr w:type="spellEnd"/>
-      <w:r>
-        <w:rPr>
-          <w:lang w:val="hu-HU"/>
-        </w:rPr>
-        <w:t xml:space="preserve"> diagram elkészítéséhez használtunk.</w:t>
+        <w:t>: Dokumentációs eszköz, amit az osztálydiagram és use-case diagram elkészítéséhez használtunk.</w:t>
       </w:r>
     </w:p>
     <w:p>
@@ -4580,7 +4086,7 @@
 </file>
 
 <file path=customXml/itemProps2.xml><?xml version="1.0" encoding="utf-8"?>
-<ds:datastoreItem xmlns:ds="http://schemas.openxmlformats.org/officeDocument/2006/customXml" ds:itemID="{CA69ABC8-CB64-438E-AB99-BD3A59EC3E21}">
+<ds:datastoreItem xmlns:ds="http://schemas.openxmlformats.org/officeDocument/2006/customXml" ds:itemID="{E50BF997-F5EF-4FCC-8A98-8517C95A8686}">
   <ds:schemaRefs>
     <ds:schemaRef ds:uri="http://schemas.openxmlformats.org/officeDocument/2006/bibliography"/>
   </ds:schemaRefs>

</xml_diff>

<commit_message>
Lots of screenshots added, showing functionality. MVVM diagram added.
</commit_message>
<xml_diff>
--- a/Dokumentáció.docx
+++ b/Dokumentáció.docx
@@ -117,17 +117,1860 @@
     </w:p>
     <w:p>
       <w:pPr>
-        <w:jc w:val="center"/>
-        <w:rPr>
-          <w:lang w:val="hu-HU"/>
-        </w:rPr>
-      </w:pPr>
+        <w:tabs>
+          <w:tab w:val="center" w:pos="4680"/>
+          <w:tab w:val="left" w:pos="6030"/>
+        </w:tabs>
+        <w:rPr>
+          <w:lang w:val="hu-HU"/>
+        </w:rPr>
+      </w:pPr>
+      <w:r>
+        <w:rPr>
+          <w:lang w:val="hu-HU"/>
+        </w:rPr>
+        <w:tab/>
+      </w:r>
       <w:r>
         <w:rPr>
           <w:lang w:val="hu-HU"/>
         </w:rPr>
         <w:t>Dusza Andrea</w:t>
       </w:r>
+      <w:r>
+        <w:rPr>
+          <w:lang w:val="hu-HU"/>
+        </w:rPr>
+        <w:tab/>
+      </w:r>
+    </w:p>
+    <w:sdt>
+      <w:sdtPr>
+        <w:rPr>
+          <w:lang w:val="hu-HU"/>
+        </w:rPr>
+        <w:id w:val="-1120058879"/>
+        <w:docPartObj>
+          <w:docPartGallery w:val="Table of Contents"/>
+          <w:docPartUnique/>
+        </w:docPartObj>
+      </w:sdtPr>
+      <w:sdtEndPr>
+        <w:rPr>
+          <w:rFonts w:asciiTheme="minorHAnsi" w:eastAsiaTheme="minorEastAsia" w:hAnsiTheme="minorHAnsi" w:cstheme="minorBidi"/>
+          <w:smallCaps w:val="0"/>
+          <w:color w:val="auto"/>
+          <w:sz w:val="22"/>
+          <w:szCs w:val="22"/>
+          <w:lang w:val="en-US"/>
+        </w:rPr>
+      </w:sdtEndPr>
+      <w:sdtContent>
+        <w:p>
+          <w:pPr>
+            <w:pStyle w:val="Tartalomjegyzkcmsora"/>
+          </w:pPr>
+          <w:r>
+            <w:rPr>
+              <w:lang w:val="hu-HU"/>
+            </w:rPr>
+            <w:t>Tartalom</w:t>
+          </w:r>
+        </w:p>
+        <w:p>
+          <w:pPr>
+            <w:pStyle w:val="TJ1"/>
+            <w:tabs>
+              <w:tab w:val="left" w:pos="440"/>
+              <w:tab w:val="right" w:leader="dot" w:pos="9350"/>
+            </w:tabs>
+            <w:rPr>
+              <w:noProof/>
+            </w:rPr>
+          </w:pPr>
+          <w:r>
+            <w:fldChar w:fldCharType="begin"/>
+          </w:r>
+          <w:r>
+            <w:instrText xml:space="preserve"> TOC \o "1-3" \h \z \u </w:instrText>
+          </w:r>
+          <w:r>
+            <w:fldChar w:fldCharType="separate"/>
+          </w:r>
+          <w:hyperlink w:anchor="_Toc405151746" w:history="1">
+            <w:r>
+              <w:rPr>
+                <w:rStyle w:val="Hiperhivatkozs"/>
+                <w:noProof/>
+                <w:lang w:val="hu-HU"/>
+              </w:rPr>
+              <w:t>2</w:t>
+            </w:r>
+            <w:r>
+              <w:rPr>
+                <w:noProof/>
+              </w:rPr>
+              <w:tab/>
+            </w:r>
+            <w:r>
+              <w:rPr>
+                <w:rStyle w:val="Hiperhivatkozs"/>
+                <w:noProof/>
+                <w:lang w:val="hu-HU"/>
+              </w:rPr>
+              <w:t>Specifikáció</w:t>
+            </w:r>
+            <w:r>
+              <w:rPr>
+                <w:noProof/>
+                <w:webHidden/>
+              </w:rPr>
+              <w:tab/>
+            </w:r>
+            <w:r>
+              <w:rPr>
+                <w:noProof/>
+                <w:webHidden/>
+              </w:rPr>
+              <w:fldChar w:fldCharType="begin"/>
+            </w:r>
+            <w:r>
+              <w:rPr>
+                <w:noProof/>
+                <w:webHidden/>
+              </w:rPr>
+              <w:instrText xml:space="preserve"> PAGEREF _Toc405151746 \h </w:instrText>
+            </w:r>
+            <w:r>
+              <w:rPr>
+                <w:noProof/>
+                <w:webHidden/>
+              </w:rPr>
+            </w:r>
+            <w:r>
+              <w:rPr>
+                <w:noProof/>
+                <w:webHidden/>
+              </w:rPr>
+              <w:fldChar w:fldCharType="separate"/>
+            </w:r>
+            <w:r>
+              <w:rPr>
+                <w:noProof/>
+                <w:webHidden/>
+              </w:rPr>
+              <w:t>1</w:t>
+            </w:r>
+            <w:r>
+              <w:rPr>
+                <w:noProof/>
+                <w:webHidden/>
+              </w:rPr>
+              <w:fldChar w:fldCharType="end"/>
+            </w:r>
+          </w:hyperlink>
+        </w:p>
+        <w:p>
+          <w:pPr>
+            <w:pStyle w:val="TJ2"/>
+            <w:tabs>
+              <w:tab w:val="left" w:pos="880"/>
+              <w:tab w:val="right" w:leader="dot" w:pos="9350"/>
+            </w:tabs>
+            <w:rPr>
+              <w:noProof/>
+            </w:rPr>
+          </w:pPr>
+          <w:hyperlink w:anchor="_Toc405151747" w:history="1">
+            <w:r>
+              <w:rPr>
+                <w:rStyle w:val="Hiperhivatkozs"/>
+                <w:noProof/>
+                <w:lang w:val="hu-HU"/>
+              </w:rPr>
+              <w:t>2.1</w:t>
+            </w:r>
+            <w:r>
+              <w:rPr>
+                <w:noProof/>
+              </w:rPr>
+              <w:tab/>
+            </w:r>
+            <w:r>
+              <w:rPr>
+                <w:rStyle w:val="Hiperhivatkozs"/>
+                <w:noProof/>
+                <w:lang w:val="hu-HU"/>
+              </w:rPr>
+              <w:t>Feladatkiírás</w:t>
+            </w:r>
+            <w:r>
+              <w:rPr>
+                <w:noProof/>
+                <w:webHidden/>
+              </w:rPr>
+              <w:tab/>
+            </w:r>
+            <w:r>
+              <w:rPr>
+                <w:noProof/>
+                <w:webHidden/>
+              </w:rPr>
+              <w:fldChar w:fldCharType="begin"/>
+            </w:r>
+            <w:r>
+              <w:rPr>
+                <w:noProof/>
+                <w:webHidden/>
+              </w:rPr>
+              <w:instrText xml:space="preserve"> PAGEREF _Toc405151747 \h </w:instrText>
+            </w:r>
+            <w:r>
+              <w:rPr>
+                <w:noProof/>
+                <w:webHidden/>
+              </w:rPr>
+            </w:r>
+            <w:r>
+              <w:rPr>
+                <w:noProof/>
+                <w:webHidden/>
+              </w:rPr>
+              <w:fldChar w:fldCharType="separate"/>
+            </w:r>
+            <w:r>
+              <w:rPr>
+                <w:noProof/>
+                <w:webHidden/>
+              </w:rPr>
+              <w:t>1</w:t>
+            </w:r>
+            <w:r>
+              <w:rPr>
+                <w:noProof/>
+                <w:webHidden/>
+              </w:rPr>
+              <w:fldChar w:fldCharType="end"/>
+            </w:r>
+          </w:hyperlink>
+        </w:p>
+        <w:p>
+          <w:pPr>
+            <w:pStyle w:val="TJ2"/>
+            <w:tabs>
+              <w:tab w:val="left" w:pos="880"/>
+              <w:tab w:val="right" w:leader="dot" w:pos="9350"/>
+            </w:tabs>
+            <w:rPr>
+              <w:noProof/>
+            </w:rPr>
+          </w:pPr>
+          <w:hyperlink w:anchor="_Toc405151748" w:history="1">
+            <w:r>
+              <w:rPr>
+                <w:rStyle w:val="Hiperhivatkozs"/>
+                <w:noProof/>
+                <w:lang w:val="hu-HU"/>
+              </w:rPr>
+              <w:t>2.2</w:t>
+            </w:r>
+            <w:r>
+              <w:rPr>
+                <w:noProof/>
+              </w:rPr>
+              <w:tab/>
+            </w:r>
+            <w:r>
+              <w:rPr>
+                <w:rStyle w:val="Hiperhivatkozs"/>
+                <w:noProof/>
+                <w:lang w:val="hu-HU"/>
+              </w:rPr>
+              <w:t>Részletes leírás</w:t>
+            </w:r>
+            <w:r>
+              <w:rPr>
+                <w:noProof/>
+                <w:webHidden/>
+              </w:rPr>
+              <w:tab/>
+            </w:r>
+            <w:r>
+              <w:rPr>
+                <w:noProof/>
+                <w:webHidden/>
+              </w:rPr>
+              <w:fldChar w:fldCharType="begin"/>
+            </w:r>
+            <w:r>
+              <w:rPr>
+                <w:noProof/>
+                <w:webHidden/>
+              </w:rPr>
+              <w:instrText xml:space="preserve"> PAGEREF _Toc405151748 \h </w:instrText>
+            </w:r>
+            <w:r>
+              <w:rPr>
+                <w:noProof/>
+                <w:webHidden/>
+              </w:rPr>
+            </w:r>
+            <w:r>
+              <w:rPr>
+                <w:noProof/>
+                <w:webHidden/>
+              </w:rPr>
+              <w:fldChar w:fldCharType="separate"/>
+            </w:r>
+            <w:r>
+              <w:rPr>
+                <w:noProof/>
+                <w:webHidden/>
+              </w:rPr>
+              <w:t>2</w:t>
+            </w:r>
+            <w:r>
+              <w:rPr>
+                <w:noProof/>
+                <w:webHidden/>
+              </w:rPr>
+              <w:fldChar w:fldCharType="end"/>
+            </w:r>
+          </w:hyperlink>
+        </w:p>
+        <w:p>
+          <w:pPr>
+            <w:pStyle w:val="TJ2"/>
+            <w:tabs>
+              <w:tab w:val="left" w:pos="880"/>
+              <w:tab w:val="right" w:leader="dot" w:pos="9350"/>
+            </w:tabs>
+            <w:rPr>
+              <w:noProof/>
+            </w:rPr>
+          </w:pPr>
+          <w:hyperlink w:anchor="_Toc405151749" w:history="1">
+            <w:r>
+              <w:rPr>
+                <w:rStyle w:val="Hiperhivatkozs"/>
+                <w:noProof/>
+                <w:lang w:val="hu-HU"/>
+              </w:rPr>
+              <w:t>2.3</w:t>
+            </w:r>
+            <w:r>
+              <w:rPr>
+                <w:noProof/>
+              </w:rPr>
+              <w:tab/>
+            </w:r>
+            <w:r>
+              <w:rPr>
+                <w:rStyle w:val="Hiperhivatkozs"/>
+                <w:noProof/>
+                <w:lang w:val="hu-HU"/>
+              </w:rPr>
+              <w:t>Technikai paraméterek</w:t>
+            </w:r>
+            <w:r>
+              <w:rPr>
+                <w:noProof/>
+                <w:webHidden/>
+              </w:rPr>
+              <w:tab/>
+            </w:r>
+            <w:r>
+              <w:rPr>
+                <w:noProof/>
+                <w:webHidden/>
+              </w:rPr>
+              <w:fldChar w:fldCharType="begin"/>
+            </w:r>
+            <w:r>
+              <w:rPr>
+                <w:noProof/>
+                <w:webHidden/>
+              </w:rPr>
+              <w:instrText xml:space="preserve"> PAGEREF _Toc405151749 \h </w:instrText>
+            </w:r>
+            <w:r>
+              <w:rPr>
+                <w:noProof/>
+                <w:webHidden/>
+              </w:rPr>
+            </w:r>
+            <w:r>
+              <w:rPr>
+                <w:noProof/>
+                <w:webHidden/>
+              </w:rPr>
+              <w:fldChar w:fldCharType="separate"/>
+            </w:r>
+            <w:r>
+              <w:rPr>
+                <w:noProof/>
+                <w:webHidden/>
+              </w:rPr>
+              <w:t>2</w:t>
+            </w:r>
+            <w:r>
+              <w:rPr>
+                <w:noProof/>
+                <w:webHidden/>
+              </w:rPr>
+              <w:fldChar w:fldCharType="end"/>
+            </w:r>
+          </w:hyperlink>
+        </w:p>
+        <w:p>
+          <w:pPr>
+            <w:pStyle w:val="TJ2"/>
+            <w:tabs>
+              <w:tab w:val="left" w:pos="880"/>
+              <w:tab w:val="right" w:leader="dot" w:pos="9350"/>
+            </w:tabs>
+            <w:rPr>
+              <w:noProof/>
+            </w:rPr>
+          </w:pPr>
+          <w:hyperlink w:anchor="_Toc405151750" w:history="1">
+            <w:r>
+              <w:rPr>
+                <w:rStyle w:val="Hiperhivatkozs"/>
+                <w:noProof/>
+                <w:lang w:val="hu-HU"/>
+              </w:rPr>
+              <w:t>2.4</w:t>
+            </w:r>
+            <w:r>
+              <w:rPr>
+                <w:noProof/>
+              </w:rPr>
+              <w:tab/>
+            </w:r>
+            <w:r>
+              <w:rPr>
+                <w:rStyle w:val="Hiperhivatkozs"/>
+                <w:noProof/>
+                <w:lang w:val="hu-HU"/>
+              </w:rPr>
+              <w:t>Szótár</w:t>
+            </w:r>
+            <w:r>
+              <w:rPr>
+                <w:noProof/>
+                <w:webHidden/>
+              </w:rPr>
+              <w:tab/>
+            </w:r>
+            <w:r>
+              <w:rPr>
+                <w:noProof/>
+                <w:webHidden/>
+              </w:rPr>
+              <w:fldChar w:fldCharType="begin"/>
+            </w:r>
+            <w:r>
+              <w:rPr>
+                <w:noProof/>
+                <w:webHidden/>
+              </w:rPr>
+              <w:instrText xml:space="preserve"> PAGEREF _Toc405151750 \h </w:instrText>
+            </w:r>
+            <w:r>
+              <w:rPr>
+                <w:noProof/>
+                <w:webHidden/>
+              </w:rPr>
+            </w:r>
+            <w:r>
+              <w:rPr>
+                <w:noProof/>
+                <w:webHidden/>
+              </w:rPr>
+              <w:fldChar w:fldCharType="separate"/>
+            </w:r>
+            <w:r>
+              <w:rPr>
+                <w:noProof/>
+                <w:webHidden/>
+              </w:rPr>
+              <w:t>3</w:t>
+            </w:r>
+            <w:r>
+              <w:rPr>
+                <w:noProof/>
+                <w:webHidden/>
+              </w:rPr>
+              <w:fldChar w:fldCharType="end"/>
+            </w:r>
+          </w:hyperlink>
+        </w:p>
+        <w:p>
+          <w:pPr>
+            <w:pStyle w:val="TJ2"/>
+            <w:tabs>
+              <w:tab w:val="left" w:pos="880"/>
+              <w:tab w:val="right" w:leader="dot" w:pos="9350"/>
+            </w:tabs>
+            <w:rPr>
+              <w:noProof/>
+            </w:rPr>
+          </w:pPr>
+          <w:hyperlink w:anchor="_Toc405151751" w:history="1">
+            <w:r>
+              <w:rPr>
+                <w:rStyle w:val="Hiperhivatkozs"/>
+                <w:noProof/>
+                <w:lang w:val="hu-HU"/>
+              </w:rPr>
+              <w:t>2.5</w:t>
+            </w:r>
+            <w:r>
+              <w:rPr>
+                <w:noProof/>
+              </w:rPr>
+              <w:tab/>
+            </w:r>
+            <w:r>
+              <w:rPr>
+                <w:rStyle w:val="Hiperhivatkozs"/>
+                <w:noProof/>
+                <w:lang w:val="hu-HU"/>
+              </w:rPr>
+              <w:t>Use-case diagram</w:t>
+            </w:r>
+            <w:r>
+              <w:rPr>
+                <w:noProof/>
+                <w:webHidden/>
+              </w:rPr>
+              <w:tab/>
+            </w:r>
+            <w:r>
+              <w:rPr>
+                <w:noProof/>
+                <w:webHidden/>
+              </w:rPr>
+              <w:fldChar w:fldCharType="begin"/>
+            </w:r>
+            <w:r>
+              <w:rPr>
+                <w:noProof/>
+                <w:webHidden/>
+              </w:rPr>
+              <w:instrText xml:space="preserve"> PAGEREF _Toc405151751 \h </w:instrText>
+            </w:r>
+            <w:r>
+              <w:rPr>
+                <w:noProof/>
+                <w:webHidden/>
+              </w:rPr>
+            </w:r>
+            <w:r>
+              <w:rPr>
+                <w:noProof/>
+                <w:webHidden/>
+              </w:rPr>
+              <w:fldChar w:fldCharType="separate"/>
+            </w:r>
+            <w:r>
+              <w:rPr>
+                <w:noProof/>
+                <w:webHidden/>
+              </w:rPr>
+              <w:t>4</w:t>
+            </w:r>
+            <w:r>
+              <w:rPr>
+                <w:noProof/>
+                <w:webHidden/>
+              </w:rPr>
+              <w:fldChar w:fldCharType="end"/>
+            </w:r>
+          </w:hyperlink>
+        </w:p>
+        <w:p>
+          <w:pPr>
+            <w:pStyle w:val="TJ1"/>
+            <w:tabs>
+              <w:tab w:val="left" w:pos="440"/>
+              <w:tab w:val="right" w:leader="dot" w:pos="9350"/>
+            </w:tabs>
+            <w:rPr>
+              <w:noProof/>
+            </w:rPr>
+          </w:pPr>
+          <w:hyperlink w:anchor="_Toc405151752" w:history="1">
+            <w:r>
+              <w:rPr>
+                <w:rStyle w:val="Hiperhivatkozs"/>
+                <w:noProof/>
+                <w:lang w:val="hu-HU"/>
+              </w:rPr>
+              <w:t>3</w:t>
+            </w:r>
+            <w:r>
+              <w:rPr>
+                <w:noProof/>
+              </w:rPr>
+              <w:tab/>
+            </w:r>
+            <w:r>
+              <w:rPr>
+                <w:rStyle w:val="Hiperhivatkozs"/>
+                <w:noProof/>
+                <w:lang w:val="hu-HU"/>
+              </w:rPr>
+              <w:t>Tervezés</w:t>
+            </w:r>
+            <w:r>
+              <w:rPr>
+                <w:noProof/>
+                <w:webHidden/>
+              </w:rPr>
+              <w:tab/>
+            </w:r>
+            <w:r>
+              <w:rPr>
+                <w:noProof/>
+                <w:webHidden/>
+              </w:rPr>
+              <w:fldChar w:fldCharType="begin"/>
+            </w:r>
+            <w:r>
+              <w:rPr>
+                <w:noProof/>
+                <w:webHidden/>
+              </w:rPr>
+              <w:instrText xml:space="preserve"> PAGEREF _Toc405151752 \h </w:instrText>
+            </w:r>
+            <w:r>
+              <w:rPr>
+                <w:noProof/>
+                <w:webHidden/>
+              </w:rPr>
+            </w:r>
+            <w:r>
+              <w:rPr>
+                <w:noProof/>
+                <w:webHidden/>
+              </w:rPr>
+              <w:fldChar w:fldCharType="separate"/>
+            </w:r>
+            <w:r>
+              <w:rPr>
+                <w:noProof/>
+                <w:webHidden/>
+              </w:rPr>
+              <w:t>5</w:t>
+            </w:r>
+            <w:r>
+              <w:rPr>
+                <w:noProof/>
+                <w:webHidden/>
+              </w:rPr>
+              <w:fldChar w:fldCharType="end"/>
+            </w:r>
+          </w:hyperlink>
+        </w:p>
+        <w:p>
+          <w:pPr>
+            <w:pStyle w:val="TJ2"/>
+            <w:tabs>
+              <w:tab w:val="left" w:pos="880"/>
+              <w:tab w:val="right" w:leader="dot" w:pos="9350"/>
+            </w:tabs>
+            <w:rPr>
+              <w:noProof/>
+            </w:rPr>
+          </w:pPr>
+          <w:hyperlink w:anchor="_Toc405151753" w:history="1">
+            <w:r>
+              <w:rPr>
+                <w:rStyle w:val="Hiperhivatkozs"/>
+                <w:noProof/>
+                <w:lang w:val="hu-HU"/>
+              </w:rPr>
+              <w:t>3.1</w:t>
+            </w:r>
+            <w:r>
+              <w:rPr>
+                <w:noProof/>
+              </w:rPr>
+              <w:tab/>
+            </w:r>
+            <w:r>
+              <w:rPr>
+                <w:rStyle w:val="Hiperhivatkozs"/>
+                <w:noProof/>
+                <w:lang w:val="hu-HU"/>
+              </w:rPr>
+              <w:t>Architektúra</w:t>
+            </w:r>
+            <w:r>
+              <w:rPr>
+                <w:noProof/>
+                <w:webHidden/>
+              </w:rPr>
+              <w:tab/>
+            </w:r>
+            <w:r>
+              <w:rPr>
+                <w:noProof/>
+                <w:webHidden/>
+              </w:rPr>
+              <w:fldChar w:fldCharType="begin"/>
+            </w:r>
+            <w:r>
+              <w:rPr>
+                <w:noProof/>
+                <w:webHidden/>
+              </w:rPr>
+              <w:instrText xml:space="preserve"> PAGEREF _Toc405151753 \h </w:instrText>
+            </w:r>
+            <w:r>
+              <w:rPr>
+                <w:noProof/>
+                <w:webHidden/>
+              </w:rPr>
+            </w:r>
+            <w:r>
+              <w:rPr>
+                <w:noProof/>
+                <w:webHidden/>
+              </w:rPr>
+              <w:fldChar w:fldCharType="separate"/>
+            </w:r>
+            <w:r>
+              <w:rPr>
+                <w:noProof/>
+                <w:webHidden/>
+              </w:rPr>
+              <w:t>5</w:t>
+            </w:r>
+            <w:r>
+              <w:rPr>
+                <w:noProof/>
+                <w:webHidden/>
+              </w:rPr>
+              <w:fldChar w:fldCharType="end"/>
+            </w:r>
+          </w:hyperlink>
+        </w:p>
+        <w:p>
+          <w:pPr>
+            <w:pStyle w:val="TJ2"/>
+            <w:tabs>
+              <w:tab w:val="left" w:pos="880"/>
+              <w:tab w:val="right" w:leader="dot" w:pos="9350"/>
+            </w:tabs>
+            <w:rPr>
+              <w:noProof/>
+            </w:rPr>
+          </w:pPr>
+          <w:hyperlink w:anchor="_Toc405151754" w:history="1">
+            <w:r>
+              <w:rPr>
+                <w:rStyle w:val="Hiperhivatkozs"/>
+                <w:noProof/>
+                <w:lang w:val="hu-HU"/>
+              </w:rPr>
+              <w:t>3.2</w:t>
+            </w:r>
+            <w:r>
+              <w:rPr>
+                <w:noProof/>
+              </w:rPr>
+              <w:tab/>
+            </w:r>
+            <w:r>
+              <w:rPr>
+                <w:rStyle w:val="Hiperhivatkozs"/>
+                <w:noProof/>
+                <w:lang w:val="hu-HU"/>
+              </w:rPr>
+              <w:t>Modell</w:t>
+            </w:r>
+            <w:r>
+              <w:rPr>
+                <w:noProof/>
+                <w:webHidden/>
+              </w:rPr>
+              <w:tab/>
+            </w:r>
+            <w:r>
+              <w:rPr>
+                <w:noProof/>
+                <w:webHidden/>
+              </w:rPr>
+              <w:fldChar w:fldCharType="begin"/>
+            </w:r>
+            <w:r>
+              <w:rPr>
+                <w:noProof/>
+                <w:webHidden/>
+              </w:rPr>
+              <w:instrText xml:space="preserve"> PAGEREF _Toc405151754 \h </w:instrText>
+            </w:r>
+            <w:r>
+              <w:rPr>
+                <w:noProof/>
+                <w:webHidden/>
+              </w:rPr>
+            </w:r>
+            <w:r>
+              <w:rPr>
+                <w:noProof/>
+                <w:webHidden/>
+              </w:rPr>
+              <w:fldChar w:fldCharType="separate"/>
+            </w:r>
+            <w:r>
+              <w:rPr>
+                <w:noProof/>
+                <w:webHidden/>
+              </w:rPr>
+              <w:t>5</w:t>
+            </w:r>
+            <w:r>
+              <w:rPr>
+                <w:noProof/>
+                <w:webHidden/>
+              </w:rPr>
+              <w:fldChar w:fldCharType="end"/>
+            </w:r>
+          </w:hyperlink>
+        </w:p>
+        <w:p>
+          <w:pPr>
+            <w:pStyle w:val="TJ2"/>
+            <w:tabs>
+              <w:tab w:val="left" w:pos="880"/>
+              <w:tab w:val="right" w:leader="dot" w:pos="9350"/>
+            </w:tabs>
+            <w:rPr>
+              <w:noProof/>
+            </w:rPr>
+          </w:pPr>
+          <w:hyperlink w:anchor="_Toc405151755" w:history="1">
+            <w:r>
+              <w:rPr>
+                <w:rStyle w:val="Hiperhivatkozs"/>
+                <w:noProof/>
+                <w:lang w:val="hu-HU"/>
+              </w:rPr>
+              <w:t>3.3</w:t>
+            </w:r>
+            <w:r>
+              <w:rPr>
+                <w:noProof/>
+              </w:rPr>
+              <w:tab/>
+            </w:r>
+            <w:r>
+              <w:rPr>
+                <w:rStyle w:val="Hiperhivatkozs"/>
+                <w:noProof/>
+                <w:lang w:val="hu-HU"/>
+              </w:rPr>
+              <w:t>UI terv</w:t>
+            </w:r>
+            <w:r>
+              <w:rPr>
+                <w:noProof/>
+                <w:webHidden/>
+              </w:rPr>
+              <w:tab/>
+            </w:r>
+            <w:r>
+              <w:rPr>
+                <w:noProof/>
+                <w:webHidden/>
+              </w:rPr>
+              <w:fldChar w:fldCharType="begin"/>
+            </w:r>
+            <w:r>
+              <w:rPr>
+                <w:noProof/>
+                <w:webHidden/>
+              </w:rPr>
+              <w:instrText xml:space="preserve"> PAGEREF _Toc405151755 \h </w:instrText>
+            </w:r>
+            <w:r>
+              <w:rPr>
+                <w:noProof/>
+                <w:webHidden/>
+              </w:rPr>
+            </w:r>
+            <w:r>
+              <w:rPr>
+                <w:noProof/>
+                <w:webHidden/>
+              </w:rPr>
+              <w:fldChar w:fldCharType="separate"/>
+            </w:r>
+            <w:r>
+              <w:rPr>
+                <w:noProof/>
+                <w:webHidden/>
+              </w:rPr>
+              <w:t>5</w:t>
+            </w:r>
+            <w:r>
+              <w:rPr>
+                <w:noProof/>
+                <w:webHidden/>
+              </w:rPr>
+              <w:fldChar w:fldCharType="end"/>
+            </w:r>
+          </w:hyperlink>
+        </w:p>
+        <w:p>
+          <w:pPr>
+            <w:pStyle w:val="TJ1"/>
+            <w:tabs>
+              <w:tab w:val="left" w:pos="440"/>
+              <w:tab w:val="right" w:leader="dot" w:pos="9350"/>
+            </w:tabs>
+            <w:rPr>
+              <w:noProof/>
+            </w:rPr>
+          </w:pPr>
+          <w:hyperlink w:anchor="_Toc405151756" w:history="1">
+            <w:r>
+              <w:rPr>
+                <w:rStyle w:val="Hiperhivatkozs"/>
+                <w:noProof/>
+                <w:lang w:val="hu-HU"/>
+              </w:rPr>
+              <w:t>4</w:t>
+            </w:r>
+            <w:r>
+              <w:rPr>
+                <w:noProof/>
+              </w:rPr>
+              <w:tab/>
+            </w:r>
+            <w:r>
+              <w:rPr>
+                <w:rStyle w:val="Hiperhivatkozs"/>
+                <w:noProof/>
+                <w:lang w:val="hu-HU"/>
+              </w:rPr>
+              <w:t>Megvalósítás</w:t>
+            </w:r>
+            <w:r>
+              <w:rPr>
+                <w:noProof/>
+                <w:webHidden/>
+              </w:rPr>
+              <w:tab/>
+            </w:r>
+            <w:r>
+              <w:rPr>
+                <w:noProof/>
+                <w:webHidden/>
+              </w:rPr>
+              <w:fldChar w:fldCharType="begin"/>
+            </w:r>
+            <w:r>
+              <w:rPr>
+                <w:noProof/>
+                <w:webHidden/>
+              </w:rPr>
+              <w:instrText xml:space="preserve"> PAGEREF _Toc405151756 \h </w:instrText>
+            </w:r>
+            <w:r>
+              <w:rPr>
+                <w:noProof/>
+                <w:webHidden/>
+              </w:rPr>
+            </w:r>
+            <w:r>
+              <w:rPr>
+                <w:noProof/>
+                <w:webHidden/>
+              </w:rPr>
+              <w:fldChar w:fldCharType="separate"/>
+            </w:r>
+            <w:r>
+              <w:rPr>
+                <w:noProof/>
+                <w:webHidden/>
+              </w:rPr>
+              <w:t>5</w:t>
+            </w:r>
+            <w:r>
+              <w:rPr>
+                <w:noProof/>
+                <w:webHidden/>
+              </w:rPr>
+              <w:fldChar w:fldCharType="end"/>
+            </w:r>
+          </w:hyperlink>
+        </w:p>
+        <w:p>
+          <w:pPr>
+            <w:pStyle w:val="TJ2"/>
+            <w:tabs>
+              <w:tab w:val="left" w:pos="880"/>
+              <w:tab w:val="right" w:leader="dot" w:pos="9350"/>
+            </w:tabs>
+            <w:rPr>
+              <w:noProof/>
+            </w:rPr>
+          </w:pPr>
+          <w:hyperlink w:anchor="_Toc405151757" w:history="1">
+            <w:r>
+              <w:rPr>
+                <w:rStyle w:val="Hiperhivatkozs"/>
+                <w:noProof/>
+                <w:lang w:val="hu-HU"/>
+              </w:rPr>
+              <w:t>4.1</w:t>
+            </w:r>
+            <w:r>
+              <w:rPr>
+                <w:noProof/>
+              </w:rPr>
+              <w:tab/>
+            </w:r>
+            <w:r>
+              <w:rPr>
+                <w:rStyle w:val="Hiperhivatkozs"/>
+                <w:noProof/>
+                <w:lang w:val="hu-HU"/>
+              </w:rPr>
+              <w:t>Osztálydiagram</w:t>
+            </w:r>
+            <w:r>
+              <w:rPr>
+                <w:noProof/>
+                <w:webHidden/>
+              </w:rPr>
+              <w:tab/>
+            </w:r>
+            <w:r>
+              <w:rPr>
+                <w:noProof/>
+                <w:webHidden/>
+              </w:rPr>
+              <w:fldChar w:fldCharType="begin"/>
+            </w:r>
+            <w:r>
+              <w:rPr>
+                <w:noProof/>
+                <w:webHidden/>
+              </w:rPr>
+              <w:instrText xml:space="preserve"> PAGEREF _Toc405151757 \h </w:instrText>
+            </w:r>
+            <w:r>
+              <w:rPr>
+                <w:noProof/>
+                <w:webHidden/>
+              </w:rPr>
+            </w:r>
+            <w:r>
+              <w:rPr>
+                <w:noProof/>
+                <w:webHidden/>
+              </w:rPr>
+              <w:fldChar w:fldCharType="separate"/>
+            </w:r>
+            <w:r>
+              <w:rPr>
+                <w:noProof/>
+                <w:webHidden/>
+              </w:rPr>
+              <w:t>5</w:t>
+            </w:r>
+            <w:r>
+              <w:rPr>
+                <w:noProof/>
+                <w:webHidden/>
+              </w:rPr>
+              <w:fldChar w:fldCharType="end"/>
+            </w:r>
+          </w:hyperlink>
+        </w:p>
+        <w:p>
+          <w:pPr>
+            <w:pStyle w:val="TJ2"/>
+            <w:tabs>
+              <w:tab w:val="left" w:pos="880"/>
+              <w:tab w:val="right" w:leader="dot" w:pos="9350"/>
+            </w:tabs>
+            <w:rPr>
+              <w:noProof/>
+            </w:rPr>
+          </w:pPr>
+          <w:hyperlink w:anchor="_Toc405151758" w:history="1">
+            <w:r>
+              <w:rPr>
+                <w:rStyle w:val="Hiperhivatkozs"/>
+                <w:noProof/>
+                <w:lang w:val="hu-HU"/>
+              </w:rPr>
+              <w:t>4.2</w:t>
+            </w:r>
+            <w:r>
+              <w:rPr>
+                <w:noProof/>
+              </w:rPr>
+              <w:tab/>
+            </w:r>
+            <w:r>
+              <w:rPr>
+                <w:rStyle w:val="Hiperhivatkozs"/>
+                <w:noProof/>
+                <w:lang w:val="hu-HU"/>
+              </w:rPr>
+              <w:t>Képernyőképek</w:t>
+            </w:r>
+            <w:r>
+              <w:rPr>
+                <w:noProof/>
+                <w:webHidden/>
+              </w:rPr>
+              <w:tab/>
+            </w:r>
+            <w:r>
+              <w:rPr>
+                <w:noProof/>
+                <w:webHidden/>
+              </w:rPr>
+              <w:fldChar w:fldCharType="begin"/>
+            </w:r>
+            <w:r>
+              <w:rPr>
+                <w:noProof/>
+                <w:webHidden/>
+              </w:rPr>
+              <w:instrText xml:space="preserve"> PAGEREF _Toc405151758 \h </w:instrText>
+            </w:r>
+            <w:r>
+              <w:rPr>
+                <w:noProof/>
+                <w:webHidden/>
+              </w:rPr>
+            </w:r>
+            <w:r>
+              <w:rPr>
+                <w:noProof/>
+                <w:webHidden/>
+              </w:rPr>
+              <w:fldChar w:fldCharType="separate"/>
+            </w:r>
+            <w:r>
+              <w:rPr>
+                <w:noProof/>
+                <w:webHidden/>
+              </w:rPr>
+              <w:t>6</w:t>
+            </w:r>
+            <w:r>
+              <w:rPr>
+                <w:noProof/>
+                <w:webHidden/>
+              </w:rPr>
+              <w:fldChar w:fldCharType="end"/>
+            </w:r>
+          </w:hyperlink>
+        </w:p>
+        <w:p>
+          <w:pPr>
+            <w:pStyle w:val="TJ3"/>
+            <w:tabs>
+              <w:tab w:val="left" w:pos="1320"/>
+              <w:tab w:val="right" w:leader="dot" w:pos="9350"/>
+            </w:tabs>
+            <w:rPr>
+              <w:noProof/>
+            </w:rPr>
+          </w:pPr>
+          <w:hyperlink w:anchor="_Toc405151759" w:history="1">
+            <w:r>
+              <w:rPr>
+                <w:rStyle w:val="Hiperhivatkozs"/>
+                <w:noProof/>
+                <w:lang w:val="hu-HU"/>
+              </w:rPr>
+              <w:t>4.2.1</w:t>
+            </w:r>
+            <w:r>
+              <w:rPr>
+                <w:noProof/>
+              </w:rPr>
+              <w:tab/>
+            </w:r>
+            <w:r>
+              <w:rPr>
+                <w:rStyle w:val="Hiperhivatkozs"/>
+                <w:noProof/>
+                <w:lang w:val="hu-HU"/>
+              </w:rPr>
+              <w:t>Importálás, rendezés</w:t>
+            </w:r>
+            <w:r>
+              <w:rPr>
+                <w:noProof/>
+                <w:webHidden/>
+              </w:rPr>
+              <w:tab/>
+            </w:r>
+            <w:r>
+              <w:rPr>
+                <w:noProof/>
+                <w:webHidden/>
+              </w:rPr>
+              <w:fldChar w:fldCharType="begin"/>
+            </w:r>
+            <w:r>
+              <w:rPr>
+                <w:noProof/>
+                <w:webHidden/>
+              </w:rPr>
+              <w:instrText xml:space="preserve"> PAGEREF _Toc405151759 \h </w:instrText>
+            </w:r>
+            <w:r>
+              <w:rPr>
+                <w:noProof/>
+                <w:webHidden/>
+              </w:rPr>
+            </w:r>
+            <w:r>
+              <w:rPr>
+                <w:noProof/>
+                <w:webHidden/>
+              </w:rPr>
+              <w:fldChar w:fldCharType="separate"/>
+            </w:r>
+            <w:r>
+              <w:rPr>
+                <w:noProof/>
+                <w:webHidden/>
+              </w:rPr>
+              <w:t>6</w:t>
+            </w:r>
+            <w:r>
+              <w:rPr>
+                <w:noProof/>
+                <w:webHidden/>
+              </w:rPr>
+              <w:fldChar w:fldCharType="end"/>
+            </w:r>
+          </w:hyperlink>
+        </w:p>
+        <w:p>
+          <w:pPr>
+            <w:pStyle w:val="TJ3"/>
+            <w:tabs>
+              <w:tab w:val="left" w:pos="1320"/>
+              <w:tab w:val="right" w:leader="dot" w:pos="9350"/>
+            </w:tabs>
+            <w:rPr>
+              <w:noProof/>
+            </w:rPr>
+          </w:pPr>
+          <w:hyperlink w:anchor="_Toc405151760" w:history="1">
+            <w:r>
+              <w:rPr>
+                <w:rStyle w:val="Hiperhivatkozs"/>
+                <w:noProof/>
+                <w:lang w:val="hu-HU"/>
+              </w:rPr>
+              <w:t>4.2.2</w:t>
+            </w:r>
+            <w:r>
+              <w:rPr>
+                <w:noProof/>
+              </w:rPr>
+              <w:tab/>
+            </w:r>
+            <w:r>
+              <w:rPr>
+                <w:rStyle w:val="Hiperhivatkozs"/>
+                <w:noProof/>
+                <w:lang w:val="hu-HU"/>
+              </w:rPr>
+              <w:t>Ecset és radír</w:t>
+            </w:r>
+            <w:r>
+              <w:rPr>
+                <w:noProof/>
+                <w:webHidden/>
+              </w:rPr>
+              <w:tab/>
+            </w:r>
+            <w:r>
+              <w:rPr>
+                <w:noProof/>
+                <w:webHidden/>
+              </w:rPr>
+              <w:fldChar w:fldCharType="begin"/>
+            </w:r>
+            <w:r>
+              <w:rPr>
+                <w:noProof/>
+                <w:webHidden/>
+              </w:rPr>
+              <w:instrText xml:space="preserve"> PAGEREF _Toc405151760 \h </w:instrText>
+            </w:r>
+            <w:r>
+              <w:rPr>
+                <w:noProof/>
+                <w:webHidden/>
+              </w:rPr>
+            </w:r>
+            <w:r>
+              <w:rPr>
+                <w:noProof/>
+                <w:webHidden/>
+              </w:rPr>
+              <w:fldChar w:fldCharType="separate"/>
+            </w:r>
+            <w:r>
+              <w:rPr>
+                <w:noProof/>
+                <w:webHidden/>
+              </w:rPr>
+              <w:t>6</w:t>
+            </w:r>
+            <w:r>
+              <w:rPr>
+                <w:noProof/>
+                <w:webHidden/>
+              </w:rPr>
+              <w:fldChar w:fldCharType="end"/>
+            </w:r>
+          </w:hyperlink>
+        </w:p>
+        <w:p>
+          <w:pPr>
+            <w:pStyle w:val="TJ3"/>
+            <w:tabs>
+              <w:tab w:val="left" w:pos="1320"/>
+              <w:tab w:val="right" w:leader="dot" w:pos="9350"/>
+            </w:tabs>
+            <w:rPr>
+              <w:noProof/>
+            </w:rPr>
+          </w:pPr>
+          <w:hyperlink w:anchor="_Toc405151761" w:history="1">
+            <w:r>
+              <w:rPr>
+                <w:rStyle w:val="Hiperhivatkozs"/>
+                <w:noProof/>
+                <w:lang w:val="hu-HU"/>
+              </w:rPr>
+              <w:t>4.2.3</w:t>
+            </w:r>
+            <w:r>
+              <w:rPr>
+                <w:noProof/>
+              </w:rPr>
+              <w:tab/>
+            </w:r>
+            <w:r>
+              <w:rPr>
+                <w:rStyle w:val="Hiperhivatkozs"/>
+                <w:noProof/>
+                <w:lang w:val="hu-HU"/>
+              </w:rPr>
+              <w:t>Transzformációk</w:t>
+            </w:r>
+            <w:r>
+              <w:rPr>
+                <w:noProof/>
+                <w:webHidden/>
+              </w:rPr>
+              <w:tab/>
+            </w:r>
+            <w:r>
+              <w:rPr>
+                <w:noProof/>
+                <w:webHidden/>
+              </w:rPr>
+              <w:fldChar w:fldCharType="begin"/>
+            </w:r>
+            <w:r>
+              <w:rPr>
+                <w:noProof/>
+                <w:webHidden/>
+              </w:rPr>
+              <w:instrText xml:space="preserve"> PAGEREF _Toc405151761 \h </w:instrText>
+            </w:r>
+            <w:r>
+              <w:rPr>
+                <w:noProof/>
+                <w:webHidden/>
+              </w:rPr>
+            </w:r>
+            <w:r>
+              <w:rPr>
+                <w:noProof/>
+                <w:webHidden/>
+              </w:rPr>
+              <w:fldChar w:fldCharType="separate"/>
+            </w:r>
+            <w:r>
+              <w:rPr>
+                <w:noProof/>
+                <w:webHidden/>
+              </w:rPr>
+              <w:t>9</w:t>
+            </w:r>
+            <w:r>
+              <w:rPr>
+                <w:noProof/>
+                <w:webHidden/>
+              </w:rPr>
+              <w:fldChar w:fldCharType="end"/>
+            </w:r>
+          </w:hyperlink>
+        </w:p>
+        <w:p>
+          <w:pPr>
+            <w:pStyle w:val="TJ1"/>
+            <w:tabs>
+              <w:tab w:val="left" w:pos="440"/>
+              <w:tab w:val="right" w:leader="dot" w:pos="9350"/>
+            </w:tabs>
+            <w:rPr>
+              <w:noProof/>
+            </w:rPr>
+          </w:pPr>
+          <w:hyperlink w:anchor="_Toc405151762" w:history="1">
+            <w:r>
+              <w:rPr>
+                <w:rStyle w:val="Hiperhivatkozs"/>
+                <w:noProof/>
+                <w:lang w:val="hu-HU"/>
+              </w:rPr>
+              <w:t>5</w:t>
+            </w:r>
+            <w:r>
+              <w:rPr>
+                <w:noProof/>
+              </w:rPr>
+              <w:tab/>
+            </w:r>
+            <w:r>
+              <w:rPr>
+                <w:rStyle w:val="Hiperhivatkozs"/>
+                <w:noProof/>
+                <w:lang w:val="hu-HU"/>
+              </w:rPr>
+              <w:t>Összefoglalás</w:t>
+            </w:r>
+            <w:r>
+              <w:rPr>
+                <w:noProof/>
+                <w:webHidden/>
+              </w:rPr>
+              <w:tab/>
+            </w:r>
+            <w:r>
+              <w:rPr>
+                <w:noProof/>
+                <w:webHidden/>
+              </w:rPr>
+              <w:fldChar w:fldCharType="begin"/>
+            </w:r>
+            <w:r>
+              <w:rPr>
+                <w:noProof/>
+                <w:webHidden/>
+              </w:rPr>
+              <w:instrText xml:space="preserve"> PAGEREF _Toc405151762 \h </w:instrText>
+            </w:r>
+            <w:r>
+              <w:rPr>
+                <w:noProof/>
+                <w:webHidden/>
+              </w:rPr>
+            </w:r>
+            <w:r>
+              <w:rPr>
+                <w:noProof/>
+                <w:webHidden/>
+              </w:rPr>
+              <w:fldChar w:fldCharType="separate"/>
+            </w:r>
+            <w:r>
+              <w:rPr>
+                <w:noProof/>
+                <w:webHidden/>
+              </w:rPr>
+              <w:t>10</w:t>
+            </w:r>
+            <w:r>
+              <w:rPr>
+                <w:noProof/>
+                <w:webHidden/>
+              </w:rPr>
+              <w:fldChar w:fldCharType="end"/>
+            </w:r>
+          </w:hyperlink>
+        </w:p>
+        <w:p>
+          <w:pPr>
+            <w:pStyle w:val="TJ2"/>
+            <w:tabs>
+              <w:tab w:val="left" w:pos="880"/>
+              <w:tab w:val="right" w:leader="dot" w:pos="9350"/>
+            </w:tabs>
+            <w:rPr>
+              <w:noProof/>
+            </w:rPr>
+          </w:pPr>
+          <w:hyperlink w:anchor="_Toc405151763" w:history="1">
+            <w:r>
+              <w:rPr>
+                <w:rStyle w:val="Hiperhivatkozs"/>
+                <w:noProof/>
+                <w:lang w:val="hu-HU"/>
+              </w:rPr>
+              <w:t>5.1</w:t>
+            </w:r>
+            <w:r>
+              <w:rPr>
+                <w:noProof/>
+              </w:rPr>
+              <w:tab/>
+            </w:r>
+            <w:r>
+              <w:rPr>
+                <w:rStyle w:val="Hiperhivatkozs"/>
+                <w:noProof/>
+                <w:lang w:val="hu-HU"/>
+              </w:rPr>
+              <w:t>Kihívások, tanulságok</w:t>
+            </w:r>
+            <w:r>
+              <w:rPr>
+                <w:noProof/>
+                <w:webHidden/>
+              </w:rPr>
+              <w:tab/>
+            </w:r>
+            <w:r>
+              <w:rPr>
+                <w:noProof/>
+                <w:webHidden/>
+              </w:rPr>
+              <w:fldChar w:fldCharType="begin"/>
+            </w:r>
+            <w:r>
+              <w:rPr>
+                <w:noProof/>
+                <w:webHidden/>
+              </w:rPr>
+              <w:instrText xml:space="preserve"> PAGEREF _Toc405151763 \h </w:instrText>
+            </w:r>
+            <w:r>
+              <w:rPr>
+                <w:noProof/>
+                <w:webHidden/>
+              </w:rPr>
+            </w:r>
+            <w:r>
+              <w:rPr>
+                <w:noProof/>
+                <w:webHidden/>
+              </w:rPr>
+              <w:fldChar w:fldCharType="separate"/>
+            </w:r>
+            <w:r>
+              <w:rPr>
+                <w:noProof/>
+                <w:webHidden/>
+              </w:rPr>
+              <w:t>10</w:t>
+            </w:r>
+            <w:r>
+              <w:rPr>
+                <w:noProof/>
+                <w:webHidden/>
+              </w:rPr>
+              <w:fldChar w:fldCharType="end"/>
+            </w:r>
+          </w:hyperlink>
+        </w:p>
+        <w:p>
+          <w:pPr>
+            <w:pStyle w:val="TJ2"/>
+            <w:tabs>
+              <w:tab w:val="left" w:pos="880"/>
+              <w:tab w:val="right" w:leader="dot" w:pos="9350"/>
+            </w:tabs>
+            <w:rPr>
+              <w:noProof/>
+            </w:rPr>
+          </w:pPr>
+          <w:hyperlink w:anchor="_Toc405151764" w:history="1">
+            <w:r>
+              <w:rPr>
+                <w:rStyle w:val="Hiperhivatkozs"/>
+                <w:noProof/>
+                <w:lang w:val="hu-HU"/>
+              </w:rPr>
+              <w:t>5.2</w:t>
+            </w:r>
+            <w:r>
+              <w:rPr>
+                <w:noProof/>
+              </w:rPr>
+              <w:tab/>
+            </w:r>
+            <w:r>
+              <w:rPr>
+                <w:rStyle w:val="Hiperhivatkozs"/>
+                <w:noProof/>
+                <w:lang w:val="hu-HU"/>
+              </w:rPr>
+              <w:t>Továbbfejlesztési lehetőségek</w:t>
+            </w:r>
+            <w:r>
+              <w:rPr>
+                <w:noProof/>
+                <w:webHidden/>
+              </w:rPr>
+              <w:tab/>
+            </w:r>
+            <w:r>
+              <w:rPr>
+                <w:noProof/>
+                <w:webHidden/>
+              </w:rPr>
+              <w:fldChar w:fldCharType="begin"/>
+            </w:r>
+            <w:r>
+              <w:rPr>
+                <w:noProof/>
+                <w:webHidden/>
+              </w:rPr>
+              <w:instrText xml:space="preserve"> PAGEREF _Toc405151764 \h </w:instrText>
+            </w:r>
+            <w:r>
+              <w:rPr>
+                <w:noProof/>
+                <w:webHidden/>
+              </w:rPr>
+            </w:r>
+            <w:r>
+              <w:rPr>
+                <w:noProof/>
+                <w:webHidden/>
+              </w:rPr>
+              <w:fldChar w:fldCharType="separate"/>
+            </w:r>
+            <w:r>
+              <w:rPr>
+                <w:noProof/>
+                <w:webHidden/>
+              </w:rPr>
+              <w:t>10</w:t>
+            </w:r>
+            <w:r>
+              <w:rPr>
+                <w:noProof/>
+                <w:webHidden/>
+              </w:rPr>
+              <w:fldChar w:fldCharType="end"/>
+            </w:r>
+          </w:hyperlink>
+        </w:p>
+        <w:p>
+          <w:pPr>
+            <w:pStyle w:val="TJ1"/>
+            <w:tabs>
+              <w:tab w:val="left" w:pos="440"/>
+              <w:tab w:val="right" w:leader="dot" w:pos="9350"/>
+            </w:tabs>
+            <w:rPr>
+              <w:noProof/>
+            </w:rPr>
+          </w:pPr>
+          <w:hyperlink w:anchor="_Toc405151765" w:history="1">
+            <w:r>
+              <w:rPr>
+                <w:rStyle w:val="Hiperhivatkozs"/>
+                <w:noProof/>
+                <w:lang w:val="hu-HU"/>
+              </w:rPr>
+              <w:t>6</w:t>
+            </w:r>
+            <w:r>
+              <w:rPr>
+                <w:noProof/>
+              </w:rPr>
+              <w:tab/>
+            </w:r>
+            <w:r>
+              <w:rPr>
+                <w:rStyle w:val="Hiperhivatkozs"/>
+                <w:noProof/>
+                <w:lang w:val="hu-HU"/>
+              </w:rPr>
+              <w:t>Telepítési útmutató</w:t>
+            </w:r>
+            <w:r>
+              <w:rPr>
+                <w:noProof/>
+                <w:webHidden/>
+              </w:rPr>
+              <w:tab/>
+            </w:r>
+            <w:r>
+              <w:rPr>
+                <w:noProof/>
+                <w:webHidden/>
+              </w:rPr>
+              <w:fldChar w:fldCharType="begin"/>
+            </w:r>
+            <w:r>
+              <w:rPr>
+                <w:noProof/>
+                <w:webHidden/>
+              </w:rPr>
+              <w:instrText xml:space="preserve"> PAGEREF _Toc405151765 \h </w:instrText>
+            </w:r>
+            <w:r>
+              <w:rPr>
+                <w:noProof/>
+                <w:webHidden/>
+              </w:rPr>
+            </w:r>
+            <w:r>
+              <w:rPr>
+                <w:noProof/>
+                <w:webHidden/>
+              </w:rPr>
+              <w:fldChar w:fldCharType="separate"/>
+            </w:r>
+            <w:r>
+              <w:rPr>
+                <w:noProof/>
+                <w:webHidden/>
+              </w:rPr>
+              <w:t>10</w:t>
+            </w:r>
+            <w:r>
+              <w:rPr>
+                <w:noProof/>
+                <w:webHidden/>
+              </w:rPr>
+              <w:fldChar w:fldCharType="end"/>
+            </w:r>
+          </w:hyperlink>
+        </w:p>
+        <w:p>
+          <w:pPr>
+            <w:pStyle w:val="TJ1"/>
+            <w:tabs>
+              <w:tab w:val="left" w:pos="440"/>
+              <w:tab w:val="right" w:leader="dot" w:pos="9350"/>
+            </w:tabs>
+            <w:rPr>
+              <w:noProof/>
+            </w:rPr>
+          </w:pPr>
+          <w:hyperlink w:anchor="_Toc405151766" w:history="1">
+            <w:r>
+              <w:rPr>
+                <w:rStyle w:val="Hiperhivatkozs"/>
+                <w:noProof/>
+                <w:lang w:val="hu-HU"/>
+              </w:rPr>
+              <w:t>7</w:t>
+            </w:r>
+            <w:r>
+              <w:rPr>
+                <w:noProof/>
+              </w:rPr>
+              <w:tab/>
+            </w:r>
+            <w:r>
+              <w:rPr>
+                <w:rStyle w:val="Hiperhivatkozs"/>
+                <w:noProof/>
+                <w:lang w:val="hu-HU"/>
+              </w:rPr>
+              <w:t>Hivatkozások</w:t>
+            </w:r>
+            <w:r>
+              <w:rPr>
+                <w:noProof/>
+                <w:webHidden/>
+              </w:rPr>
+              <w:tab/>
+            </w:r>
+            <w:r>
+              <w:rPr>
+                <w:noProof/>
+                <w:webHidden/>
+              </w:rPr>
+              <w:fldChar w:fldCharType="begin"/>
+            </w:r>
+            <w:r>
+              <w:rPr>
+                <w:noProof/>
+                <w:webHidden/>
+              </w:rPr>
+              <w:instrText xml:space="preserve"> PAGEREF _Toc405151766 \h </w:instrText>
+            </w:r>
+            <w:r>
+              <w:rPr>
+                <w:noProof/>
+                <w:webHidden/>
+              </w:rPr>
+            </w:r>
+            <w:r>
+              <w:rPr>
+                <w:noProof/>
+                <w:webHidden/>
+              </w:rPr>
+              <w:fldChar w:fldCharType="separate"/>
+            </w:r>
+            <w:r>
+              <w:rPr>
+                <w:noProof/>
+                <w:webHidden/>
+              </w:rPr>
+              <w:t>10</w:t>
+            </w:r>
+            <w:r>
+              <w:rPr>
+                <w:noProof/>
+                <w:webHidden/>
+              </w:rPr>
+              <w:fldChar w:fldCharType="end"/>
+            </w:r>
+          </w:hyperlink>
+        </w:p>
+        <w:p>
+          <w:r>
+            <w:rPr>
+              <w:b/>
+              <w:bCs/>
+            </w:rPr>
+            <w:fldChar w:fldCharType="end"/>
+          </w:r>
+        </w:p>
+      </w:sdtContent>
+    </w:sdt>
+    <w:p>
+      <w:pPr>
+        <w:tabs>
+          <w:tab w:val="center" w:pos="4680"/>
+          <w:tab w:val="left" w:pos="6030"/>
+        </w:tabs>
+        <w:rPr>
+          <w:lang w:val="hu-HU"/>
+        </w:rPr>
+      </w:pPr>
     </w:p>
     <w:p>
       <w:pPr>
@@ -136,12 +1979,14 @@
           <w:lang w:val="hu-HU"/>
         </w:rPr>
       </w:pPr>
+      <w:bookmarkStart w:id="0" w:name="_Toc405151746"/>
       <w:r>
         <w:rPr>
           <w:lang w:val="hu-HU"/>
         </w:rPr>
         <w:t>Specifikáció</w:t>
       </w:r>
+      <w:bookmarkEnd w:id="0"/>
     </w:p>
     <w:p>
       <w:pPr>
@@ -150,12 +1995,14 @@
           <w:lang w:val="hu-HU"/>
         </w:rPr>
       </w:pPr>
+      <w:bookmarkStart w:id="1" w:name="_Toc405151747"/>
       <w:r>
         <w:rPr>
           <w:lang w:val="hu-HU"/>
         </w:rPr>
         <w:t>Feladatkiírás</w:t>
       </w:r>
+      <w:bookmarkEnd w:id="1"/>
     </w:p>
     <w:p>
       <w:pPr>
@@ -294,101 +2141,103 @@
           <w:lang w:val="hu-HU"/>
         </w:rPr>
       </w:pPr>
+      <w:bookmarkStart w:id="2" w:name="_Toc405151748"/>
+      <w:r>
+        <w:rPr>
+          <w:lang w:val="hu-HU"/>
+        </w:rPr>
+        <w:t>Részletes leírás</w:t>
+      </w:r>
+      <w:bookmarkEnd w:id="2"/>
+    </w:p>
+    <w:p>
+      <w:pPr>
+        <w:rPr>
+          <w:lang w:val="hu-HU"/>
+        </w:rPr>
+      </w:pPr>
+      <w:r>
+        <w:rPr>
+          <w:lang w:val="hu-HU"/>
+        </w:rPr>
+        <w:t>A rajzprogram .png, .jpg, és .bmp formátumú nyers képek, illetve az általunk definiált .spt kiterjesztésű SmartPaint projektfájlok (folthalmaz-fájlok) kezelésére lesz képes. Az alkalmazás indításkor azonnal azt kéri, hogy hozzunk létre egy új projektet, vagy a fájlrendszerből töltsünk be egy meglévőt. Ezután a projekten az alábbi műveleteket végezhetjük:</w:t>
+      </w:r>
+    </w:p>
+    <w:p>
+      <w:pPr>
+        <w:rPr>
+          <w:lang w:val="hu-HU"/>
+        </w:rPr>
+      </w:pPr>
+      <w:r>
+        <w:rPr>
+          <w:lang w:val="hu-HU"/>
+        </w:rPr>
+        <w:t>Meglévő foltokon különböző transzformációk végzése</w:t>
+      </w:r>
+    </w:p>
+    <w:p>
+      <w:pPr>
+        <w:rPr>
+          <w:lang w:val="hu-HU"/>
+        </w:rPr>
+      </w:pPr>
+      <w:r>
+        <w:rPr>
+          <w:lang w:val="hu-HU"/>
+        </w:rPr>
+        <w:t>Foltok importálása a projektbe egy másik, már létező projekt fájlból</w:t>
+      </w:r>
+    </w:p>
+    <w:p>
+      <w:pPr>
+        <w:rPr>
+          <w:lang w:val="hu-HU"/>
+        </w:rPr>
+      </w:pPr>
+      <w:r>
+        <w:rPr>
+          <w:lang w:val="hu-HU"/>
+        </w:rPr>
+        <w:t>Nyers kép betöltése által új foltok létrehozása</w:t>
+      </w:r>
+    </w:p>
+    <w:p>
+      <w:pPr>
+        <w:rPr>
+          <w:lang w:val="hu-HU"/>
+        </w:rPr>
+      </w:pPr>
+      <w:r>
+        <w:rPr>
+          <w:lang w:val="hu-HU"/>
+        </w:rPr>
+        <w:t xml:space="preserve">A projekt foltjainak exportálása </w:t>
+      </w:r>
+      <w:r>
+        <w:rPr>
+          <w:lang w:val="hu-HU"/>
+        </w:rPr>
+        <w:t>.</w:t>
+      </w:r>
+      <w:r>
+        <w:rPr>
+          <w:lang w:val="hu-HU"/>
+        </w:rPr>
+        <w:t>png formátumú képfájlba</w:t>
+      </w:r>
+    </w:p>
+    <w:p>
+      <w:pPr>
+        <w:rPr>
+          <w:lang w:val="hu-HU"/>
+        </w:rPr>
+      </w:pPr>
       <w:r>
         <w:rPr>
           <w:lang w:val="hu-HU"/>
         </w:rPr>
         <w:lastRenderedPageBreak/>
-        <w:t>Részletes leírás</w:t>
-      </w:r>
-    </w:p>
-    <w:p>
-      <w:pPr>
-        <w:rPr>
-          <w:lang w:val="hu-HU"/>
-        </w:rPr>
-      </w:pPr>
-      <w:r>
-        <w:rPr>
-          <w:lang w:val="hu-HU"/>
-        </w:rPr>
-        <w:t>A rajzprogram .png, .jpg, és .bmp formátumú nyers képek, illetve az általunk definiált .spt kiterjesztésű SmartPaint projektfájlok (folthalmaz-fájlok) kezelésére lesz képes. Az alkalmazás indításkor azonnal azt kéri, hogy hozzunk létre egy új projektet, vagy a fájlrendszerből töltsünk be egy meglévőt. Ezután a projekten az alábbi műveleteket végezhetjük:</w:t>
-      </w:r>
-    </w:p>
-    <w:p>
-      <w:pPr>
-        <w:rPr>
-          <w:lang w:val="hu-HU"/>
-        </w:rPr>
-      </w:pPr>
-      <w:r>
-        <w:rPr>
-          <w:lang w:val="hu-HU"/>
-        </w:rPr>
-        <w:t>Meglévő foltokon különböző transzformációk végzése</w:t>
-      </w:r>
-    </w:p>
-    <w:p>
-      <w:pPr>
-        <w:rPr>
-          <w:lang w:val="hu-HU"/>
-        </w:rPr>
-      </w:pPr>
-      <w:r>
-        <w:rPr>
-          <w:lang w:val="hu-HU"/>
-        </w:rPr>
-        <w:t>Foltok importálása a projektbe egy másik, már létező projekt fájlból</w:t>
-      </w:r>
-    </w:p>
-    <w:p>
-      <w:pPr>
-        <w:rPr>
-          <w:lang w:val="hu-HU"/>
-        </w:rPr>
-      </w:pPr>
-      <w:r>
-        <w:rPr>
-          <w:lang w:val="hu-HU"/>
-        </w:rPr>
-        <w:t>Nyers kép betöltése által új foltok létrehozása</w:t>
-      </w:r>
-    </w:p>
-    <w:p>
-      <w:pPr>
-        <w:rPr>
-          <w:lang w:val="hu-HU"/>
-        </w:rPr>
-      </w:pPr>
-      <w:r>
-        <w:rPr>
-          <w:lang w:val="hu-HU"/>
-        </w:rPr>
-        <w:t xml:space="preserve">A projekt foltjainak exportálása </w:t>
-      </w:r>
-      <w:r>
-        <w:rPr>
-          <w:lang w:val="hu-HU"/>
-        </w:rPr>
-        <w:t>.</w:t>
-      </w:r>
-      <w:r>
-        <w:rPr>
-          <w:lang w:val="hu-HU"/>
-        </w:rPr>
-        <w:t>png formátumú képfájlba</w:t>
-      </w:r>
-    </w:p>
-    <w:p>
-      <w:pPr>
-        <w:rPr>
-          <w:lang w:val="hu-HU"/>
-        </w:rPr>
-      </w:pPr>
-      <w:r>
-        <w:rPr>
-          <w:lang w:val="hu-HU"/>
-        </w:rPr>
         <w:t xml:space="preserve">Az alkalmazás alapvetően három folthalmaz-transzformációt tesz lehetővé: mozgatást, összeolvasztást és eróziót, ezek menüpontok formájában elérhetőek a felhasználó számára. Mozgatás után az egyes foltok egymást átfedhetik, ezért a foltok között egy kirajzolási sorrend lesz definiálva. A program képes lesz bővítmények kezelésére olyan módon, hogy a fájlrendszerben a megfelelő mappába elhelyezett dll-eket indításkor detektálja és betölti, ezután az új dll által nyújtott plusz transzformációkat is elérhetővé teszi a felhasználói felületen. </w:t>
       </w:r>
     </w:p>
@@ -437,12 +2286,14 @@
           <w:lang w:val="hu-HU"/>
         </w:rPr>
       </w:pPr>
+      <w:bookmarkStart w:id="3" w:name="_Toc405151749"/>
       <w:r>
         <w:rPr>
           <w:lang w:val="hu-HU"/>
         </w:rPr>
         <w:t>Technikai paraméterek</w:t>
       </w:r>
+      <w:bookmarkEnd w:id="3"/>
     </w:p>
     <w:p>
       <w:pPr>
@@ -560,12 +2411,14 @@
           <w:lang w:val="hu-HU"/>
         </w:rPr>
       </w:pPr>
+      <w:bookmarkStart w:id="4" w:name="_Toc405151750"/>
       <w:r>
         <w:rPr>
           <w:lang w:val="hu-HU"/>
         </w:rPr>
         <w:t>Szótár</w:t>
       </w:r>
+      <w:bookmarkEnd w:id="4"/>
     </w:p>
     <w:p>
       <w:pPr>
@@ -748,12 +2601,14 @@
           <w:lang w:val="hu-HU"/>
         </w:rPr>
       </w:pPr>
+      <w:bookmarkStart w:id="5" w:name="_Toc405151751"/>
       <w:r>
         <w:rPr>
           <w:lang w:val="hu-HU"/>
         </w:rPr>
         <w:t>Use-case diagram</w:t>
       </w:r>
+      <w:bookmarkEnd w:id="5"/>
     </w:p>
     <w:p>
       <w:pPr>
@@ -777,9 +2632,7 @@
     </w:p>
     <w:p>
       <w:pPr>
-        <w:rPr>
-          <w:lang w:val="hu-HU"/>
-        </w:rPr>
+        <w:keepNext/>
       </w:pPr>
       <w:r>
         <w:rPr>
@@ -788,7 +2641,7 @@
           <w:lang w:val="hu-HU" w:eastAsia="hu-HU"/>
         </w:rPr>
         <w:drawing>
-          <wp:inline distT="0" distB="0" distL="0" distR="0" wp14:anchorId="0D286308" wp14:editId="2089AB4E">
+          <wp:inline distT="0" distB="0" distL="0" distR="0" wp14:anchorId="729CE07D" wp14:editId="075D11CD">
             <wp:extent cx="5943600" cy="6272358"/>
             <wp:effectExtent l="0" t="0" r="0" b="0"/>
             <wp:docPr id="1" name="Kép 1" descr="https://lh3.googleusercontent.com/bkPrH-qBwZ7FVafE2AAYPbse1XiOkFsK6L-R0MmSpmC_tzYPfC1270TwG7YpbAtj2gfA8woSSXSzpiWSnVxt8hspTdARaJ303czyBF6b9OKQsyhR-s5UiW35P1exX0uflg"/>
@@ -839,6 +2692,22 @@
     </w:p>
     <w:p>
       <w:pPr>
+        <w:pStyle w:val="Kpalrs"/>
+      </w:pPr>
+      <w:fldSimple w:instr=" SEQ ábra \* ARABIC ">
+        <w:r>
+          <w:rPr>
+            <w:noProof/>
+          </w:rPr>
+          <w:t>1</w:t>
+        </w:r>
+      </w:fldSimple>
+      <w:r>
+        <w:t>. ábra: Use-case diagram</w:t>
+      </w:r>
+    </w:p>
+    <w:p>
+      <w:pPr>
         <w:rPr>
           <w:lang w:val="hu-HU"/>
         </w:rPr>
@@ -851,6 +2720,7 @@
           <w:lang w:val="hu-HU"/>
         </w:rPr>
       </w:pPr>
+      <w:bookmarkStart w:id="6" w:name="_Toc405151752"/>
       <w:r>
         <w:rPr>
           <w:lang w:val="hu-HU"/>
@@ -858,6 +2728,7 @@
         <w:lastRenderedPageBreak/>
         <w:t>Tervezés</w:t>
       </w:r>
+      <w:bookmarkEnd w:id="6"/>
     </w:p>
     <w:p>
       <w:pPr>
@@ -866,204 +2737,364 @@
           <w:lang w:val="hu-HU"/>
         </w:rPr>
       </w:pPr>
+      <w:bookmarkStart w:id="7" w:name="_Toc405151753"/>
       <w:r>
         <w:rPr>
           <w:lang w:val="hu-HU"/>
         </w:rPr>
         <w:t>Architektúra</w:t>
       </w:r>
-    </w:p>
-    <w:p>
-      <w:pPr>
-        <w:pStyle w:val="Cmsor2"/>
-        <w:rPr>
-          <w:lang w:val="hu-HU"/>
-        </w:rPr>
-      </w:pPr>
-      <w:r>
-        <w:rPr>
-          <w:lang w:val="hu-HU"/>
-        </w:rPr>
-        <w:t>Modell</w:t>
-      </w:r>
-    </w:p>
-    <w:p>
-      <w:pPr>
-        <w:pStyle w:val="Cmsor2"/>
-        <w:rPr>
-          <w:lang w:val="hu-HU"/>
-        </w:rPr>
-      </w:pPr>
-      <w:r>
-        <w:rPr>
-          <w:lang w:val="hu-HU"/>
-        </w:rPr>
-        <w:t>UI terv</w:t>
-      </w:r>
-    </w:p>
-    <w:p>
-      <w:pPr>
-        <w:rPr>
-          <w:lang w:val="hu-HU"/>
-        </w:rPr>
-      </w:pPr>
-      <w:r>
-        <w:rPr>
-          <w:lang w:val="hu-HU"/>
-        </w:rPr>
-        <w:t>A felhasználói felület az aktuális Microsoft stílusnak megfelelően két menüsort fog tartalmazni, amik közül a felső szöveges menüpontokat tartalmaz, az alsó pedig grafikus ikonokat, amikkel a leggyakrabban használt funkciók hajthatóak végre.</w:t>
-      </w:r>
-    </w:p>
-    <w:p>
-      <w:pPr>
-        <w:rPr>
-          <w:lang w:val="hu-HU"/>
-        </w:rPr>
-      </w:pPr>
-      <w:r>
-        <w:rPr>
-          <w:lang w:val="hu-HU"/>
-        </w:rPr>
-        <w:t>A menük kialakításakor o</w:t>
-      </w:r>
-      <w:r>
-        <w:rPr>
-          <w:lang w:val="hu-HU"/>
-        </w:rPr>
-        <w:t>dafigyelünk az ergonómiából tanult 7+-2 szabályra, vagyis arra, hogy a felhasználók átlagosan 7 dolgot tudnak megjegyezni és elkülöníteni. Ez azt jelenti, hogy egyik menübe sem szerencsés 7-nél több menüpontot tenni</w:t>
-      </w:r>
-      <w:r>
-        <w:rPr>
-          <w:lang w:val="hu-HU"/>
-        </w:rPr>
-        <w:t xml:space="preserve">, </w:t>
-      </w:r>
-      <w:r>
-        <w:rPr>
-          <w:lang w:val="hu-HU"/>
-        </w:rPr>
-        <w:t xml:space="preserve">9-nél </w:t>
-      </w:r>
-      <w:r>
-        <w:rPr>
-          <w:lang w:val="hu-HU"/>
-        </w:rPr>
-        <w:t>többet pedig szinte tilos!</w:t>
-      </w:r>
-    </w:p>
-    <w:p>
-      <w:pPr>
-        <w:rPr>
-          <w:lang w:val="hu-HU"/>
-        </w:rPr>
-      </w:pPr>
-      <w:r>
-        <w:rPr>
-          <w:lang w:val="hu-HU"/>
-        </w:rPr>
-        <w:t>Az intuitivitás érdekében minél kifejezőbb grafikus ikonok kiválasztására törekedtünk, és arra az esetre is felkészültünk, ha a felhasználó az igyekezetünk ellenére mégsem tudja kitalálni, milyen funkcióra alkalmas az ikon: az egeret bármelyikük fölé mozgatva tooltip jelenik meg.</w:t>
-      </w:r>
-    </w:p>
-    <w:p>
-      <w:pPr>
-        <w:rPr>
-          <w:lang w:val="hu-HU"/>
-        </w:rPr>
-      </w:pPr>
-      <w:r>
-        <w:rPr>
-          <w:lang w:val="hu-HU"/>
-        </w:rPr>
-        <w:t xml:space="preserve">A program lokalizációra, azaz többféle nyelv támogatására alkalmas. Jelenleg az amerikai angol, illetve a magyar nyelv választható, de igény esetén gyorsan tudnánk még több nyelvvel bővíteni az alkalmazást. </w:t>
-      </w:r>
-    </w:p>
-    <w:p>
-      <w:pPr>
-        <w:pStyle w:val="Cmsor1"/>
-        <w:rPr>
-          <w:lang w:val="hu-HU"/>
-        </w:rPr>
-      </w:pPr>
-      <w:r>
-        <w:rPr>
-          <w:lang w:val="hu-HU"/>
-        </w:rPr>
-        <w:t>Megvalósítás</w:t>
-      </w:r>
-    </w:p>
-    <w:p>
-      <w:pPr>
-        <w:pStyle w:val="Cmsor2"/>
-        <w:rPr>
-          <w:lang w:val="hu-HU"/>
-        </w:rPr>
-      </w:pPr>
-      <w:r>
-        <w:rPr>
-          <w:lang w:val="hu-HU"/>
-        </w:rPr>
-        <w:t>Osztálydiagram</w:t>
-      </w:r>
-    </w:p>
-    <w:p>
-      <w:pPr>
-        <w:pStyle w:val="Cmsor2"/>
-        <w:rPr>
-          <w:lang w:val="hu-HU"/>
-        </w:rPr>
-      </w:pPr>
-      <w:r>
-        <w:rPr>
-          <w:lang w:val="hu-HU"/>
-        </w:rPr>
-        <w:t>K</w:t>
-      </w:r>
-      <w:r>
-        <w:rPr>
-          <w:lang w:val="hu-HU"/>
-        </w:rPr>
-        <w:t>épernyőképek</w:t>
-      </w:r>
-    </w:p>
-    <w:p>
-      <w:pPr>
-        <w:rPr>
-          <w:lang w:val="hu-HU"/>
-        </w:rPr>
-      </w:pPr>
-      <w:r>
-        <w:rPr>
-          <w:lang w:val="hu-HU"/>
-        </w:rPr>
-        <w:t>Az alábbi képen látható, hogy a programba betöltött különböző alakzatok tetszőlegesen mozgathatóak a vásznon, és a kirajzolási sorrend is állítható a nyilak segítségével. A képeket természetesen az átlátszósági információ figyelembevételével rajzolja ki</w:t>
-      </w:r>
-      <w:r>
-        <w:rPr>
-          <w:lang w:val="hu-HU"/>
-        </w:rPr>
-        <w:t xml:space="preserve"> a program</w:t>
-      </w:r>
-      <w:r>
-        <w:rPr>
-          <w:lang w:val="hu-HU"/>
-        </w:rPr>
-        <w:t>.</w:t>
-      </w:r>
-    </w:p>
-    <w:p>
-      <w:pPr>
-        <w:rPr>
-          <w:lang w:val="hu-HU"/>
-        </w:rPr>
+      <w:bookmarkEnd w:id="7"/>
+    </w:p>
+    <w:p>
+      <w:pPr>
+        <w:rPr>
+          <w:lang w:val="hu-HU"/>
+        </w:rPr>
+      </w:pPr>
+      <w:r>
+        <w:rPr>
+          <w:lang w:val="hu-HU"/>
+        </w:rPr>
+        <w:t>Az alkalmazás háromrétegű, Model-View-Viewmodel (röviden: MVVM) architektúrájú.</w:t>
+      </w:r>
+    </w:p>
+    <w:p>
+      <w:pPr>
+        <w:keepNext/>
       </w:pPr>
       <w:r>
         <w:rPr>
           <w:noProof/>
           <w:lang w:val="hu-HU" w:eastAsia="hu-HU"/>
         </w:rPr>
+        <w:drawing>
+          <wp:inline distT="0" distB="0" distL="0" distR="0" wp14:anchorId="0E43DC5E" wp14:editId="5C69BCD1">
+            <wp:extent cx="5943600" cy="1788476"/>
+            <wp:effectExtent l="0" t="0" r="0" b="2540"/>
+            <wp:docPr id="14" name="Kép 14" descr="http://upload.wikimedia.org/wikipedia/commons/8/87/MVVMPattern.png"/>
+            <wp:cNvGraphicFramePr>
+              <a:graphicFrameLocks xmlns:a="http://schemas.openxmlformats.org/drawingml/2006/main" noChangeAspect="1"/>
+            </wp:cNvGraphicFramePr>
+            <a:graphic xmlns:a="http://schemas.openxmlformats.org/drawingml/2006/main">
+              <a:graphicData uri="http://schemas.openxmlformats.org/drawingml/2006/picture">
+                <pic:pic xmlns:pic="http://schemas.openxmlformats.org/drawingml/2006/picture">
+                  <pic:nvPicPr>
+                    <pic:cNvPr id="0" name="Picture 5" descr="http://upload.wikimedia.org/wikipedia/commons/8/87/MVVMPattern.png"/>
+                    <pic:cNvPicPr>
+                      <a:picLocks noChangeAspect="1" noChangeArrowheads="1"/>
+                    </pic:cNvPicPr>
+                  </pic:nvPicPr>
+                  <pic:blipFill>
+                    <a:blip r:embed="rId9">
+                      <a:extLst>
+                        <a:ext uri="{28A0092B-C50C-407E-A947-70E740481C1C}">
+                          <a14:useLocalDpi xmlns:a14="http://schemas.microsoft.com/office/drawing/2010/main" val="0"/>
+                        </a:ext>
+                      </a:extLst>
+                    </a:blip>
+                    <a:srcRect/>
+                    <a:stretch>
+                      <a:fillRect/>
+                    </a:stretch>
+                  </pic:blipFill>
+                  <pic:spPr bwMode="auto">
+                    <a:xfrm>
+                      <a:off x="0" y="0"/>
+                      <a:ext cx="5943600" cy="1788476"/>
+                    </a:xfrm>
+                    <a:prstGeom prst="rect">
+                      <a:avLst/>
+                    </a:prstGeom>
+                    <a:noFill/>
+                    <a:ln>
+                      <a:noFill/>
+                    </a:ln>
+                  </pic:spPr>
+                </pic:pic>
+              </a:graphicData>
+            </a:graphic>
+          </wp:inline>
+        </w:drawing>
+      </w:r>
+    </w:p>
+    <w:p>
+      <w:pPr>
+        <w:pStyle w:val="Kpalrs"/>
+      </w:pPr>
+      <w:fldSimple w:instr=" SEQ ábra \* ARABIC ">
+        <w:r>
+          <w:rPr>
+            <w:noProof/>
+          </w:rPr>
+          <w:t>2</w:t>
+        </w:r>
+      </w:fldSimple>
+      <w:r>
+        <w:t>. ábra: MVVM architektúra (Forrás: Wikipédia)</w:t>
+      </w:r>
+    </w:p>
+    <w:p>
+      <w:pPr>
+        <w:pStyle w:val="Cmsor2"/>
+        <w:rPr>
+          <w:lang w:val="hu-HU"/>
+        </w:rPr>
+      </w:pPr>
+      <w:bookmarkStart w:id="8" w:name="_Toc405151754"/>
+      <w:r>
+        <w:rPr>
+          <w:lang w:val="hu-HU"/>
+        </w:rPr>
+        <w:t>Modell</w:t>
+      </w:r>
+      <w:bookmarkEnd w:id="8"/>
+    </w:p>
+    <w:p>
+      <w:pPr>
+        <w:pStyle w:val="Cmsor2"/>
+        <w:rPr>
+          <w:lang w:val="hu-HU"/>
+        </w:rPr>
+      </w:pPr>
+      <w:bookmarkStart w:id="9" w:name="_Toc405151755"/>
+      <w:r>
+        <w:rPr>
+          <w:lang w:val="hu-HU"/>
+        </w:rPr>
+        <w:t>UI terv</w:t>
+      </w:r>
+      <w:bookmarkEnd w:id="9"/>
+    </w:p>
+    <w:p>
+      <w:pPr>
+        <w:rPr>
+          <w:lang w:val="hu-HU"/>
+        </w:rPr>
+      </w:pPr>
+      <w:r>
+        <w:rPr>
+          <w:lang w:val="hu-HU"/>
+        </w:rPr>
+        <w:t xml:space="preserve">A felhasználói felülethez WPF-et (Windows Presentation Framework) használunk, ami a legtöbb felhasználó számára ismerősnek tűnő külső elkészítését teszi lehetővé, és számos előre elkészített komponenst támogat. </w:t>
+      </w:r>
+      <w:r>
+        <w:rPr>
+          <w:lang w:val="hu-HU"/>
+        </w:rPr>
+        <w:t xml:space="preserve">A modularitás és a komponensek deklaratív leírása jelentősen megkönnyíti a fejlesztői csapat dolgát. </w:t>
+      </w:r>
+    </w:p>
+    <w:p>
+      <w:pPr>
+        <w:rPr>
+          <w:lang w:val="hu-HU"/>
+        </w:rPr>
+      </w:pPr>
+      <w:r>
+        <w:rPr>
+          <w:lang w:val="hu-HU"/>
+        </w:rPr>
+        <w:t>A felhasználói felület az aktuális Microsoft stílusnak megfelelően két menüsort fog tartalmazni, amik közül a felső szöveges menüpontokat tartalmaz, az alsó pedig grafikus ikonokat, amikkel a leggyakrabban használt funkciók hajthatóak végre.</w:t>
+      </w:r>
+    </w:p>
+    <w:p>
+      <w:pPr>
+        <w:rPr>
+          <w:lang w:val="hu-HU"/>
+        </w:rPr>
+      </w:pPr>
+      <w:r>
+        <w:rPr>
+          <w:lang w:val="hu-HU"/>
+        </w:rPr>
+        <w:t>A menük kialakításakor o</w:t>
+      </w:r>
+      <w:r>
+        <w:rPr>
+          <w:lang w:val="hu-HU"/>
+        </w:rPr>
+        <w:t>dafigyelünk az ergonómiából tanult 7+-2 szabályra, vagyis arra, hogy a felhasználók átlagosan 7 dolgot tudnak megjegyezni és elkülöníteni. Ez azt jelenti, hogy egyik menübe sem szerencsés 7-nél több menüpontot tenni</w:t>
+      </w:r>
+      <w:r>
+        <w:rPr>
+          <w:lang w:val="hu-HU"/>
+        </w:rPr>
+        <w:t xml:space="preserve">, </w:t>
+      </w:r>
+      <w:r>
+        <w:rPr>
+          <w:lang w:val="hu-HU"/>
+        </w:rPr>
+        <w:t xml:space="preserve">9-nél </w:t>
+      </w:r>
+      <w:r>
+        <w:rPr>
+          <w:lang w:val="hu-HU"/>
+        </w:rPr>
+        <w:t>többet pedig szinte tilos!</w:t>
+      </w:r>
+    </w:p>
+    <w:p>
+      <w:pPr>
+        <w:rPr>
+          <w:lang w:val="hu-HU"/>
+        </w:rPr>
+      </w:pPr>
+      <w:r>
+        <w:rPr>
+          <w:lang w:val="hu-HU"/>
+        </w:rPr>
+        <w:t>Az intuitivitás érdekében minél kifejezőbb grafikus ikonok kiválasztására törekedtünk, és arra az esetre is felkészültünk, ha a felhasználó az igyekezetünk ellenére mégsem tudja kitalálni, milyen funkcióra alkalmas az ikon: az egeret bármelyikük fölé mozgatva tooltip jelenik meg.</w:t>
+      </w:r>
+    </w:p>
+    <w:p>
+      <w:pPr>
+        <w:rPr>
+          <w:lang w:val="hu-HU"/>
+        </w:rPr>
+      </w:pPr>
+      <w:r>
+        <w:rPr>
+          <w:lang w:val="hu-HU"/>
+        </w:rPr>
+        <w:t xml:space="preserve">A program lokalizációra, azaz többféle nyelv támogatására alkalmas. Jelenleg az amerikai angol, illetve a magyar nyelv választható, de igény esetén gyorsan tudnánk még több nyelvvel bővíteni az alkalmazást. </w:t>
+      </w:r>
+    </w:p>
+    <w:p>
+      <w:pPr>
+        <w:pStyle w:val="Cmsor1"/>
+        <w:rPr>
+          <w:lang w:val="hu-HU"/>
+        </w:rPr>
+      </w:pPr>
+      <w:bookmarkStart w:id="10" w:name="_Toc405151756"/>
+      <w:r>
+        <w:rPr>
+          <w:lang w:val="hu-HU"/>
+        </w:rPr>
         <w:lastRenderedPageBreak/>
+        <w:t>Megvalósítás</w:t>
+      </w:r>
+      <w:bookmarkEnd w:id="10"/>
+    </w:p>
+    <w:p>
+      <w:pPr>
+        <w:pStyle w:val="Cmsor2"/>
+        <w:rPr>
+          <w:lang w:val="hu-HU"/>
+        </w:rPr>
+      </w:pPr>
+      <w:bookmarkStart w:id="11" w:name="_Toc405151757"/>
+      <w:r>
+        <w:rPr>
+          <w:lang w:val="hu-HU"/>
+        </w:rPr>
+        <w:t>Osztálydiagram</w:t>
+      </w:r>
+      <w:bookmarkEnd w:id="11"/>
+    </w:p>
+    <w:p>
+      <w:pPr>
+        <w:rPr>
+          <w:rFonts w:asciiTheme="majorHAnsi" w:eastAsiaTheme="majorEastAsia" w:hAnsiTheme="majorHAnsi" w:cstheme="majorBidi"/>
+          <w:b/>
+          <w:bCs/>
+          <w:smallCaps/>
+          <w:color w:val="000000" w:themeColor="text1"/>
+          <w:sz w:val="28"/>
+          <w:szCs w:val="28"/>
+          <w:lang w:val="hu-HU"/>
+        </w:rPr>
+      </w:pPr>
+      <w:r>
+        <w:rPr>
+          <w:lang w:val="hu-HU"/>
+        </w:rPr>
+        <w:br w:type="page"/>
+      </w:r>
+    </w:p>
+    <w:p>
+      <w:pPr>
+        <w:pStyle w:val="Cmsor2"/>
+        <w:rPr>
+          <w:lang w:val="hu-HU"/>
+        </w:rPr>
+      </w:pPr>
+      <w:bookmarkStart w:id="12" w:name="_Toc405151758"/>
+      <w:r>
+        <w:rPr>
+          <w:lang w:val="hu-HU"/>
+        </w:rPr>
+        <w:lastRenderedPageBreak/>
+        <w:t>K</w:t>
+      </w:r>
+      <w:r>
+        <w:rPr>
+          <w:lang w:val="hu-HU"/>
+        </w:rPr>
+        <w:t>épernyőképek</w:t>
+      </w:r>
+      <w:bookmarkEnd w:id="12"/>
+    </w:p>
+    <w:p>
+      <w:pPr>
+        <w:pStyle w:val="Cmsor3"/>
+        <w:rPr>
+          <w:lang w:val="hu-HU"/>
+        </w:rPr>
+      </w:pPr>
+      <w:bookmarkStart w:id="13" w:name="_Toc405151759"/>
+      <w:r>
+        <w:rPr>
+          <w:lang w:val="hu-HU"/>
+        </w:rPr>
+        <w:t>Importálás, rendezés</w:t>
+      </w:r>
+      <w:bookmarkEnd w:id="13"/>
+    </w:p>
+    <w:p>
+      <w:pPr>
+        <w:rPr>
+          <w:lang w:val="hu-HU"/>
+        </w:rPr>
+      </w:pPr>
+      <w:r>
+        <w:rPr>
+          <w:lang w:val="hu-HU"/>
+        </w:rPr>
+        <w:t>Az alábbi képen látható, hogy a programba betöltött különböző alakzatok tetszőlegesen mozgathatóak a vásznon, és a kirajzolási sorrend is állítható a nyilak segítségével. A képeket természetesen az átlátszósági információ figyelembevételével rajzolja ki</w:t>
+      </w:r>
+      <w:r>
+        <w:rPr>
+          <w:lang w:val="hu-HU"/>
+        </w:rPr>
+        <w:t xml:space="preserve"> a program</w:t>
+      </w:r>
+      <w:r>
+        <w:rPr>
+          <w:lang w:val="hu-HU"/>
+        </w:rPr>
+        <w:t>.</w:t>
+      </w:r>
+      <w:r>
+        <w:rPr>
+          <w:lang w:val="hu-HU"/>
+        </w:rPr>
+        <w:t xml:space="preserve"> Az alakzatoknak tetszőleges nevet lehet adni.</w:t>
+      </w:r>
+    </w:p>
+    <w:p>
+      <w:pPr>
+        <w:keepNext/>
+      </w:pPr>
+      <w:r>
+        <w:rPr>
+          <w:noProof/>
+          <w:lang w:val="hu-HU" w:eastAsia="hu-HU"/>
+        </w:rPr>
         <w:drawing>
-          <wp:inline distT="0" distB="0" distL="0" distR="0">
+          <wp:inline distT="0" distB="0" distL="0" distR="0" wp14:anchorId="217C47EA" wp14:editId="37DFB074">
             <wp:extent cx="5943600" cy="4457700"/>
             <wp:effectExtent l="0" t="0" r="0" b="0"/>
             <wp:docPr id="4" name="Kép 4"/>
@@ -1078,7 +3109,7 @@
                     <pic:cNvPicPr/>
                   </pic:nvPicPr>
                   <pic:blipFill>
-                    <a:blip r:embed="rId9">
+                    <a:blip r:embed="rId10">
                       <a:extLst>
                         <a:ext uri="{28A0092B-C50C-407E-A947-70E740481C1C}">
                           <a14:useLocalDpi xmlns:a14="http://schemas.microsoft.com/office/drawing/2010/main" val="0"/>
@@ -1107,6 +3138,38 @@
     </w:p>
     <w:p>
       <w:pPr>
+        <w:pStyle w:val="Kpalrs"/>
+      </w:pPr>
+      <w:fldSimple w:instr=" SEQ ábra \* ARABIC ">
+        <w:r>
+          <w:rPr>
+            <w:noProof/>
+          </w:rPr>
+          <w:t>3</w:t>
+        </w:r>
+      </w:fldSimple>
+      <w:r>
+        <w:t>. ábra: Több importált kép mozgatásával szép kompozíció alakítható ki</w:t>
+      </w:r>
+    </w:p>
+    <w:p>
+      <w:pPr>
+        <w:pStyle w:val="Cmsor3"/>
+        <w:rPr>
+          <w:lang w:val="hu-HU"/>
+        </w:rPr>
+      </w:pPr>
+      <w:bookmarkStart w:id="14" w:name="_Toc405151760"/>
+      <w:r>
+        <w:rPr>
+          <w:lang w:val="hu-HU"/>
+        </w:rPr>
+        <w:t>Ecset és radír</w:t>
+      </w:r>
+      <w:bookmarkEnd w:id="14"/>
+    </w:p>
+    <w:p>
+      <w:pPr>
         <w:rPr>
           <w:lang w:val="hu-HU"/>
         </w:rPr>
@@ -1139,14 +3202,12 @@
         <w:rPr>
           <w:lang w:val="hu-HU"/>
         </w:rPr>
-        <w:t>l rajzolhatunk:</w:t>
-      </w:r>
-    </w:p>
-    <w:p>
-      <w:pPr>
-        <w:rPr>
-          <w:lang w:val="hu-HU"/>
-        </w:rPr>
+        <w:t>l rajzolhatunk az ecset segítségével. Lehetőségünk van előre megadott kész színekkel dolgozni, de a haladó felhasználók bármilyen színt kiválaszthatnak a spektrumon, sőt, akár RGB kóddal is megadhatják.</w:t>
+      </w:r>
+    </w:p>
+    <w:p>
+      <w:pPr>
+        <w:keepNext/>
       </w:pPr>
       <w:r>
         <w:rPr>
@@ -1155,7 +3216,7 @@
         </w:rPr>
         <w:lastRenderedPageBreak/>
         <w:drawing>
-          <wp:inline distT="0" distB="0" distL="0" distR="0">
+          <wp:inline distT="0" distB="0" distL="0" distR="0" wp14:anchorId="1599981C" wp14:editId="406D2E35">
             <wp:extent cx="5934075" cy="4448175"/>
             <wp:effectExtent l="0" t="0" r="9525" b="9525"/>
             <wp:docPr id="3" name="Kép 3"/>
@@ -1172,7 +3233,7 @@
                     </pic:cNvPicPr>
                   </pic:nvPicPr>
                   <pic:blipFill>
-                    <a:blip r:embed="rId10">
+                    <a:blip r:embed="rId11">
                       <a:extLst>
                         <a:ext uri="{28A0092B-C50C-407E-A947-70E740481C1C}">
                           <a14:useLocalDpi xmlns:a14="http://schemas.microsoft.com/office/drawing/2010/main" val="0"/>
@@ -1206,6 +3267,780 @@
     </w:p>
     <w:p>
       <w:pPr>
+        <w:pStyle w:val="Kpalrs"/>
+      </w:pPr>
+      <w:fldSimple w:instr=" SEQ ábra \* ARABIC ">
+        <w:r>
+          <w:rPr>
+            <w:noProof/>
+          </w:rPr>
+          <w:t>4</w:t>
+        </w:r>
+      </w:fldSimple>
+      <w:r>
+        <w:t>. ábra: Rajzolás tetszőleges színekkel</w:t>
+      </w:r>
+    </w:p>
+    <w:p>
+      <w:pPr>
+        <w:keepNext/>
+        <w:jc w:val="center"/>
+      </w:pPr>
+      <w:r>
+        <w:rPr>
+          <w:noProof/>
+          <w:lang w:val="hu-HU" w:eastAsia="hu-HU"/>
+        </w:rPr>
+        <w:lastRenderedPageBreak/>
+        <w:drawing>
+          <wp:inline distT="0" distB="0" distL="0" distR="0" wp14:anchorId="2D1F0E89" wp14:editId="1B7D6CD2">
+            <wp:extent cx="4600575" cy="4086225"/>
+            <wp:effectExtent l="0" t="0" r="9525" b="9525"/>
+            <wp:docPr id="6" name="Kép 6"/>
+            <wp:cNvGraphicFramePr>
+              <a:graphicFrameLocks xmlns:a="http://schemas.openxmlformats.org/drawingml/2006/main" noChangeAspect="1"/>
+            </wp:cNvGraphicFramePr>
+            <a:graphic xmlns:a="http://schemas.openxmlformats.org/drawingml/2006/main">
+              <a:graphicData uri="http://schemas.openxmlformats.org/drawingml/2006/picture">
+                <pic:pic xmlns:pic="http://schemas.openxmlformats.org/drawingml/2006/picture">
+                  <pic:nvPicPr>
+                    <pic:cNvPr id="0" name="Picture 2"/>
+                    <pic:cNvPicPr>
+                      <a:picLocks noChangeAspect="1" noChangeArrowheads="1"/>
+                    </pic:cNvPicPr>
+                  </pic:nvPicPr>
+                  <pic:blipFill>
+                    <a:blip r:embed="rId12">
+                      <a:extLst>
+                        <a:ext uri="{28A0092B-C50C-407E-A947-70E740481C1C}">
+                          <a14:useLocalDpi xmlns:a14="http://schemas.microsoft.com/office/drawing/2010/main" val="0"/>
+                        </a:ext>
+                      </a:extLst>
+                    </a:blip>
+                    <a:srcRect/>
+                    <a:stretch>
+                      <a:fillRect/>
+                    </a:stretch>
+                  </pic:blipFill>
+                  <pic:spPr bwMode="auto">
+                    <a:xfrm>
+                      <a:off x="0" y="0"/>
+                      <a:ext cx="4600575" cy="4086225"/>
+                    </a:xfrm>
+                    <a:prstGeom prst="rect">
+                      <a:avLst/>
+                    </a:prstGeom>
+                    <a:noFill/>
+                    <a:ln>
+                      <a:noFill/>
+                    </a:ln>
+                  </pic:spPr>
+                </pic:pic>
+              </a:graphicData>
+            </a:graphic>
+          </wp:inline>
+        </w:drawing>
+      </w:r>
+    </w:p>
+    <w:p>
+      <w:pPr>
+        <w:pStyle w:val="Kpalrs"/>
+      </w:pPr>
+      <w:fldSimple w:instr=" SEQ ábra \* ARABIC ">
+        <w:r>
+          <w:rPr>
+            <w:noProof/>
+          </w:rPr>
+          <w:t>5</w:t>
+        </w:r>
+      </w:fldSimple>
+      <w:r>
+        <w:t xml:space="preserve">. ábra: Színválasztó komponens </w:t>
+      </w:r>
+      <w:r>
+        <w:t>s</w:t>
+      </w:r>
+      <w:r>
+        <w:t xml:space="preserve">tandard nézete, ahol </w:t>
+      </w:r>
+      <w:r>
+        <w:t>rengeteg</w:t>
+      </w:r>
+      <w:r>
+        <w:t xml:space="preserve"> előre definiált szín közül választhatunk</w:t>
+      </w:r>
+    </w:p>
+    <w:p>
+      <w:pPr>
+        <w:keepNext/>
+        <w:jc w:val="center"/>
+      </w:pPr>
+      <w:r>
+        <w:rPr>
+          <w:noProof/>
+          <w:lang w:val="hu-HU" w:eastAsia="hu-HU"/>
+        </w:rPr>
+        <w:drawing>
+          <wp:inline distT="0" distB="0" distL="0" distR="0" wp14:anchorId="1B383405" wp14:editId="563053FF">
+            <wp:extent cx="4657725" cy="3096071"/>
+            <wp:effectExtent l="0" t="0" r="0" b="9525"/>
+            <wp:docPr id="8" name="Kép 8"/>
+            <wp:cNvGraphicFramePr>
+              <a:graphicFrameLocks xmlns:a="http://schemas.openxmlformats.org/drawingml/2006/main" noChangeAspect="1"/>
+            </wp:cNvGraphicFramePr>
+            <a:graphic xmlns:a="http://schemas.openxmlformats.org/drawingml/2006/main">
+              <a:graphicData uri="http://schemas.openxmlformats.org/drawingml/2006/picture">
+                <pic:pic xmlns:pic="http://schemas.openxmlformats.org/drawingml/2006/picture">
+                  <pic:nvPicPr>
+                    <pic:cNvPr id="0" name="Picture 4"/>
+                    <pic:cNvPicPr>
+                      <a:picLocks noChangeAspect="1" noChangeArrowheads="1"/>
+                    </pic:cNvPicPr>
+                  </pic:nvPicPr>
+                  <pic:blipFill>
+                    <a:blip r:embed="rId13">
+                      <a:extLst>
+                        <a:ext uri="{28A0092B-C50C-407E-A947-70E740481C1C}">
+                          <a14:useLocalDpi xmlns:a14="http://schemas.microsoft.com/office/drawing/2010/main" val="0"/>
+                        </a:ext>
+                      </a:extLst>
+                    </a:blip>
+                    <a:srcRect/>
+                    <a:stretch>
+                      <a:fillRect/>
+                    </a:stretch>
+                  </pic:blipFill>
+                  <pic:spPr bwMode="auto">
+                    <a:xfrm>
+                      <a:off x="0" y="0"/>
+                      <a:ext cx="4659192" cy="3097046"/>
+                    </a:xfrm>
+                    <a:prstGeom prst="rect">
+                      <a:avLst/>
+                    </a:prstGeom>
+                    <a:noFill/>
+                    <a:ln>
+                      <a:noFill/>
+                    </a:ln>
+                  </pic:spPr>
+                </pic:pic>
+              </a:graphicData>
+            </a:graphic>
+          </wp:inline>
+        </w:drawing>
+      </w:r>
+    </w:p>
+    <w:p>
+      <w:pPr>
+        <w:pStyle w:val="Kpalrs"/>
+      </w:pPr>
+      <w:fldSimple w:instr=" SEQ ábra \* ARABIC ">
+        <w:r>
+          <w:rPr>
+            <w:noProof/>
+          </w:rPr>
+          <w:t>6</w:t>
+        </w:r>
+      </w:fldSimple>
+      <w:r>
+        <w:t>. ábra</w:t>
+      </w:r>
+      <w:r>
+        <w:t>: Színválasztó komponens h</w:t>
+      </w:r>
+      <w:r>
+        <w:t>aladó nézete, ahol bármilyen színt elő lehet állítani</w:t>
+      </w:r>
+    </w:p>
+    <w:p>
+      <w:pPr>
+        <w:rPr>
+          <w:lang w:val="hu-HU"/>
+        </w:rPr>
+      </w:pPr>
+      <w:r>
+        <w:rPr>
+          <w:lang w:val="hu-HU"/>
+        </w:rPr>
+        <w:t>A rajzoláson kívül radírozásra is van lehetőség, ami a színes pixelt teljesen átlátszóvá alakítja át.</w:t>
+      </w:r>
+    </w:p>
+    <w:p>
+      <w:pPr>
+        <w:keepNext/>
+      </w:pPr>
+      <w:r>
+        <w:rPr>
+          <w:noProof/>
+          <w:lang w:val="hu-HU" w:eastAsia="hu-HU"/>
+        </w:rPr>
+        <w:lastRenderedPageBreak/>
+        <w:drawing>
+          <wp:inline distT="0" distB="0" distL="0" distR="0" wp14:anchorId="15431B7F" wp14:editId="077F5476">
+            <wp:extent cx="5943600" cy="4457700"/>
+            <wp:effectExtent l="0" t="0" r="0" b="0"/>
+            <wp:docPr id="10" name="Kép 10"/>
+            <wp:cNvGraphicFramePr>
+              <a:graphicFrameLocks xmlns:a="http://schemas.openxmlformats.org/drawingml/2006/main" noChangeAspect="1"/>
+            </wp:cNvGraphicFramePr>
+            <a:graphic xmlns:a="http://schemas.openxmlformats.org/drawingml/2006/main">
+              <a:graphicData uri="http://schemas.openxmlformats.org/drawingml/2006/picture">
+                <pic:pic xmlns:pic="http://schemas.openxmlformats.org/drawingml/2006/picture">
+                  <pic:nvPicPr>
+                    <pic:cNvPr id="1" name=""/>
+                    <pic:cNvPicPr/>
+                  </pic:nvPicPr>
+                  <pic:blipFill>
+                    <a:blip r:embed="rId14"/>
+                    <a:stretch>
+                      <a:fillRect/>
+                    </a:stretch>
+                  </pic:blipFill>
+                  <pic:spPr>
+                    <a:xfrm>
+                      <a:off x="0" y="0"/>
+                      <a:ext cx="5943600" cy="4457700"/>
+                    </a:xfrm>
+                    <a:prstGeom prst="rect">
+                      <a:avLst/>
+                    </a:prstGeom>
+                  </pic:spPr>
+                </pic:pic>
+              </a:graphicData>
+            </a:graphic>
+          </wp:inline>
+        </w:drawing>
+      </w:r>
+    </w:p>
+    <w:p>
+      <w:pPr>
+        <w:pStyle w:val="Kpalrs"/>
+      </w:pPr>
+      <w:fldSimple w:instr=" SEQ ábra \* ARABIC ">
+        <w:r>
+          <w:rPr>
+            <w:noProof/>
+          </w:rPr>
+          <w:t>7</w:t>
+        </w:r>
+      </w:fldSimple>
+      <w:r>
+        <w:t>. ábra:Radír használata</w:t>
+      </w:r>
+    </w:p>
+    <w:p>
+      <w:pPr>
+        <w:pStyle w:val="Cmsor3"/>
+        <w:rPr>
+          <w:lang w:val="hu-HU"/>
+        </w:rPr>
+      </w:pPr>
+      <w:bookmarkStart w:id="15" w:name="_Toc405151761"/>
+      <w:r>
+        <w:rPr>
+          <w:lang w:val="hu-HU"/>
+        </w:rPr>
+        <w:t>Transzformációk</w:t>
+      </w:r>
+      <w:bookmarkEnd w:id="15"/>
+    </w:p>
+    <w:p>
+      <w:pPr>
+        <w:rPr>
+          <w:lang w:val="hu-HU"/>
+        </w:rPr>
+      </w:pPr>
+      <w:r>
+        <w:rPr>
+          <w:lang w:val="hu-HU"/>
+        </w:rPr>
+        <w:t xml:space="preserve">A SmartPaint alapvetően </w:t>
+      </w:r>
+      <w:r>
+        <w:rPr>
+          <w:lang w:val="hu-HU"/>
+        </w:rPr>
+        <w:t>három</w:t>
+      </w:r>
+      <w:r>
+        <w:rPr>
+          <w:lang w:val="hu-HU"/>
+        </w:rPr>
+        <w:t xml:space="preserve"> beépített transzformációt tart</w:t>
+      </w:r>
+      <w:r>
+        <w:rPr>
+          <w:lang w:val="hu-HU"/>
+        </w:rPr>
+        <w:t xml:space="preserve">almaz: az összeolvasztást, </w:t>
+      </w:r>
+      <w:r>
+        <w:rPr>
+          <w:lang w:val="hu-HU"/>
+        </w:rPr>
+        <w:t>az eróziót</w:t>
+      </w:r>
+      <w:r>
+        <w:rPr>
+          <w:lang w:val="hu-HU"/>
+        </w:rPr>
+        <w:t>, és a különálló foltokra bontást</w:t>
+      </w:r>
+      <w:r>
+        <w:rPr>
+          <w:lang w:val="hu-HU"/>
+        </w:rPr>
+        <w:t>. Az összeolvasztás lényege, hogy két alakzat eggyé válik. A lent bemutatott példában a különálló fa és létra összeolvasztásával jön létre a fa+létra nevű alakzat.</w:t>
+      </w:r>
+    </w:p>
+    <w:tbl>
+      <w:tblPr>
+        <w:tblStyle w:val="Rcsostblzat"/>
+        <w:tblW w:w="0" w:type="auto"/>
+        <w:tblBorders>
+          <w:top w:val="none" w:sz="0" w:space="0" w:color="auto"/>
+          <w:left w:val="none" w:sz="0" w:space="0" w:color="auto"/>
+          <w:bottom w:val="none" w:sz="0" w:space="0" w:color="auto"/>
+          <w:right w:val="none" w:sz="0" w:space="0" w:color="auto"/>
+          <w:insideH w:val="none" w:sz="0" w:space="0" w:color="auto"/>
+          <w:insideV w:val="none" w:sz="0" w:space="0" w:color="auto"/>
+        </w:tblBorders>
+        <w:tblLook w:val="04A0" w:firstRow="1" w:lastRow="0" w:firstColumn="1" w:lastColumn="0" w:noHBand="0" w:noVBand="1"/>
+      </w:tblPr>
+      <w:tblGrid>
+        <w:gridCol w:w="4679"/>
+        <w:gridCol w:w="4681"/>
+      </w:tblGrid>
+      <w:tr>
+        <w:trPr>
+          <w:trHeight w:val="4138"/>
+        </w:trPr>
+        <w:tc>
+          <w:tcPr>
+            <w:tcW w:w="6041" w:type="dxa"/>
+          </w:tcPr>
+          <w:p>
+            <w:pPr>
+              <w:rPr>
+                <w:lang w:val="hu-HU"/>
+              </w:rPr>
+            </w:pPr>
+            <w:r>
+              <w:rPr>
+                <w:noProof/>
+                <w:lang w:val="hu-HU" w:eastAsia="hu-HU"/>
+              </w:rPr>
+              <w:lastRenderedPageBreak/>
+              <w:drawing>
+                <wp:inline distT="0" distB="0" distL="0" distR="0" wp14:anchorId="33EB948C" wp14:editId="6FAE8690">
+                  <wp:extent cx="2885438" cy="2164080"/>
+                  <wp:effectExtent l="0" t="0" r="0" b="7620"/>
+                  <wp:docPr id="11" name="Kép 11"/>
+                  <wp:cNvGraphicFramePr>
+                    <a:graphicFrameLocks xmlns:a="http://schemas.openxmlformats.org/drawingml/2006/main" noChangeAspect="1"/>
+                  </wp:cNvGraphicFramePr>
+                  <a:graphic xmlns:a="http://schemas.openxmlformats.org/drawingml/2006/main">
+                    <a:graphicData uri="http://schemas.openxmlformats.org/drawingml/2006/picture">
+                      <pic:pic xmlns:pic="http://schemas.openxmlformats.org/drawingml/2006/picture">
+                        <pic:nvPicPr>
+                          <pic:cNvPr id="1" name=""/>
+                          <pic:cNvPicPr/>
+                        </pic:nvPicPr>
+                        <pic:blipFill>
+                          <a:blip r:embed="rId15"/>
+                          <a:stretch>
+                            <a:fillRect/>
+                          </a:stretch>
+                        </pic:blipFill>
+                        <pic:spPr>
+                          <a:xfrm>
+                            <a:off x="0" y="0"/>
+                            <a:ext cx="2910504" cy="2182880"/>
+                          </a:xfrm>
+                          <a:prstGeom prst="rect">
+                            <a:avLst/>
+                          </a:prstGeom>
+                        </pic:spPr>
+                      </pic:pic>
+                    </a:graphicData>
+                  </a:graphic>
+                </wp:inline>
+              </w:drawing>
+            </w:r>
+          </w:p>
+        </w:tc>
+        <w:tc>
+          <w:tcPr>
+            <w:tcW w:w="146" w:type="dxa"/>
+          </w:tcPr>
+          <w:p>
+            <w:pPr>
+              <w:keepNext/>
+              <w:rPr>
+                <w:lang w:val="hu-HU"/>
+              </w:rPr>
+            </w:pPr>
+            <w:r>
+              <w:rPr>
+                <w:noProof/>
+                <w:lang w:val="hu-HU" w:eastAsia="hu-HU"/>
+              </w:rPr>
+              <mc:AlternateContent>
+                <mc:Choice Requires="wps">
+                  <w:drawing>
+                    <wp:anchor distT="0" distB="0" distL="114300" distR="114300" simplePos="0" relativeHeight="251659264" behindDoc="0" locked="0" layoutInCell="1" allowOverlap="1" wp14:anchorId="743F36FD" wp14:editId="382D89B0">
+                      <wp:simplePos x="0" y="0"/>
+                      <wp:positionH relativeFrom="column">
+                        <wp:posOffset>-229870</wp:posOffset>
+                      </wp:positionH>
+                      <wp:positionV relativeFrom="paragraph">
+                        <wp:posOffset>866775</wp:posOffset>
+                      </wp:positionV>
+                      <wp:extent cx="466725" cy="276225"/>
+                      <wp:effectExtent l="0" t="19050" r="47625" b="47625"/>
+                      <wp:wrapNone/>
+                      <wp:docPr id="13" name="Jobbra nyíl 13"/>
+                      <wp:cNvGraphicFramePr/>
+                      <a:graphic xmlns:a="http://schemas.openxmlformats.org/drawingml/2006/main">
+                        <a:graphicData uri="http://schemas.microsoft.com/office/word/2010/wordprocessingShape">
+                          <wps:wsp>
+                            <wps:cNvSpPr/>
+                            <wps:spPr>
+                              <a:xfrm>
+                                <a:off x="0" y="0"/>
+                                <a:ext cx="466725" cy="276225"/>
+                              </a:xfrm>
+                              <a:prstGeom prst="rightArrow">
+                                <a:avLst/>
+                              </a:prstGeom>
+                            </wps:spPr>
+                            <wps:style>
+                              <a:lnRef idx="2">
+                                <a:schemeClr val="accent1">
+                                  <a:shade val="50000"/>
+                                </a:schemeClr>
+                              </a:lnRef>
+                              <a:fillRef idx="1">
+                                <a:schemeClr val="accent1"/>
+                              </a:fillRef>
+                              <a:effectRef idx="0">
+                                <a:schemeClr val="accent1"/>
+                              </a:effectRef>
+                              <a:fontRef idx="minor">
+                                <a:schemeClr val="lt1"/>
+                              </a:fontRef>
+                            </wps:style>
+                            <wps:bodyPr rot="0" spcFirstLastPara="0" vertOverflow="overflow" horzOverflow="overflow" vert="horz" wrap="square" lIns="91440" tIns="45720" rIns="91440" bIns="45720" numCol="1" spcCol="0" rtlCol="0" fromWordArt="0" anchor="ctr" anchorCtr="0" forceAA="0" compatLnSpc="1">
+                              <a:prstTxWarp prst="textNoShape">
+                                <a:avLst/>
+                              </a:prstTxWarp>
+                              <a:noAutofit/>
+                            </wps:bodyPr>
+                          </wps:wsp>
+                        </a:graphicData>
+                      </a:graphic>
+                      <wp14:sizeRelH relativeFrom="margin">
+                        <wp14:pctWidth>0</wp14:pctWidth>
+                      </wp14:sizeRelH>
+                      <wp14:sizeRelV relativeFrom="margin">
+                        <wp14:pctHeight>0</wp14:pctHeight>
+                      </wp14:sizeRelV>
+                    </wp:anchor>
+                  </w:drawing>
+                </mc:Choice>
+                <mc:Fallback>
+                  <w:pict>
+                    <v:shapetype w14:anchorId="048E4590" id="_x0000_t13" coordsize="21600,21600" o:spt="13" adj="16200,5400" path="m@0,l@0@1,0@1,0@2@0@2@0,21600,21600,10800xe">
+                      <v:stroke joinstyle="miter"/>
+                      <v:formulas>
+                        <v:f eqn="val #0"/>
+                        <v:f eqn="val #1"/>
+                        <v:f eqn="sum height 0 #1"/>
+                        <v:f eqn="sum 10800 0 #1"/>
+                        <v:f eqn="sum width 0 #0"/>
+                        <v:f eqn="prod @4 @3 10800"/>
+                        <v:f eqn="sum width 0 @5"/>
+                      </v:formulas>
+                      <v:path o:connecttype="custom" o:connectlocs="@0,0;0,10800;@0,21600;21600,10800" o:connectangles="270,180,90,0" textboxrect="0,@1,@6,@2"/>
+                      <v:handles>
+                        <v:h position="#0,#1" xrange="0,21600" yrange="0,10800"/>
+                      </v:handles>
+                    </v:shapetype>
+                    <v:shape id="Jobbra nyíl 13" o:spid="_x0000_s1026" type="#_x0000_t13" style="position:absolute;margin-left:-18.1pt;margin-top:68.25pt;width:36.75pt;height:21.75pt;z-index:251659264;visibility:visible;mso-wrap-style:square;mso-width-percent:0;mso-height-percent:0;mso-wrap-distance-left:9pt;mso-wrap-distance-top:0;mso-wrap-distance-right:9pt;mso-wrap-distance-bottom:0;mso-position-horizontal:absolute;mso-position-horizontal-relative:text;mso-position-vertical:absolute;mso-position-vertical-relative:text;mso-width-percent:0;mso-height-percent:0;mso-width-relative:margin;mso-height-relative:margin;v-text-anchor:middle" o:gfxdata="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" adj="15208" fillcolor="#f07f09 [3204]" strokecolor="#773f04 [1604]" strokeweight="1pt"/>
+                  </w:pict>
+                </mc:Fallback>
+              </mc:AlternateContent>
+            </w:r>
+            <w:r>
+              <w:rPr>
+                <w:noProof/>
+                <w:lang w:val="hu-HU" w:eastAsia="hu-HU"/>
+              </w:rPr>
+              <w:drawing>
+                <wp:inline distT="0" distB="0" distL="0" distR="0" wp14:anchorId="4607EF7E" wp14:editId="397B8459">
+                  <wp:extent cx="2886075" cy="2164556"/>
+                  <wp:effectExtent l="0" t="0" r="0" b="7620"/>
+                  <wp:docPr id="12" name="Kép 12"/>
+                  <wp:cNvGraphicFramePr>
+                    <a:graphicFrameLocks xmlns:a="http://schemas.openxmlformats.org/drawingml/2006/main" noChangeAspect="1"/>
+                  </wp:cNvGraphicFramePr>
+                  <a:graphic xmlns:a="http://schemas.openxmlformats.org/drawingml/2006/main">
+                    <a:graphicData uri="http://schemas.openxmlformats.org/drawingml/2006/picture">
+                      <pic:pic xmlns:pic="http://schemas.openxmlformats.org/drawingml/2006/picture">
+                        <pic:nvPicPr>
+                          <pic:cNvPr id="1" name=""/>
+                          <pic:cNvPicPr/>
+                        </pic:nvPicPr>
+                        <pic:blipFill>
+                          <a:blip r:embed="rId16"/>
+                          <a:stretch>
+                            <a:fillRect/>
+                          </a:stretch>
+                        </pic:blipFill>
+                        <pic:spPr>
+                          <a:xfrm>
+                            <a:off x="0" y="0"/>
+                            <a:ext cx="2894002" cy="2170501"/>
+                          </a:xfrm>
+                          <a:prstGeom prst="rect">
+                            <a:avLst/>
+                          </a:prstGeom>
+                        </pic:spPr>
+                      </pic:pic>
+                    </a:graphicData>
+                  </a:graphic>
+                </wp:inline>
+              </w:drawing>
+            </w:r>
+          </w:p>
+        </w:tc>
+      </w:tr>
+    </w:tbl>
+    <w:p>
+      <w:pPr>
+        <w:pStyle w:val="Kpalrs"/>
+      </w:pPr>
+      <w:fldSimple w:instr=" SEQ ábra \* ARABIC ">
+        <w:r>
+          <w:rPr>
+            <w:noProof/>
+          </w:rPr>
+          <w:t>8</w:t>
+        </w:r>
+      </w:fldSimple>
+      <w:r>
+        <w:t>. ábra</w:t>
+      </w:r>
+      <w:r>
+        <w:t>: Összeolvasztás működés: létrából és fából ’fa+létra’ lett</w:t>
+      </w:r>
+    </w:p>
+    <w:p>
+      <w:pPr>
+        <w:rPr>
+          <w:lang w:val="hu-HU"/>
+        </w:rPr>
+      </w:pPr>
+      <w:r>
+        <w:rPr>
+          <w:lang w:val="hu-HU"/>
+        </w:rPr>
+        <w:t>Az erózió</w:t>
+      </w:r>
+      <w:r>
+        <w:rPr>
+          <w:lang w:val="hu-HU"/>
+        </w:rPr>
+        <w:t xml:space="preserve"> egy olyan transzformáció, ami a kiválasztott alakzatok szélső pixeleit kivágja.</w:t>
+      </w:r>
+    </w:p>
+    <w:tbl>
+      <w:tblPr>
+        <w:tblStyle w:val="Rcsostblzat"/>
+        <w:tblW w:w="0" w:type="auto"/>
+        <w:tblLook w:val="04A0" w:firstRow="1" w:lastRow="0" w:firstColumn="1" w:lastColumn="0" w:noHBand="0" w:noVBand="1"/>
+      </w:tblPr>
+      <w:tblGrid>
+        <w:gridCol w:w="4616"/>
+        <w:gridCol w:w="4734"/>
+      </w:tblGrid>
+      <w:tr>
+        <w:tc>
+          <w:tcPr>
+            <w:tcW w:w="4675" w:type="dxa"/>
+          </w:tcPr>
+          <w:p>
+            <w:pPr>
+              <w:rPr>
+                <w:lang w:val="hu-HU"/>
+              </w:rPr>
+            </w:pPr>
+            <w:r>
+              <w:rPr>
+                <w:noProof/>
+                <w:lang w:val="hu-HU" w:eastAsia="hu-HU"/>
+              </w:rPr>
+              <mc:AlternateContent>
+                <mc:Choice Requires="wps">
+                  <w:drawing>
+                    <wp:anchor distT="0" distB="0" distL="114300" distR="114300" simplePos="0" relativeHeight="251661312" behindDoc="0" locked="0" layoutInCell="1" allowOverlap="1" wp14:anchorId="0B939CAF" wp14:editId="38EEA44A">
+                      <wp:simplePos x="0" y="0"/>
+                      <wp:positionH relativeFrom="column">
+                        <wp:posOffset>2642870</wp:posOffset>
+                      </wp:positionH>
+                      <wp:positionV relativeFrom="paragraph">
+                        <wp:posOffset>966470</wp:posOffset>
+                      </wp:positionV>
+                      <wp:extent cx="466725" cy="276225"/>
+                      <wp:effectExtent l="0" t="19050" r="47625" b="47625"/>
+                      <wp:wrapNone/>
+                      <wp:docPr id="16" name="Jobbra nyíl 16"/>
+                      <wp:cNvGraphicFramePr/>
+                      <a:graphic xmlns:a="http://schemas.openxmlformats.org/drawingml/2006/main">
+                        <a:graphicData uri="http://schemas.microsoft.com/office/word/2010/wordprocessingShape">
+                          <wps:wsp>
+                            <wps:cNvSpPr/>
+                            <wps:spPr>
+                              <a:xfrm>
+                                <a:off x="0" y="0"/>
+                                <a:ext cx="466725" cy="276225"/>
+                              </a:xfrm>
+                              <a:prstGeom prst="rightArrow">
+                                <a:avLst/>
+                              </a:prstGeom>
+                            </wps:spPr>
+                            <wps:style>
+                              <a:lnRef idx="2">
+                                <a:schemeClr val="accent1">
+                                  <a:shade val="50000"/>
+                                </a:schemeClr>
+                              </a:lnRef>
+                              <a:fillRef idx="1">
+                                <a:schemeClr val="accent1"/>
+                              </a:fillRef>
+                              <a:effectRef idx="0">
+                                <a:schemeClr val="accent1"/>
+                              </a:effectRef>
+                              <a:fontRef idx="minor">
+                                <a:schemeClr val="lt1"/>
+                              </a:fontRef>
+                            </wps:style>
+                            <wps:bodyPr rot="0" spcFirstLastPara="0" vertOverflow="overflow" horzOverflow="overflow" vert="horz" wrap="square" lIns="91440" tIns="45720" rIns="91440" bIns="45720" numCol="1" spcCol="0" rtlCol="0" fromWordArt="0" anchor="ctr" anchorCtr="0" forceAA="0" compatLnSpc="1">
+                              <a:prstTxWarp prst="textNoShape">
+                                <a:avLst/>
+                              </a:prstTxWarp>
+                              <a:noAutofit/>
+                            </wps:bodyPr>
+                          </wps:wsp>
+                        </a:graphicData>
+                      </a:graphic>
+                      <wp14:sizeRelH relativeFrom="margin">
+                        <wp14:pctWidth>0</wp14:pctWidth>
+                      </wp14:sizeRelH>
+                      <wp14:sizeRelV relativeFrom="margin">
+                        <wp14:pctHeight>0</wp14:pctHeight>
+                      </wp14:sizeRelV>
+                    </wp:anchor>
+                  </w:drawing>
+                </mc:Choice>
+                <mc:Fallback>
+                  <w:pict>
+                    <v:shape w14:anchorId="36F37F51" id="Jobbra nyíl 16" o:spid="_x0000_s1026" type="#_x0000_t13" style="position:absolute;margin-left:208.1pt;margin-top:76.1pt;width:36.75pt;height:21.75pt;z-index:251661312;visibility:visible;mso-wrap-style:square;mso-width-percent:0;mso-height-percent:0;mso-wrap-distance-left:9pt;mso-wrap-distance-top:0;mso-wrap-distance-right:9pt;mso-wrap-distance-bottom:0;mso-position-horizontal:absolute;mso-position-horizontal-relative:text;mso-position-vertical:absolute;mso-position-vertical-relative:text;mso-width-percent:0;mso-height-percent:0;mso-width-relative:margin;mso-height-relative:margin;v-text-anchor:middle" o:gfxdata="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" adj="15208" fillcolor="#f07f09 [3204]" strokecolor="#773f04 [1604]" strokeweight="1pt"/>
+                  </w:pict>
+                </mc:Fallback>
+              </mc:AlternateContent>
+            </w:r>
+            <w:r>
+              <w:object w:dxaOrig="8790" w:dyaOrig="6285">
+                <v:shapetype id="_x0000_t75" coordsize="21600,21600" o:spt="75" o:preferrelative="t" path="m@4@5l@4@11@9@11@9@5xe" filled="f" stroked="f">
+                  <v:stroke joinstyle="miter"/>
+                  <v:formulas>
+                    <v:f eqn="if lineDrawn pixelLineWidth 0"/>
+                    <v:f eqn="sum @0 1 0"/>
+                    <v:f eqn="sum 0 0 @1"/>
+                    <v:f eqn="prod @2 1 2"/>
+                    <v:f eqn="prod @3 21600 pixelWidth"/>
+                    <v:f eqn="prod @3 21600 pixelHeight"/>
+                    <v:f eqn="sum @0 0 1"/>
+                    <v:f eqn="prod @6 1 2"/>
+                    <v:f eqn="prod @7 21600 pixelWidth"/>
+                    <v:f eqn="sum @8 21600 0"/>
+                    <v:f eqn="prod @7 21600 pixelHeight"/>
+                    <v:f eqn="sum @10 21600 0"/>
+                  </v:formulas>
+                  <v:path o:extrusionok="f" gradientshapeok="t" o:connecttype="rect"/>
+                  <o:lock v:ext="edit" aspectratio="t"/>
+                </v:shapetype>
+                <v:shape id="_x0000_i1025" type="#_x0000_t75" style="width:228pt;height:162.75pt" o:ole="">
+                  <v:imagedata r:id="rId17" o:title=""/>
+                </v:shape>
+                <o:OLEObject Type="Embed" ProgID="PBrush" ShapeID="_x0000_i1025" DrawAspect="Content" ObjectID="_1478894889" r:id="rId18"/>
+              </w:object>
+            </w:r>
+          </w:p>
+        </w:tc>
+        <w:tc>
+          <w:tcPr>
+            <w:tcW w:w="4675" w:type="dxa"/>
+          </w:tcPr>
+          <w:p>
+            <w:pPr>
+              <w:keepNext/>
+              <w:rPr>
+                <w:lang w:val="hu-HU"/>
+              </w:rPr>
+            </w:pPr>
+            <w:r>
+              <w:object w:dxaOrig="8610" w:dyaOrig="5805">
+                <v:shape id="_x0000_i1026" type="#_x0000_t75" style="width:234pt;height:158.25pt" o:ole="">
+                  <v:imagedata r:id="rId19" o:title=""/>
+                </v:shape>
+                <o:OLEObject Type="Embed" ProgID="PBrush" ShapeID="_x0000_i1026" DrawAspect="Content" ObjectID="_1478894890" r:id="rId20"/>
+              </w:object>
+            </w:r>
+          </w:p>
+        </w:tc>
+      </w:tr>
+    </w:tbl>
+    <w:p>
+      <w:pPr>
+        <w:pStyle w:val="Kpalrs"/>
+      </w:pPr>
+      <w:fldSimple w:instr=" SEQ ábra \* ARABIC ">
+        <w:r>
+          <w:rPr>
+            <w:noProof/>
+          </w:rPr>
+          <w:t>9</w:t>
+        </w:r>
+      </w:fldSimple>
+      <w:r>
+        <w:t>. ábra: Erózió működése (a képen 4 iteráció eredménye látható)</w:t>
+      </w:r>
+    </w:p>
+    <w:p>
+      <w:pPr>
+        <w:rPr>
+          <w:lang w:val="hu-HU"/>
+        </w:rPr>
+      </w:pPr>
+      <w:r>
+        <w:rPr>
+          <w:lang w:val="hu-HU"/>
+        </w:rPr>
+        <w:t xml:space="preserve">Az alkalmazás érdekessége, hogy a transzformációkat dinamikusan tölti be egy Plugins nevű mappából. </w:t>
+      </w:r>
+      <w:r>
+        <w:rPr>
+          <w:lang w:val="hu-HU"/>
+        </w:rPr>
+        <w:t>Ez azt jelenti, hogy bárki írhat saját transzformációt. Ha ez a megfelelő interfészt implementálja, és dll-ként behelyezik a Plugins mappába, akkor az egyéni transzformáció is ugyanúgy használható, mint a beépítettek. (Ehhez hasonló módon működik a Paint.NET nevű népszerű rajzprogram pluginokkal való bővítése is.)</w:t>
+      </w:r>
+      <w:bookmarkStart w:id="16" w:name="_GoBack"/>
+      <w:bookmarkEnd w:id="16"/>
+    </w:p>
+    <w:p>
+      <w:pPr>
         <w:rPr>
           <w:lang w:val="hu-HU"/>
         </w:rPr>
@@ -1218,12 +4053,14 @@
           <w:lang w:val="hu-HU"/>
         </w:rPr>
       </w:pPr>
+      <w:bookmarkStart w:id="17" w:name="_Toc405151762"/>
       <w:r>
         <w:rPr>
           <w:lang w:val="hu-HU"/>
         </w:rPr>
         <w:t>Összefoglalás</w:t>
       </w:r>
+      <w:bookmarkEnd w:id="17"/>
     </w:p>
     <w:p>
       <w:pPr>
@@ -1232,12 +4069,14 @@
           <w:lang w:val="hu-HU"/>
         </w:rPr>
       </w:pPr>
+      <w:bookmarkStart w:id="18" w:name="_Toc405151763"/>
       <w:r>
         <w:rPr>
           <w:lang w:val="hu-HU"/>
         </w:rPr>
         <w:t>Kihívások, tanulságok</w:t>
       </w:r>
+      <w:bookmarkEnd w:id="18"/>
     </w:p>
     <w:p>
       <w:pPr>
@@ -1255,7 +4094,14 @@
         <w:rPr>
           <w:lang w:val="hu-HU"/>
         </w:rPr>
-        <w:t xml:space="preserve">Néhány bonyolultabb esetben kihívást jelentett a modell és a nézet összekapcsolásakor a változásértesítés megvalósítása. </w:t>
+        <w:t xml:space="preserve">Néhány bonyolultabb esetben kihívást jelentett a modell és a nézet </w:t>
+      </w:r>
+      <w:r>
+        <w:rPr>
+          <w:lang w:val="hu-HU"/>
+        </w:rPr>
+        <w:lastRenderedPageBreak/>
+        <w:t xml:space="preserve">összekapcsolásakor a változásértesítés megvalósítása. </w:t>
       </w:r>
       <w:r>
         <w:rPr>
@@ -1271,12 +4117,14 @@
           <w:lang w:val="hu-HU"/>
         </w:rPr>
       </w:pPr>
+      <w:bookmarkStart w:id="19" w:name="_Toc405151764"/>
       <w:r>
         <w:rPr>
           <w:lang w:val="hu-HU"/>
         </w:rPr>
         <w:t>Továbbfejlesztési lehetőségek</w:t>
       </w:r>
+      <w:bookmarkEnd w:id="19"/>
     </w:p>
     <w:p>
       <w:pPr>
@@ -1384,7 +4232,6 @@
         <w:rPr>
           <w:lang w:val="hu-HU"/>
         </w:rPr>
-        <w:lastRenderedPageBreak/>
         <w:t>Olyan felhasználói élményt javító funkciók, mint például visszavonás, kilépés előtt változások mentésének megkérdezése</w:t>
       </w:r>
     </w:p>
@@ -1438,12 +4285,14 @@
           <w:lang w:val="hu-HU"/>
         </w:rPr>
       </w:pPr>
+      <w:bookmarkStart w:id="20" w:name="_Toc405151765"/>
       <w:r>
         <w:rPr>
           <w:lang w:val="hu-HU"/>
         </w:rPr>
         <w:t>Telepítési útmutató</w:t>
       </w:r>
+      <w:bookmarkEnd w:id="20"/>
     </w:p>
     <w:p>
       <w:pPr>
@@ -1506,8 +4355,6 @@
         </w:rPr>
         <w:t xml:space="preserve">angolra </w:t>
       </w:r>
-      <w:bookmarkStart w:id="0" w:name="_GoBack"/>
-      <w:bookmarkEnd w:id="0"/>
       <w:r>
         <w:rPr>
           <w:lang w:val="hu-HU"/>
@@ -1636,12 +4483,14 @@
           <w:lang w:val="hu-HU"/>
         </w:rPr>
       </w:pPr>
+      <w:bookmarkStart w:id="21" w:name="_Toc405151766"/>
       <w:r>
         <w:rPr>
           <w:lang w:val="hu-HU"/>
         </w:rPr>
         <w:t>Hivatkozások</w:t>
       </w:r>
+      <w:bookmarkEnd w:id="21"/>
     </w:p>
     <w:p>
       <w:pPr>
@@ -1815,6 +4664,7 @@
         <w:rPr>
           <w:lang w:val="hu-HU"/>
         </w:rPr>
+        <w:lastRenderedPageBreak/>
         <w:t>Microsoft Visio</w:t>
       </w:r>
       <w:r>
@@ -3199,7 +6049,6 @@
     <w:next w:val="Norml"/>
     <w:link w:val="Cmsor3Char"/>
     <w:uiPriority w:val="9"/>
-    <w:semiHidden/>
     <w:unhideWhenUsed/>
     <w:qFormat/>
     <w:pPr>
@@ -3506,7 +6355,6 @@
     <w:basedOn w:val="Bekezdsalapbettpusa"/>
     <w:link w:val="Cmsor3"/>
     <w:uiPriority w:val="9"/>
-    <w:semiHidden/>
     <w:rPr>
       <w:rFonts w:asciiTheme="majorHAnsi" w:eastAsiaTheme="majorEastAsia" w:hAnsiTheme="majorHAnsi" w:cstheme="majorBidi"/>
       <w:b/>
@@ -3739,11 +6587,12 @@
     <w:basedOn w:val="Norml"/>
     <w:next w:val="Norml"/>
     <w:uiPriority w:val="35"/>
-    <w:semiHidden/>
     <w:unhideWhenUsed/>
     <w:qFormat/>
+    <w:rsid w:val="00664036"/>
     <w:pPr>
       <w:spacing w:after="200" w:line="240" w:lineRule="auto"/>
+      <w:jc w:val="center"/>
     </w:pPr>
     <w:rPr>
       <w:i/>
@@ -3751,6 +6600,7 @@
       <w:color w:val="323232" w:themeColor="text2"/>
       <w:sz w:val="18"/>
       <w:szCs w:val="18"/>
+      <w:lang w:val="hu-HU"/>
     </w:rPr>
   </w:style>
   <w:style w:type="paragraph" w:styleId="Tartalomjegyzkcmsora">
@@ -3758,7 +6608,6 @@
     <w:basedOn w:val="Cmsor1"/>
     <w:next w:val="Norml"/>
     <w:uiPriority w:val="39"/>
-    <w:semiHidden/>
     <w:unhideWhenUsed/>
     <w:qFormat/>
     <w:pPr>
@@ -3798,6 +6647,74 @@
       <w:sz w:val="24"/>
       <w:szCs w:val="24"/>
       <w:lang w:val="hu-HU" w:eastAsia="hu-HU"/>
+    </w:rPr>
+  </w:style>
+  <w:style w:type="table" w:styleId="Rcsostblzat">
+    <w:name w:val="Table Grid"/>
+    <w:basedOn w:val="Normltblzat"/>
+    <w:uiPriority w:val="39"/>
+    <w:rsid w:val="003E4E07"/>
+    <w:pPr>
+      <w:spacing w:after="0" w:line="240" w:lineRule="auto"/>
+    </w:pPr>
+    <w:tblPr>
+      <w:tblBorders>
+        <w:top w:val="single" w:sz="4" w:space="0" w:color="auto"/>
+        <w:left w:val="single" w:sz="4" w:space="0" w:color="auto"/>
+        <w:bottom w:val="single" w:sz="4" w:space="0" w:color="auto"/>
+        <w:right w:val="single" w:sz="4" w:space="0" w:color="auto"/>
+        <w:insideH w:val="single" w:sz="4" w:space="0" w:color="auto"/>
+        <w:insideV w:val="single" w:sz="4" w:space="0" w:color="auto"/>
+      </w:tblBorders>
+    </w:tblPr>
+  </w:style>
+  <w:style w:type="paragraph" w:styleId="TJ1">
+    <w:name w:val="toc 1"/>
+    <w:basedOn w:val="Norml"/>
+    <w:next w:val="Norml"/>
+    <w:autoRedefine/>
+    <w:uiPriority w:val="39"/>
+    <w:unhideWhenUsed/>
+    <w:rsid w:val="007B3AC7"/>
+    <w:pPr>
+      <w:spacing w:after="100"/>
+    </w:pPr>
+  </w:style>
+  <w:style w:type="paragraph" w:styleId="TJ2">
+    <w:name w:val="toc 2"/>
+    <w:basedOn w:val="Norml"/>
+    <w:next w:val="Norml"/>
+    <w:autoRedefine/>
+    <w:uiPriority w:val="39"/>
+    <w:unhideWhenUsed/>
+    <w:rsid w:val="007B3AC7"/>
+    <w:pPr>
+      <w:spacing w:after="100"/>
+      <w:ind w:left="220"/>
+    </w:pPr>
+  </w:style>
+  <w:style w:type="paragraph" w:styleId="TJ3">
+    <w:name w:val="toc 3"/>
+    <w:basedOn w:val="Norml"/>
+    <w:next w:val="Norml"/>
+    <w:autoRedefine/>
+    <w:uiPriority w:val="39"/>
+    <w:unhideWhenUsed/>
+    <w:rsid w:val="007B3AC7"/>
+    <w:pPr>
+      <w:spacing w:after="100"/>
+      <w:ind w:left="440"/>
+    </w:pPr>
+  </w:style>
+  <w:style w:type="character" w:styleId="Hiperhivatkozs">
+    <w:name w:val="Hyperlink"/>
+    <w:basedOn w:val="Bekezdsalapbettpusa"/>
+    <w:uiPriority w:val="99"/>
+    <w:unhideWhenUsed/>
+    <w:rsid w:val="007B3AC7"/>
+    <w:rPr>
+      <w:color w:val="6B9F25" w:themeColor="hyperlink"/>
+      <w:u w:val="single"/>
     </w:rPr>
   </w:style>
 </w:styles>
@@ -4086,7 +7003,7 @@
 </file>
 
 <file path=customXml/itemProps2.xml><?xml version="1.0" encoding="utf-8"?>
-<ds:datastoreItem xmlns:ds="http://schemas.openxmlformats.org/officeDocument/2006/customXml" ds:itemID="{E50BF997-F5EF-4FCC-8A98-8517C95A8686}">
+<ds:datastoreItem xmlns:ds="http://schemas.openxmlformats.org/officeDocument/2006/customXml" ds:itemID="{C10489D2-DE08-4F42-8BE2-341967B1F638}">
   <ds:schemaRefs>
     <ds:schemaRef ds:uri="http://schemas.openxmlformats.org/officeDocument/2006/bibliography"/>
   </ds:schemaRefs>

</xml_diff>

<commit_message>
More pictures, more BS.
</commit_message>
<xml_diff>
--- a/Dokumentáció.docx
+++ b/Dokumentáció.docx
@@ -2694,14 +2694,24 @@
       <w:pPr>
         <w:pStyle w:val="Kpalrs"/>
       </w:pPr>
-      <w:fldSimple w:instr=" SEQ ábra \* ARABIC ">
-        <w:r>
-          <w:rPr>
-            <w:noProof/>
-          </w:rPr>
-          <w:t>1</w:t>
-        </w:r>
-      </w:fldSimple>
+      <w:r>
+        <w:fldChar w:fldCharType="begin"/>
+      </w:r>
+      <w:r>
+        <w:instrText xml:space="preserve"> SEQ ábra \* ARABIC </w:instrText>
+      </w:r>
+      <w:r>
+        <w:fldChar w:fldCharType="separate"/>
+      </w:r>
+      <w:r>
+        <w:rPr>
+          <w:noProof/>
+        </w:rPr>
+        <w:t>1</w:t>
+      </w:r>
+      <w:r>
+        <w:fldChar w:fldCharType="end"/>
+      </w:r>
       <w:r>
         <w:t>. ábra: Use-case diagram</w:t>
       </w:r>
@@ -2822,14 +2832,24 @@
       <w:pPr>
         <w:pStyle w:val="Kpalrs"/>
       </w:pPr>
-      <w:fldSimple w:instr=" SEQ ábra \* ARABIC ">
-        <w:r>
-          <w:rPr>
-            <w:noProof/>
-          </w:rPr>
-          <w:t>2</w:t>
-        </w:r>
-      </w:fldSimple>
+      <w:r>
+        <w:fldChar w:fldCharType="begin"/>
+      </w:r>
+      <w:r>
+        <w:instrText xml:space="preserve"> SEQ ábra \* ARABIC </w:instrText>
+      </w:r>
+      <w:r>
+        <w:fldChar w:fldCharType="separate"/>
+      </w:r>
+      <w:r>
+        <w:rPr>
+          <w:noProof/>
+        </w:rPr>
+        <w:t>2</w:t>
+      </w:r>
+      <w:r>
+        <w:fldChar w:fldCharType="end"/>
+      </w:r>
       <w:r>
         <w:t>. ábra: MVVM architektúra (Forrás: Wikipédia)</w:t>
       </w:r>
@@ -3049,9 +3069,15 @@
         <w:rPr>
           <w:lang w:val="hu-HU"/>
         </w:rPr>
-        <w:t>Importálás, rendezés</w:t>
+        <w:t>Alapvető műveletek</w:t>
       </w:r>
       <w:bookmarkEnd w:id="13"/>
+      <w:r>
+        <w:rPr>
+          <w:lang w:val="hu-HU"/>
+        </w:rPr>
+        <w:t xml:space="preserve"> alakzatokkal</w:t>
+      </w:r>
     </w:p>
     <w:p>
       <w:pPr>
@@ -3082,6 +3108,12 @@
           <w:lang w:val="hu-HU"/>
         </w:rPr>
         <w:t xml:space="preserve"> Az alakzatoknak tetszőleges nevet lehet adni.</w:t>
+      </w:r>
+      <w:r>
+        <w:rPr>
+          <w:lang w:val="hu-HU"/>
+        </w:rPr>
+        <w:t xml:space="preserve"> Az alakzatot a kuka ikonnal ki is lehet törölni, ha a felhasználó úgy dönt, hogy mégsincs rá szüksége.</w:t>
       </w:r>
     </w:p>
     <w:p>
@@ -3094,10 +3126,10 @@
           <w:lang w:val="hu-HU" w:eastAsia="hu-HU"/>
         </w:rPr>
         <w:drawing>
-          <wp:inline distT="0" distB="0" distL="0" distR="0" wp14:anchorId="217C47EA" wp14:editId="37DFB074">
+          <wp:inline distT="0" distB="0" distL="0" distR="0" wp14:anchorId="17B7AA89" wp14:editId="11C2D732">
             <wp:extent cx="5943600" cy="4457700"/>
             <wp:effectExtent l="0" t="0" r="0" b="0"/>
-            <wp:docPr id="4" name="Kép 4"/>
+            <wp:docPr id="18" name="Kép 18"/>
             <wp:cNvGraphicFramePr>
               <a:graphicFrameLocks xmlns:a="http://schemas.openxmlformats.org/drawingml/2006/main" noChangeAspect="1"/>
             </wp:cNvGraphicFramePr>
@@ -3105,17 +3137,11 @@
               <a:graphicData uri="http://schemas.openxmlformats.org/drawingml/2006/picture">
                 <pic:pic xmlns:pic="http://schemas.openxmlformats.org/drawingml/2006/picture">
                   <pic:nvPicPr>
-                    <pic:cNvPr id="4" name="screenshot1.png"/>
+                    <pic:cNvPr id="1" name=""/>
                     <pic:cNvPicPr/>
                   </pic:nvPicPr>
                   <pic:blipFill>
-                    <a:blip r:embed="rId10">
-                      <a:extLst>
-                        <a:ext uri="{28A0092B-C50C-407E-A947-70E740481C1C}">
-                          <a14:useLocalDpi xmlns:a14="http://schemas.microsoft.com/office/drawing/2010/main" val="0"/>
-                        </a:ext>
-                      </a:extLst>
-                    </a:blip>
+                    <a:blip r:embed="rId10"/>
                     <a:stretch>
                       <a:fillRect/>
                     </a:stretch>
@@ -3140,69 +3166,81 @@
       <w:pPr>
         <w:pStyle w:val="Kpalrs"/>
       </w:pPr>
-      <w:fldSimple w:instr=" SEQ ábra \* ARABIC ">
-        <w:r>
-          <w:rPr>
-            <w:noProof/>
-          </w:rPr>
-          <w:t>3</w:t>
-        </w:r>
-      </w:fldSimple>
+      <w:r>
+        <w:fldChar w:fldCharType="begin"/>
+      </w:r>
+      <w:r>
+        <w:instrText xml:space="preserve"> SEQ ábra \* ARABIC </w:instrText>
+      </w:r>
+      <w:r>
+        <w:fldChar w:fldCharType="separate"/>
+      </w:r>
+      <w:r>
+        <w:rPr>
+          <w:noProof/>
+        </w:rPr>
+        <w:t>3</w:t>
+      </w:r>
+      <w:r>
+        <w:fldChar w:fldCharType="end"/>
+      </w:r>
       <w:r>
         <w:t>. ábra: Több importált kép mozgatásával szép kompozíció alakítható ki</w:t>
       </w:r>
     </w:p>
     <w:p>
       <w:pPr>
-        <w:pStyle w:val="Cmsor3"/>
-        <w:rPr>
-          <w:lang w:val="hu-HU"/>
-        </w:rPr>
-      </w:pPr>
-      <w:bookmarkStart w:id="14" w:name="_Toc405151760"/>
-      <w:r>
-        <w:rPr>
-          <w:lang w:val="hu-HU"/>
-        </w:rPr>
-        <w:t>Ecset és radír</w:t>
-      </w:r>
-      <w:bookmarkEnd w:id="14"/>
-    </w:p>
-    <w:p>
-      <w:pPr>
-        <w:rPr>
-          <w:lang w:val="hu-HU"/>
-        </w:rPr>
-      </w:pPr>
-      <w:r>
-        <w:rPr>
-          <w:lang w:val="hu-HU"/>
-        </w:rPr>
-        <w:t>A beimportált képekre</w:t>
-      </w:r>
-      <w:r>
-        <w:rPr>
-          <w:lang w:val="hu-HU"/>
-        </w:rPr>
-        <w:t xml:space="preserve"> tetszőlegesen kiválasztott szí</w:t>
-      </w:r>
-      <w:r>
-        <w:rPr>
-          <w:lang w:val="hu-HU"/>
-        </w:rPr>
-        <w:t>ne</w:t>
-      </w:r>
-      <w:r>
-        <w:rPr>
-          <w:lang w:val="hu-HU"/>
-        </w:rPr>
-        <w:t>kke</w:t>
-      </w:r>
-      <w:r>
-        <w:rPr>
-          <w:lang w:val="hu-HU"/>
-        </w:rPr>
-        <w:t>l rajzolhatunk az ecset segítségével. Lehetőségünk van előre megadott kész színekkel dolgozni, de a haladó felhasználók bármilyen színt kiválaszthatnak a spektrumon, sőt, akár RGB kóddal is megadhatják.</w:t>
+        <w:rPr>
+          <w:lang w:val="hu-HU"/>
+        </w:rPr>
+      </w:pPr>
+      <w:r>
+        <w:rPr>
+          <w:lang w:val="hu-HU"/>
+        </w:rPr>
+        <w:t xml:space="preserve">Ha </w:t>
+      </w:r>
+      <w:r>
+        <w:rPr>
+          <w:lang w:val="hu-HU"/>
+        </w:rPr>
+        <w:t xml:space="preserve">a felhasználó </w:t>
+      </w:r>
+      <w:r>
+        <w:rPr>
+          <w:lang w:val="hu-HU"/>
+        </w:rPr>
+        <w:t>egy alak</w:t>
+      </w:r>
+      <w:r>
+        <w:rPr>
+          <w:lang w:val="hu-HU"/>
+        </w:rPr>
+        <w:t xml:space="preserve">zatból egynél többet szeretne, </w:t>
+      </w:r>
+      <w:r>
+        <w:rPr>
+          <w:lang w:val="hu-HU"/>
+        </w:rPr>
+        <w:t>például a ké</w:t>
+      </w:r>
+      <w:r>
+        <w:rPr>
+          <w:lang w:val="hu-HU"/>
+        </w:rPr>
+        <w:t>pen látható fát sok-sok almával kívánja díszíteni,</w:t>
+      </w:r>
+      <w:r>
+        <w:rPr>
+          <w:lang w:val="hu-HU"/>
+        </w:rPr>
+        <w:t xml:space="preserve"> akkor</w:t>
+      </w:r>
+      <w:r>
+        <w:rPr>
+          <w:lang w:val="hu-HU"/>
+        </w:rPr>
+        <w:t xml:space="preserve"> a többszöri importáláson kívül a másolásra is lehetősége van.</w:t>
       </w:r>
     </w:p>
     <w:p>
@@ -3216,10 +3254,10 @@
         </w:rPr>
         <w:lastRenderedPageBreak/>
         <w:drawing>
-          <wp:inline distT="0" distB="0" distL="0" distR="0" wp14:anchorId="1599981C" wp14:editId="406D2E35">
-            <wp:extent cx="5934075" cy="4448175"/>
-            <wp:effectExtent l="0" t="0" r="9525" b="9525"/>
-            <wp:docPr id="3" name="Kép 3"/>
+          <wp:inline distT="0" distB="0" distL="0" distR="0" wp14:anchorId="0A4F8D77" wp14:editId="28F2D171">
+            <wp:extent cx="5943600" cy="4457700"/>
+            <wp:effectExtent l="0" t="0" r="0" b="0"/>
+            <wp:docPr id="19" name="Kép 19"/>
             <wp:cNvGraphicFramePr>
               <a:graphicFrameLocks xmlns:a="http://schemas.openxmlformats.org/drawingml/2006/main" noChangeAspect="1"/>
             </wp:cNvGraphicFramePr>
@@ -3227,36 +3265,23 @@
               <a:graphicData uri="http://schemas.openxmlformats.org/drawingml/2006/picture">
                 <pic:pic xmlns:pic="http://schemas.openxmlformats.org/drawingml/2006/picture">
                   <pic:nvPicPr>
-                    <pic:cNvPr id="0" name="Picture 1"/>
-                    <pic:cNvPicPr>
-                      <a:picLocks noChangeAspect="1" noChangeArrowheads="1"/>
-                    </pic:cNvPicPr>
+                    <pic:cNvPr id="1" name=""/>
+                    <pic:cNvPicPr/>
                   </pic:nvPicPr>
                   <pic:blipFill>
-                    <a:blip r:embed="rId11">
-                      <a:extLst>
-                        <a:ext uri="{28A0092B-C50C-407E-A947-70E740481C1C}">
-                          <a14:useLocalDpi xmlns:a14="http://schemas.microsoft.com/office/drawing/2010/main" val="0"/>
-                        </a:ext>
-                      </a:extLst>
-                    </a:blip>
-                    <a:srcRect/>
+                    <a:blip r:embed="rId11"/>
                     <a:stretch>
                       <a:fillRect/>
                     </a:stretch>
                   </pic:blipFill>
-                  <pic:spPr bwMode="auto">
+                  <pic:spPr>
                     <a:xfrm>
                       <a:off x="0" y="0"/>
-                      <a:ext cx="5934075" cy="4448175"/>
+                      <a:ext cx="5943600" cy="4457700"/>
                     </a:xfrm>
                     <a:prstGeom prst="rect">
                       <a:avLst/>
                     </a:prstGeom>
-                    <a:noFill/>
-                    <a:ln>
-                      <a:noFill/>
-                    </a:ln>
                   </pic:spPr>
                 </pic:pic>
               </a:graphicData>
@@ -3269,14 +3294,252 @@
       <w:pPr>
         <w:pStyle w:val="Kpalrs"/>
       </w:pPr>
-      <w:fldSimple w:instr=" SEQ ábra \* ARABIC ">
-        <w:r>
-          <w:rPr>
-            <w:noProof/>
-          </w:rPr>
-          <w:t>4</w:t>
-        </w:r>
-      </w:fldSimple>
+      <w:r>
+        <w:fldChar w:fldCharType="begin"/>
+      </w:r>
+      <w:r>
+        <w:instrText xml:space="preserve"> SEQ ábra \* ARABIC </w:instrText>
+      </w:r>
+      <w:r>
+        <w:fldChar w:fldCharType="separate"/>
+      </w:r>
+      <w:r>
+        <w:rPr>
+          <w:noProof/>
+        </w:rPr>
+        <w:t>4</w:t>
+      </w:r>
+      <w:r>
+        <w:fldChar w:fldCharType="end"/>
+      </w:r>
+      <w:r>
+        <w:t>. ábra: Másolás működése</w:t>
+      </w:r>
+    </w:p>
+    <w:p>
+      <w:pPr>
+        <w:rPr>
+          <w:lang w:val="hu-HU"/>
+        </w:rPr>
+      </w:pPr>
+      <w:r>
+        <w:rPr>
+          <w:lang w:val="hu-HU"/>
+        </w:rPr>
+        <w:t>Ha a felhasználó elégedett az elkészített képpel, akkor .png képfájlba exportálhatja. Ha később is dolgozni kíván rajta, akkor egy .spt kiterjesztésű SmartPaint projektfájlba mentheti a munkáját. Ezt a fájlt betöltve ugyanott folytathatja a munkát, ahol abbahagyta.</w:t>
+      </w:r>
+    </w:p>
+    <w:p>
+      <w:pPr>
+        <w:keepNext/>
+      </w:pPr>
+      <w:r>
+        <w:rPr>
+          <w:noProof/>
+          <w:lang w:val="hu-HU" w:eastAsia="hu-HU"/>
+        </w:rPr>
+        <w:lastRenderedPageBreak/>
+        <w:drawing>
+          <wp:inline distT="0" distB="0" distL="0" distR="0" wp14:anchorId="4459E2BD" wp14:editId="3948FFDD">
+            <wp:extent cx="5943600" cy="3651885"/>
+            <wp:effectExtent l="0" t="0" r="0" b="5715"/>
+            <wp:docPr id="20" name="Kép 20"/>
+            <wp:cNvGraphicFramePr>
+              <a:graphicFrameLocks xmlns:a="http://schemas.openxmlformats.org/drawingml/2006/main" noChangeAspect="1"/>
+            </wp:cNvGraphicFramePr>
+            <a:graphic xmlns:a="http://schemas.openxmlformats.org/drawingml/2006/main">
+              <a:graphicData uri="http://schemas.openxmlformats.org/drawingml/2006/picture">
+                <pic:pic xmlns:pic="http://schemas.openxmlformats.org/drawingml/2006/picture">
+                  <pic:nvPicPr>
+                    <pic:cNvPr id="1" name=""/>
+                    <pic:cNvPicPr/>
+                  </pic:nvPicPr>
+                  <pic:blipFill>
+                    <a:blip r:embed="rId12"/>
+                    <a:stretch>
+                      <a:fillRect/>
+                    </a:stretch>
+                  </pic:blipFill>
+                  <pic:spPr>
+                    <a:xfrm>
+                      <a:off x="0" y="0"/>
+                      <a:ext cx="5943600" cy="3651885"/>
+                    </a:xfrm>
+                    <a:prstGeom prst="rect">
+                      <a:avLst/>
+                    </a:prstGeom>
+                  </pic:spPr>
+                </pic:pic>
+              </a:graphicData>
+            </a:graphic>
+          </wp:inline>
+        </w:drawing>
+      </w:r>
+    </w:p>
+    <w:p>
+      <w:pPr>
+        <w:pStyle w:val="Kpalrs"/>
+      </w:pPr>
+      <w:r>
+        <w:fldChar w:fldCharType="begin"/>
+      </w:r>
+      <w:r>
+        <w:instrText xml:space="preserve"> SEQ ábra \* ARABIC </w:instrText>
+      </w:r>
+      <w:r>
+        <w:fldChar w:fldCharType="separate"/>
+      </w:r>
+      <w:r>
+        <w:rPr>
+          <w:noProof/>
+        </w:rPr>
+        <w:t>5</w:t>
+      </w:r>
+      <w:r>
+        <w:fldChar w:fldCharType="end"/>
+      </w:r>
+      <w:r>
+        <w:t>. ábra: Projekt mentését végző dialógus</w:t>
+      </w:r>
+      <w:r>
+        <w:t>ablak</w:t>
+      </w:r>
+    </w:p>
+    <w:p>
+      <w:pPr>
+        <w:rPr>
+          <w:lang w:val="hu-HU"/>
+        </w:rPr>
+      </w:pPr>
+      <w:r>
+        <w:rPr>
+          <w:lang w:val="hu-HU"/>
+        </w:rPr>
+        <w:t xml:space="preserve"> </w:t>
+      </w:r>
+    </w:p>
+    <w:p>
+      <w:pPr>
+        <w:pStyle w:val="Cmsor3"/>
+        <w:rPr>
+          <w:lang w:val="hu-HU"/>
+        </w:rPr>
+      </w:pPr>
+      <w:bookmarkStart w:id="14" w:name="_Toc405151760"/>
+      <w:r>
+        <w:rPr>
+          <w:lang w:val="hu-HU"/>
+        </w:rPr>
+        <w:t>Ecset és radír</w:t>
+      </w:r>
+      <w:bookmarkEnd w:id="14"/>
+    </w:p>
+    <w:p>
+      <w:pPr>
+        <w:rPr>
+          <w:lang w:val="hu-HU"/>
+        </w:rPr>
+      </w:pPr>
+      <w:r>
+        <w:rPr>
+          <w:lang w:val="hu-HU"/>
+        </w:rPr>
+        <w:t>A beimportált képekre</w:t>
+      </w:r>
+      <w:r>
+        <w:rPr>
+          <w:lang w:val="hu-HU"/>
+        </w:rPr>
+        <w:t xml:space="preserve"> tetszőlegesen kiválasztott szí</w:t>
+      </w:r>
+      <w:r>
+        <w:rPr>
+          <w:lang w:val="hu-HU"/>
+        </w:rPr>
+        <w:t>ne</w:t>
+      </w:r>
+      <w:r>
+        <w:rPr>
+          <w:lang w:val="hu-HU"/>
+        </w:rPr>
+        <w:t>kke</w:t>
+      </w:r>
+      <w:r>
+        <w:rPr>
+          <w:lang w:val="hu-HU"/>
+        </w:rPr>
+        <w:t>l rajzolhatunk az ecset segítségével. Lehetőségünk van előre megadott kész színekkel dolgozni, de a haladó felhasználók bármilyen színt kiválaszthatnak a spektrumon, sőt, akár RGB kóddal is megadhatják.</w:t>
+      </w:r>
+    </w:p>
+    <w:p>
+      <w:pPr>
+        <w:keepNext/>
+      </w:pPr>
+      <w:r>
+        <w:rPr>
+          <w:noProof/>
+          <w:lang w:val="hu-HU" w:eastAsia="hu-HU"/>
+        </w:rPr>
+        <w:lastRenderedPageBreak/>
+        <w:drawing>
+          <wp:inline distT="0" distB="0" distL="0" distR="0" wp14:anchorId="628DA769" wp14:editId="11542C99">
+            <wp:extent cx="5943600" cy="4457700"/>
+            <wp:effectExtent l="0" t="0" r="0" b="0"/>
+            <wp:docPr id="22" name="Kép 22"/>
+            <wp:cNvGraphicFramePr>
+              <a:graphicFrameLocks xmlns:a="http://schemas.openxmlformats.org/drawingml/2006/main" noChangeAspect="1"/>
+            </wp:cNvGraphicFramePr>
+            <a:graphic xmlns:a="http://schemas.openxmlformats.org/drawingml/2006/main">
+              <a:graphicData uri="http://schemas.openxmlformats.org/drawingml/2006/picture">
+                <pic:pic xmlns:pic="http://schemas.openxmlformats.org/drawingml/2006/picture">
+                  <pic:nvPicPr>
+                    <pic:cNvPr id="1" name=""/>
+                    <pic:cNvPicPr/>
+                  </pic:nvPicPr>
+                  <pic:blipFill>
+                    <a:blip r:embed="rId13"/>
+                    <a:stretch>
+                      <a:fillRect/>
+                    </a:stretch>
+                  </pic:blipFill>
+                  <pic:spPr>
+                    <a:xfrm>
+                      <a:off x="0" y="0"/>
+                      <a:ext cx="5943600" cy="4457700"/>
+                    </a:xfrm>
+                    <a:prstGeom prst="rect">
+                      <a:avLst/>
+                    </a:prstGeom>
+                  </pic:spPr>
+                </pic:pic>
+              </a:graphicData>
+            </a:graphic>
+          </wp:inline>
+        </w:drawing>
+      </w:r>
+    </w:p>
+    <w:p>
+      <w:pPr>
+        <w:pStyle w:val="Kpalrs"/>
+      </w:pPr>
+      <w:r>
+        <w:fldChar w:fldCharType="begin"/>
+      </w:r>
+      <w:r>
+        <w:instrText xml:space="preserve"> SEQ ábra \* ARABIC </w:instrText>
+      </w:r>
+      <w:r>
+        <w:fldChar w:fldCharType="separate"/>
+      </w:r>
+      <w:r>
+        <w:rPr>
+          <w:noProof/>
+        </w:rPr>
+        <w:t>6</w:t>
+      </w:r>
+      <w:r>
+        <w:fldChar w:fldCharType="end"/>
+      </w:r>
       <w:r>
         <w:t>. ábra: Rajzolás tetszőleges színekkel</w:t>
       </w:r>
@@ -3310,7 +3573,7 @@
                     </pic:cNvPicPr>
                   </pic:nvPicPr>
                   <pic:blipFill>
-                    <a:blip r:embed="rId12">
+                    <a:blip r:embed="rId14">
                       <a:extLst>
                         <a:ext uri="{28A0092B-C50C-407E-A947-70E740481C1C}">
                           <a14:useLocalDpi xmlns:a14="http://schemas.microsoft.com/office/drawing/2010/main" val="0"/>
@@ -3346,14 +3609,24 @@
       <w:pPr>
         <w:pStyle w:val="Kpalrs"/>
       </w:pPr>
-      <w:fldSimple w:instr=" SEQ ábra \* ARABIC ">
-        <w:r>
-          <w:rPr>
-            <w:noProof/>
-          </w:rPr>
-          <w:t>5</w:t>
-        </w:r>
-      </w:fldSimple>
+      <w:r>
+        <w:fldChar w:fldCharType="begin"/>
+      </w:r>
+      <w:r>
+        <w:instrText xml:space="preserve"> SEQ ábra \* ARABIC </w:instrText>
+      </w:r>
+      <w:r>
+        <w:fldChar w:fldCharType="separate"/>
+      </w:r>
+      <w:r>
+        <w:rPr>
+          <w:noProof/>
+        </w:rPr>
+        <w:t>7</w:t>
+      </w:r>
+      <w:r>
+        <w:fldChar w:fldCharType="end"/>
+      </w:r>
       <w:r>
         <w:t xml:space="preserve">. ábra: Színválasztó komponens </w:t>
       </w:r>
@@ -3398,7 +3671,7 @@
                     </pic:cNvPicPr>
                   </pic:nvPicPr>
                   <pic:blipFill>
-                    <a:blip r:embed="rId13">
+                    <a:blip r:embed="rId15">
                       <a:extLst>
                         <a:ext uri="{28A0092B-C50C-407E-A947-70E740481C1C}">
                           <a14:useLocalDpi xmlns:a14="http://schemas.microsoft.com/office/drawing/2010/main" val="0"/>
@@ -3434,14 +3707,24 @@
       <w:pPr>
         <w:pStyle w:val="Kpalrs"/>
       </w:pPr>
-      <w:fldSimple w:instr=" SEQ ábra \* ARABIC ">
-        <w:r>
-          <w:rPr>
-            <w:noProof/>
-          </w:rPr>
-          <w:t>6</w:t>
-        </w:r>
-      </w:fldSimple>
+      <w:r>
+        <w:fldChar w:fldCharType="begin"/>
+      </w:r>
+      <w:r>
+        <w:instrText xml:space="preserve"> SEQ ábra \* ARABIC </w:instrText>
+      </w:r>
+      <w:r>
+        <w:fldChar w:fldCharType="separate"/>
+      </w:r>
+      <w:r>
+        <w:rPr>
+          <w:noProof/>
+        </w:rPr>
+        <w:t>8</w:t>
+      </w:r>
+      <w:r>
+        <w:fldChar w:fldCharType="end"/>
+      </w:r>
       <w:r>
         <w:t>. ábra</w:t>
       </w:r>
@@ -3476,10 +3759,10 @@
         </w:rPr>
         <w:lastRenderedPageBreak/>
         <w:drawing>
-          <wp:inline distT="0" distB="0" distL="0" distR="0" wp14:anchorId="15431B7F" wp14:editId="077F5476">
+          <wp:inline distT="0" distB="0" distL="0" distR="0" wp14:anchorId="12A311BF" wp14:editId="5FA15810">
             <wp:extent cx="5943600" cy="4457700"/>
             <wp:effectExtent l="0" t="0" r="0" b="0"/>
-            <wp:docPr id="10" name="Kép 10"/>
+            <wp:docPr id="23" name="Kép 23"/>
             <wp:cNvGraphicFramePr>
               <a:graphicFrameLocks xmlns:a="http://schemas.openxmlformats.org/drawingml/2006/main" noChangeAspect="1"/>
             </wp:cNvGraphicFramePr>
@@ -3491,7 +3774,7 @@
                     <pic:cNvPicPr/>
                   </pic:nvPicPr>
                   <pic:blipFill>
-                    <a:blip r:embed="rId14"/>
+                    <a:blip r:embed="rId16"/>
                     <a:stretch>
                       <a:fillRect/>
                     </a:stretch>
@@ -3516,14 +3799,24 @@
       <w:pPr>
         <w:pStyle w:val="Kpalrs"/>
       </w:pPr>
-      <w:fldSimple w:instr=" SEQ ábra \* ARABIC ">
-        <w:r>
-          <w:rPr>
-            <w:noProof/>
-          </w:rPr>
-          <w:t>7</w:t>
-        </w:r>
-      </w:fldSimple>
+      <w:r>
+        <w:fldChar w:fldCharType="begin"/>
+      </w:r>
+      <w:r>
+        <w:instrText xml:space="preserve"> SEQ ábra \* ARABIC </w:instrText>
+      </w:r>
+      <w:r>
+        <w:fldChar w:fldCharType="separate"/>
+      </w:r>
+      <w:r>
+        <w:rPr>
+          <w:noProof/>
+        </w:rPr>
+        <w:t>9</w:t>
+      </w:r>
+      <w:r>
+        <w:fldChar w:fldCharType="end"/>
+      </w:r>
       <w:r>
         <w:t>. ábra:Radír használata</w:t>
       </w:r>
@@ -3572,25 +3865,55 @@
         <w:rPr>
           <w:lang w:val="hu-HU"/>
         </w:rPr>
-        <w:t xml:space="preserve">almaz: az összeolvasztást, </w:t>
-      </w:r>
-      <w:r>
-        <w:rPr>
-          <w:lang w:val="hu-HU"/>
-        </w:rPr>
-        <w:t>az eróziót</w:t>
-      </w:r>
-      <w:r>
-        <w:rPr>
-          <w:lang w:val="hu-HU"/>
-        </w:rPr>
-        <w:t>, és a különálló foltokra bontást</w:t>
-      </w:r>
-      <w:r>
-        <w:rPr>
-          <w:lang w:val="hu-HU"/>
-        </w:rPr>
-        <w:t>. Az összeolvasztás lényege, hogy két alakzat eggyé válik. A lent bemutatott példában a különálló fa és létra összeolvasztásával jön létre a fa+létra nevű alakzat.</w:t>
+        <w:t xml:space="preserve">almaz: </w:t>
+      </w:r>
+      <w:r>
+        <w:rPr>
+          <w:lang w:val="hu-HU"/>
+        </w:rPr>
+        <w:t>a különálló foltokra bontást, az összeolvasztást</w:t>
+      </w:r>
+      <w:r>
+        <w:rPr>
+          <w:lang w:val="hu-HU"/>
+        </w:rPr>
+        <w:t xml:space="preserve"> </w:t>
+      </w:r>
+      <w:r>
+        <w:rPr>
+          <w:lang w:val="hu-HU"/>
+        </w:rPr>
+        <w:t xml:space="preserve">és </w:t>
+      </w:r>
+      <w:r>
+        <w:rPr>
+          <w:lang w:val="hu-HU"/>
+        </w:rPr>
+        <w:t xml:space="preserve">az eróziót. </w:t>
+      </w:r>
+      <w:r>
+        <w:rPr>
+          <w:lang w:val="hu-HU"/>
+        </w:rPr>
+        <w:t>A bontás</w:t>
+      </w:r>
+      <w:r>
+        <w:rPr>
+          <w:lang w:val="hu-HU"/>
+        </w:rPr>
+        <w:t>, ahogyan a neve is sugallja, a képet több külön alakzatra bontja úgy, hogy a bontás után minden alakzat összefüggő legyen.</w:t>
+      </w:r>
+      <w:r>
+        <w:rPr>
+          <w:lang w:val="hu-HU"/>
+        </w:rPr>
+        <w:t xml:space="preserve"> </w:t>
+      </w:r>
+      <w:r>
+        <w:rPr>
+          <w:lang w:val="hu-HU"/>
+        </w:rPr>
+        <w:t>Az összeolvasztás lényege, hogy két alakzat eggyé válik. A lent bemutatott példában a különálló fa és létra összeolvasztásával jön létre a fa+létra nevű alakzat.</w:t>
       </w:r>
     </w:p>
     <w:tbl>
@@ -3647,7 +3970,7 @@
                           <pic:cNvPicPr/>
                         </pic:nvPicPr>
                         <pic:blipFill>
-                          <a:blip r:embed="rId15"/>
+                          <a:blip r:embed="rId17"/>
                           <a:stretch>
                             <a:fillRect/>
                           </a:stretch>
@@ -3750,7 +4073,7 @@
                 </mc:Choice>
                 <mc:Fallback>
                   <w:pict>
-                    <v:shapetype w14:anchorId="048E4590" id="_x0000_t13" coordsize="21600,21600" o:spt="13" adj="16200,5400" path="m@0,l@0@1,0@1,0@2@0@2@0,21600,21600,10800xe">
+                    <v:shapetype w14:anchorId="2BE16B90" id="_x0000_t13" coordsize="21600,21600" o:spt="13" adj="16200,5400" path="m@0,l@0@1,0@1,0@2@0@2@0,21600,21600,10800xe">
                       <v:stroke joinstyle="miter"/>
                       <v:formulas>
                         <v:f eqn="val #0"/>
@@ -3792,7 +4115,7 @@
                           <pic:cNvPicPr/>
                         </pic:nvPicPr>
                         <pic:blipFill>
-                          <a:blip r:embed="rId16"/>
+                          <a:blip r:embed="rId18"/>
                           <a:stretch>
                             <a:fillRect/>
                           </a:stretch>
@@ -3820,14 +4143,24 @@
       <w:pPr>
         <w:pStyle w:val="Kpalrs"/>
       </w:pPr>
-      <w:fldSimple w:instr=" SEQ ábra \* ARABIC ">
-        <w:r>
-          <w:rPr>
-            <w:noProof/>
-          </w:rPr>
-          <w:t>8</w:t>
-        </w:r>
-      </w:fldSimple>
+      <w:r>
+        <w:fldChar w:fldCharType="begin"/>
+      </w:r>
+      <w:r>
+        <w:instrText xml:space="preserve"> SEQ ábra \* ARABIC </w:instrText>
+      </w:r>
+      <w:r>
+        <w:fldChar w:fldCharType="separate"/>
+      </w:r>
+      <w:r>
+        <w:rPr>
+          <w:noProof/>
+        </w:rPr>
+        <w:t>10</w:t>
+      </w:r>
+      <w:r>
+        <w:fldChar w:fldCharType="end"/>
+      </w:r>
       <w:r>
         <w:t>. ábra</w:t>
       </w:r>
@@ -3945,7 +4278,7 @@
                 </mc:Choice>
                 <mc:Fallback>
                   <w:pict>
-                    <v:shape w14:anchorId="36F37F51" id="Jobbra nyíl 16" o:spid="_x0000_s1026" type="#_x0000_t13" style="position:absolute;margin-left:208.1pt;margin-top:76.1pt;width:36.75pt;height:21.75pt;z-index:251661312;visibility:visible;mso-wrap-style:square;mso-width-percent:0;mso-height-percent:0;mso-wrap-distance-left:9pt;mso-wrap-distance-top:0;mso-wrap-distance-right:9pt;mso-wrap-distance-bottom:0;mso-position-horizontal:absolute;mso-position-horizontal-relative:text;mso-position-vertical:absolute;mso-position-vertical-relative:text;mso-width-percent:0;mso-height-percent:0;mso-width-relative:margin;mso-height-relative:margin;v-text-anchor:middle" o:gfxdata="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" adj="15208" fillcolor="#f07f09 [3204]" strokecolor="#773f04 [1604]" strokeweight="1pt"/>
+                    <v:shape w14:anchorId="75E5F962" id="Jobbra nyíl 16" o:spid="_x0000_s1026" type="#_x0000_t13" style="position:absolute;margin-left:208.1pt;margin-top:76.1pt;width:36.75pt;height:21.75pt;z-index:251661312;visibility:visible;mso-wrap-style:square;mso-width-percent:0;mso-height-percent:0;mso-wrap-distance-left:9pt;mso-wrap-distance-top:0;mso-wrap-distance-right:9pt;mso-wrap-distance-bottom:0;mso-position-horizontal:absolute;mso-position-horizontal-relative:text;mso-position-vertical:absolute;mso-position-vertical-relative:text;mso-width-percent:0;mso-height-percent:0;mso-width-relative:margin;mso-height-relative:margin;v-text-anchor:middle" o:gfxdata="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" adj="15208" fillcolor="#f07f09 [3204]" strokecolor="#773f04 [1604]" strokeweight="1pt"/>
                   </w:pict>
                 </mc:Fallback>
               </mc:AlternateContent>
@@ -3971,10 +4304,10 @@
                   <v:path o:extrusionok="f" gradientshapeok="t" o:connecttype="rect"/>
                   <o:lock v:ext="edit" aspectratio="t"/>
                 </v:shapetype>
-                <v:shape id="_x0000_i1025" type="#_x0000_t75" style="width:228pt;height:162.75pt" o:ole="">
-                  <v:imagedata r:id="rId17" o:title=""/>
+                <v:shape id="_x0000_i1025" type="#_x0000_t75" style="width:227.7pt;height:162.4pt" o:ole="">
+                  <v:imagedata r:id="rId19" o:title=""/>
                 </v:shape>
-                <o:OLEObject Type="Embed" ProgID="PBrush" ShapeID="_x0000_i1025" DrawAspect="Content" ObjectID="_1478894889" r:id="rId18"/>
+                <o:OLEObject Type="Embed" ProgID="PBrush" ShapeID="_x0000_i1025" DrawAspect="Content" ObjectID="_1478897602" r:id="rId20"/>
               </w:object>
             </w:r>
           </w:p>
@@ -3992,10 +4325,10 @@
             </w:pPr>
             <w:r>
               <w:object w:dxaOrig="8610" w:dyaOrig="5805">
-                <v:shape id="_x0000_i1026" type="#_x0000_t75" style="width:234pt;height:158.25pt" o:ole="">
-                  <v:imagedata r:id="rId19" o:title=""/>
+                <v:shape id="_x0000_i1026" type="#_x0000_t75" style="width:233.6pt;height:158.25pt" o:ole="">
+                  <v:imagedata r:id="rId21" o:title=""/>
                 </v:shape>
-                <o:OLEObject Type="Embed" ProgID="PBrush" ShapeID="_x0000_i1026" DrawAspect="Content" ObjectID="_1478894890" r:id="rId20"/>
+                <o:OLEObject Type="Embed" ProgID="PBrush" ShapeID="_x0000_i1026" DrawAspect="Content" ObjectID="_1478897603" r:id="rId22"/>
               </w:object>
             </w:r>
           </w:p>
@@ -4006,14 +4339,24 @@
       <w:pPr>
         <w:pStyle w:val="Kpalrs"/>
       </w:pPr>
-      <w:fldSimple w:instr=" SEQ ábra \* ARABIC ">
-        <w:r>
-          <w:rPr>
-            <w:noProof/>
-          </w:rPr>
-          <w:t>9</w:t>
-        </w:r>
-      </w:fldSimple>
+      <w:r>
+        <w:fldChar w:fldCharType="begin"/>
+      </w:r>
+      <w:r>
+        <w:instrText xml:space="preserve"> SEQ ábra \* ARABIC </w:instrText>
+      </w:r>
+      <w:r>
+        <w:fldChar w:fldCharType="separate"/>
+      </w:r>
+      <w:r>
+        <w:rPr>
+          <w:noProof/>
+        </w:rPr>
+        <w:t>11</w:t>
+      </w:r>
+      <w:r>
+        <w:fldChar w:fldCharType="end"/>
+      </w:r>
       <w:r>
         <w:t>. ábra: Erózió működése (a képen 4 iteráció eredménye látható)</w:t>
       </w:r>
@@ -4036,47 +4379,45 @@
         </w:rPr>
         <w:t>Ez azt jelenti, hogy bárki írhat saját transzformációt. Ha ez a megfelelő interfészt implementálja, és dll-ként behelyezik a Plugins mappába, akkor az egyéni transzformáció is ugyanúgy használható, mint a beépítettek. (Ehhez hasonló módon működik a Paint.NET nevű népszerű rajzprogram pluginokkal való bővítése is.)</w:t>
       </w:r>
-      <w:bookmarkStart w:id="16" w:name="_GoBack"/>
+    </w:p>
+    <w:p>
+      <w:pPr>
+        <w:rPr>
+          <w:lang w:val="hu-HU"/>
+        </w:rPr>
+      </w:pPr>
+    </w:p>
+    <w:p>
+      <w:pPr>
+        <w:pStyle w:val="Cmsor1"/>
+        <w:rPr>
+          <w:lang w:val="hu-HU"/>
+        </w:rPr>
+      </w:pPr>
+      <w:bookmarkStart w:id="16" w:name="_Toc405151762"/>
+      <w:r>
+        <w:rPr>
+          <w:lang w:val="hu-HU"/>
+        </w:rPr>
+        <w:t>Összefoglalás</w:t>
+      </w:r>
       <w:bookmarkEnd w:id="16"/>
     </w:p>
     <w:p>
       <w:pPr>
-        <w:rPr>
-          <w:lang w:val="hu-HU"/>
-        </w:rPr>
-      </w:pPr>
-    </w:p>
-    <w:p>
-      <w:pPr>
-        <w:pStyle w:val="Cmsor1"/>
-        <w:rPr>
-          <w:lang w:val="hu-HU"/>
-        </w:rPr>
-      </w:pPr>
-      <w:bookmarkStart w:id="17" w:name="_Toc405151762"/>
-      <w:r>
-        <w:rPr>
-          <w:lang w:val="hu-HU"/>
-        </w:rPr>
-        <w:t>Összefoglalás</w:t>
+        <w:pStyle w:val="Cmsor2"/>
+        <w:rPr>
+          <w:lang w:val="hu-HU"/>
+        </w:rPr>
+      </w:pPr>
+      <w:bookmarkStart w:id="17" w:name="_Toc405151763"/>
+      <w:r>
+        <w:rPr>
+          <w:lang w:val="hu-HU"/>
+        </w:rPr>
+        <w:t>Kihívások, tanulságok</w:t>
       </w:r>
       <w:bookmarkEnd w:id="17"/>
-    </w:p>
-    <w:p>
-      <w:pPr>
-        <w:pStyle w:val="Cmsor2"/>
-        <w:rPr>
-          <w:lang w:val="hu-HU"/>
-        </w:rPr>
-      </w:pPr>
-      <w:bookmarkStart w:id="18" w:name="_Toc405151763"/>
-      <w:r>
-        <w:rPr>
-          <w:lang w:val="hu-HU"/>
-        </w:rPr>
-        <w:t>Kihívások, tanulságok</w:t>
-      </w:r>
-      <w:bookmarkEnd w:id="18"/>
     </w:p>
     <w:p>
       <w:pPr>
@@ -4117,14 +4458,14 @@
           <w:lang w:val="hu-HU"/>
         </w:rPr>
       </w:pPr>
-      <w:bookmarkStart w:id="19" w:name="_Toc405151764"/>
+      <w:bookmarkStart w:id="18" w:name="_Toc405151764"/>
       <w:r>
         <w:rPr>
           <w:lang w:val="hu-HU"/>
         </w:rPr>
         <w:t>Továbbfejlesztési lehetőségek</w:t>
       </w:r>
-      <w:bookmarkEnd w:id="19"/>
+      <w:bookmarkEnd w:id="18"/>
     </w:p>
     <w:p>
       <w:pPr>
@@ -4285,13 +4626,102 @@
           <w:lang w:val="hu-HU"/>
         </w:rPr>
       </w:pPr>
-      <w:bookmarkStart w:id="20" w:name="_Toc405151765"/>
+      <w:bookmarkStart w:id="19" w:name="_Toc405151765"/>
       <w:r>
         <w:rPr>
           <w:lang w:val="hu-HU"/>
         </w:rPr>
         <w:t>Telepítési útmutató</w:t>
       </w:r>
+      <w:bookmarkEnd w:id="19"/>
+    </w:p>
+    <w:p>
+      <w:pPr>
+        <w:rPr>
+          <w:lang w:val="hu-HU"/>
+        </w:rPr>
+      </w:pPr>
+      <w:r>
+        <w:rPr>
+          <w:lang w:val="hu-HU"/>
+        </w:rPr>
+        <w:t xml:space="preserve">Mivel az alkalmazás hordozható (portable), nem szükséges telepíteni. Csak ki kell csomagolni a mellékelt .zip archívumot, és ezután a SmartPaint.exe alkalmazást már el is lehet indítani. </w:t>
+      </w:r>
+      <w:r>
+        <w:rPr>
+          <w:lang w:val="hu-HU"/>
+        </w:rPr>
+        <w:t xml:space="preserve">Az alkalmazás nyelve az első indításkor angol, de a Settings </w:t>
+      </w:r>
+      <w:r>
+        <w:rPr>
+          <w:rFonts w:ascii="Arial" w:hAnsi="Arial" w:cs="Arial"/>
+          <w:lang w:val="hu-HU"/>
+        </w:rPr>
+        <w:t>→</w:t>
+      </w:r>
+      <w:r>
+        <w:rPr>
+          <w:lang w:val="hu-HU"/>
+        </w:rPr>
+        <w:t xml:space="preserve"> Language menüben a Hungarian-t választva átállítható magyarra. A változás érvénybe lépéséhez a programot újra kell indítani, és ezt követően a nyelv tartósan magyar </w:t>
+      </w:r>
+      <w:r>
+        <w:rPr>
+          <w:lang w:val="hu-HU"/>
+        </w:rPr>
+        <w:t xml:space="preserve">marad, de </w:t>
+      </w:r>
+      <w:r>
+        <w:rPr>
+          <w:lang w:val="hu-HU"/>
+        </w:rPr>
+        <w:t xml:space="preserve">tetszés szerint bármikor </w:t>
+      </w:r>
+      <w:r>
+        <w:rPr>
+          <w:lang w:val="hu-HU"/>
+        </w:rPr>
+        <w:t>vissza</w:t>
+      </w:r>
+      <w:r>
+        <w:rPr>
+          <w:lang w:val="hu-HU"/>
+        </w:rPr>
+        <w:t xml:space="preserve">állítható </w:t>
+      </w:r>
+      <w:r>
+        <w:rPr>
+          <w:lang w:val="hu-HU"/>
+        </w:rPr>
+        <w:t xml:space="preserve">angolra </w:t>
+      </w:r>
+      <w:r>
+        <w:rPr>
+          <w:lang w:val="hu-HU"/>
+        </w:rPr>
+        <w:t>ugyanezzel a módszerrel</w:t>
+      </w:r>
+      <w:r>
+        <w:rPr>
+          <w:lang w:val="hu-HU"/>
+        </w:rPr>
+        <w:t xml:space="preserve">. </w:t>
+      </w:r>
+    </w:p>
+    <w:p>
+      <w:pPr>
+        <w:rPr>
+          <w:lang w:val="hu-HU"/>
+        </w:rPr>
+      </w:pPr>
+      <w:r>
+        <w:rPr>
+          <w:lang w:val="hu-HU"/>
+        </w:rPr>
+        <w:t>Ha a felhasználó esetleg saját transzformációval kívánja bővíteni a programot, akkor a .dll fájlt az alkalmazás Plugins mappájába kell helyeznie, és a következő indításkor a Transformations menüben automatikusan megjelenik az új funkció.</w:t>
+      </w:r>
+      <w:bookmarkStart w:id="20" w:name="_GoBack"/>
       <w:bookmarkEnd w:id="20"/>
     </w:p>
     <w:p>
@@ -4300,73 +4730,6 @@
           <w:lang w:val="hu-HU"/>
         </w:rPr>
       </w:pPr>
-      <w:r>
-        <w:rPr>
-          <w:lang w:val="hu-HU"/>
-        </w:rPr>
-        <w:t xml:space="preserve">Mivel az alkalmazás hordozható (portable), nem szükséges telepíteni. Csak ki kell csomagolni a mellékelt .zip archívumot, és ezután a SmartPaint.exe alkalmazást már el is lehet indítani. </w:t>
-      </w:r>
-      <w:r>
-        <w:rPr>
-          <w:lang w:val="hu-HU"/>
-        </w:rPr>
-        <w:t xml:space="preserve">Az alkalmazás nyelve az első indításkor angol, de a Settings </w:t>
-      </w:r>
-      <w:r>
-        <w:rPr>
-          <w:rFonts w:ascii="Arial" w:hAnsi="Arial" w:cs="Arial"/>
-          <w:lang w:val="hu-HU"/>
-        </w:rPr>
-        <w:t>→</w:t>
-      </w:r>
-      <w:r>
-        <w:rPr>
-          <w:lang w:val="hu-HU"/>
-        </w:rPr>
-        <w:t xml:space="preserve"> Language menüben a Hungarian-t választva átállítható magyarra. A változás érvénybe lépéséhez a programot újra kell indítani, és ezt követően a nyelv tartósan magyar </w:t>
-      </w:r>
-      <w:r>
-        <w:rPr>
-          <w:lang w:val="hu-HU"/>
-        </w:rPr>
-        <w:t xml:space="preserve">marad, de </w:t>
-      </w:r>
-      <w:r>
-        <w:rPr>
-          <w:lang w:val="hu-HU"/>
-        </w:rPr>
-        <w:t xml:space="preserve">tetszés szerint bármikor </w:t>
-      </w:r>
-      <w:r>
-        <w:rPr>
-          <w:lang w:val="hu-HU"/>
-        </w:rPr>
-        <w:t>vissza</w:t>
-      </w:r>
-      <w:r>
-        <w:rPr>
-          <w:lang w:val="hu-HU"/>
-        </w:rPr>
-        <w:t xml:space="preserve">állítható </w:t>
-      </w:r>
-      <w:r>
-        <w:rPr>
-          <w:lang w:val="hu-HU"/>
-        </w:rPr>
-        <w:t xml:space="preserve">angolra </w:t>
-      </w:r>
-      <w:r>
-        <w:rPr>
-          <w:lang w:val="hu-HU"/>
-        </w:rPr>
-        <w:t>ugyanezzel a módszerrel</w:t>
-      </w:r>
-      <w:r>
-        <w:rPr>
-          <w:lang w:val="hu-HU"/>
-        </w:rPr>
-        <w:t xml:space="preserve">. </w:t>
-      </w:r>
       <w:r>
         <w:rPr>
           <w:lang w:val="hu-HU"/>
@@ -4592,6 +4955,7 @@
         <w:rPr>
           <w:lang w:val="hu-HU"/>
         </w:rPr>
+        <w:lastRenderedPageBreak/>
         <w:t>Git: A közös munkát nagymértékben megkönnyítette a Git verziókezelő rendszer.</w:t>
       </w:r>
     </w:p>
@@ -4664,7 +5028,6 @@
         <w:rPr>
           <w:lang w:val="hu-HU"/>
         </w:rPr>
-        <w:lastRenderedPageBreak/>
         <w:t>Microsoft Visio</w:t>
       </w:r>
       <w:r>
@@ -7003,7 +7366,7 @@
 </file>
 
 <file path=customXml/itemProps2.xml><?xml version="1.0" encoding="utf-8"?>
-<ds:datastoreItem xmlns:ds="http://schemas.openxmlformats.org/officeDocument/2006/customXml" ds:itemID="{C10489D2-DE08-4F42-8BE2-341967B1F638}">
+<ds:datastoreItem xmlns:ds="http://schemas.openxmlformats.org/officeDocument/2006/customXml" ds:itemID="{6029C524-FC47-4026-BCDA-19C15E37D10F}">
   <ds:schemaRefs>
     <ds:schemaRef ds:uri="http://schemas.openxmlformats.org/officeDocument/2006/bibliography"/>
   </ds:schemaRefs>

</xml_diff>